<commit_message>
Korrigerat ett fel i TKB
</commit_message>
<xml_diff>
--- a/ServiceInteractions/riv/clinicalprocess/logistics/logistics/trunk/docs/TKB_clinicalprocess_logistics_logistics_3.0_RC1_snapshot.docx
+++ b/ServiceInteractions/riv/clinicalprocess/logistics/logistics/trunk/docs/TKB_clinicalprocess_logistics_logistics_3.0_RC1_snapshot.docx
@@ -1,6 +1,6 @@
 
 <file path=word/document.xml><?xml version="1.0" encoding="utf-8"?>
-<w:document xmlns:wpc="http://schemas.microsoft.com/office/word/2010/wordprocessingCanvas" xmlns:mo="http://schemas.microsoft.com/office/mac/office/2008/main" xmlns:mc="http://schemas.openxmlformats.org/markup-compatibility/2006" xmlns:mv="urn:schemas-microsoft-com:mac:vml" xmlns:o="urn:schemas-microsoft-com:office:office" xmlns:r="http://schemas.openxmlformats.org/officeDocument/2006/relationships" xmlns:m="http://schemas.openxmlformats.org/officeDocument/2006/math" xmlns:v="urn:schemas-microsoft-com:vml" xmlns:wp14="http://schemas.microsoft.com/office/word/2010/wordprocessingDrawing" xmlns:wp="http://schemas.openxmlformats.org/drawingml/2006/wordprocessingDrawing" xmlns:w10="urn:schemas-microsoft-com:office:word" xmlns:w="http://schemas.openxmlformats.org/wordprocessingml/2006/main" xmlns:w14="http://schemas.microsoft.com/office/word/2010/wordml" xmlns:wpg="http://schemas.microsoft.com/office/word/2010/wordprocessingGroup" xmlns:wpi="http://schemas.microsoft.com/office/word/2010/wordprocessingInk" xmlns:wne="http://schemas.microsoft.com/office/word/2006/wordml" xmlns:wps="http://schemas.microsoft.com/office/word/2010/wordprocessingShape" mc:Ignorable="w14 wp14">
+<w:document xmlns:wpc="http://schemas.microsoft.com/office/word/2010/wordprocessingCanvas" xmlns:mc="http://schemas.openxmlformats.org/markup-compatibility/2006" xmlns:o="urn:schemas-microsoft-com:office:office" xmlns:r="http://schemas.openxmlformats.org/officeDocument/2006/relationships" xmlns:m="http://schemas.openxmlformats.org/officeDocument/2006/math" xmlns:v="urn:schemas-microsoft-com:vml" xmlns:wp14="http://schemas.microsoft.com/office/word/2010/wordprocessingDrawing" xmlns:wp="http://schemas.openxmlformats.org/drawingml/2006/wordprocessingDrawing" xmlns:w10="urn:schemas-microsoft-com:office:word" xmlns:w="http://schemas.openxmlformats.org/wordprocessingml/2006/main" xmlns:w14="http://schemas.microsoft.com/office/word/2010/wordml" xmlns:wpg="http://schemas.microsoft.com/office/word/2010/wordprocessingGroup" xmlns:wpi="http://schemas.microsoft.com/office/word/2010/wordprocessingInk" xmlns:wne="http://schemas.microsoft.com/office/word/2006/wordml" xmlns:wps="http://schemas.microsoft.com/office/word/2010/wordprocessingShape" mc:Ignorable="w14 wp14">
   <w:body>
     <w:p>
       <w:pPr>
@@ -401,10 +401,11 @@
           <w:docPartUnique/>
         </w:docPartObj>
       </w:sdtPr>
+      <w:sdtEndPr/>
       <w:sdtContent>
         <w:p>
           <w:pPr>
-            <w:pStyle w:val="TOCHeading"/>
+            <w:pStyle w:val="Innehllsfrteckningsrubrik"/>
           </w:pPr>
           <w:r>
             <w:t>Innehållsförteckning</w:t>
@@ -412,7 +413,7 @@
         </w:p>
         <w:p>
           <w:pPr>
-            <w:pStyle w:val="TOC1"/>
+            <w:pStyle w:val="Innehll1"/>
             <w:tabs>
               <w:tab w:val="left" w:pos="400"/>
               <w:tab w:val="right" w:leader="dot" w:pos="8664"/>
@@ -436,7 +437,7 @@
           <w:hyperlink w:anchor="_Toc383167573" w:history="1">
             <w:r>
               <w:rPr>
-                <w:rStyle w:val="Hyperlink"/>
+                <w:rStyle w:val="Hyperlnk"/>
                 <w:noProof/>
               </w:rPr>
               <w:t>1</w:t>
@@ -452,7 +453,7 @@
             </w:r>
             <w:r>
               <w:rPr>
-                <w:rStyle w:val="Hyperlink"/>
+                <w:rStyle w:val="Hyperlnk"/>
                 <w:noProof/>
               </w:rPr>
               <w:t>Inledning</w:t>
@@ -509,7 +510,7 @@
         </w:p>
         <w:p>
           <w:pPr>
-            <w:pStyle w:val="TOC1"/>
+            <w:pStyle w:val="Innehll1"/>
             <w:tabs>
               <w:tab w:val="left" w:pos="400"/>
               <w:tab w:val="right" w:leader="dot" w:pos="8664"/>
@@ -524,7 +525,7 @@
           <w:hyperlink w:anchor="_Toc383167574" w:history="1">
             <w:r>
               <w:rPr>
-                <w:rStyle w:val="Hyperlink"/>
+                <w:rStyle w:val="Hyperlnk"/>
                 <w:noProof/>
               </w:rPr>
               <w:t>2</w:t>
@@ -540,7 +541,7 @@
             </w:r>
             <w:r>
               <w:rPr>
-                <w:rStyle w:val="Hyperlink"/>
+                <w:rStyle w:val="Hyperlnk"/>
                 <w:noProof/>
               </w:rPr>
               <w:t>Versionsinformation</w:t>
@@ -597,7 +598,7 @@
         </w:p>
         <w:p>
           <w:pPr>
-            <w:pStyle w:val="TOC2"/>
+            <w:pStyle w:val="Innehll2"/>
             <w:tabs>
               <w:tab w:val="left" w:pos="880"/>
               <w:tab w:val="right" w:leader="dot" w:pos="8664"/>
@@ -612,7 +613,7 @@
           <w:hyperlink w:anchor="_Toc383167575" w:history="1">
             <w:r>
               <w:rPr>
-                <w:rStyle w:val="Hyperlink"/>
+                <w:rStyle w:val="Hyperlnk"/>
                 <w:noProof/>
               </w:rPr>
               <w:t>2.1</w:t>
@@ -628,7 +629,7 @@
             </w:r>
             <w:r>
               <w:rPr>
-                <w:rStyle w:val="Hyperlink"/>
+                <w:rStyle w:val="Hyperlnk"/>
                 <w:noProof/>
               </w:rPr>
               <w:t>Version 3.0.0</w:t>
@@ -685,7 +686,7 @@
         </w:p>
         <w:p>
           <w:pPr>
-            <w:pStyle w:val="TOC3"/>
+            <w:pStyle w:val="Innehll3"/>
             <w:tabs>
               <w:tab w:val="left" w:pos="1100"/>
               <w:tab w:val="right" w:leader="dot" w:pos="8664"/>
@@ -700,7 +701,7 @@
           <w:hyperlink w:anchor="_Toc383167576" w:history="1">
             <w:r>
               <w:rPr>
-                <w:rStyle w:val="Hyperlink"/>
+                <w:rStyle w:val="Hyperlnk"/>
                 <w:noProof/>
               </w:rPr>
               <w:t>2.1.1</w:t>
@@ -716,7 +717,7 @@
             </w:r>
             <w:r>
               <w:rPr>
-                <w:rStyle w:val="Hyperlink"/>
+                <w:rStyle w:val="Hyperlnk"/>
                 <w:noProof/>
               </w:rPr>
               <w:t>Oförändrade tjänstekontrakt</w:t>
@@ -773,7 +774,7 @@
         </w:p>
         <w:p>
           <w:pPr>
-            <w:pStyle w:val="TOC3"/>
+            <w:pStyle w:val="Innehll3"/>
             <w:tabs>
               <w:tab w:val="left" w:pos="1100"/>
               <w:tab w:val="right" w:leader="dot" w:pos="8664"/>
@@ -788,7 +789,7 @@
           <w:hyperlink w:anchor="_Toc383167577" w:history="1">
             <w:r>
               <w:rPr>
-                <w:rStyle w:val="Hyperlink"/>
+                <w:rStyle w:val="Hyperlnk"/>
                 <w:noProof/>
               </w:rPr>
               <w:t>2.1.2</w:t>
@@ -804,7 +805,7 @@
             </w:r>
             <w:r>
               <w:rPr>
-                <w:rStyle w:val="Hyperlink"/>
+                <w:rStyle w:val="Hyperlnk"/>
                 <w:noProof/>
               </w:rPr>
               <w:t>Nya tjänstekontrakt</w:t>
@@ -861,7 +862,7 @@
         </w:p>
         <w:p>
           <w:pPr>
-            <w:pStyle w:val="TOC3"/>
+            <w:pStyle w:val="Innehll3"/>
             <w:tabs>
               <w:tab w:val="left" w:pos="1100"/>
               <w:tab w:val="right" w:leader="dot" w:pos="8664"/>
@@ -876,7 +877,7 @@
           <w:hyperlink w:anchor="_Toc383167578" w:history="1">
             <w:r>
               <w:rPr>
-                <w:rStyle w:val="Hyperlink"/>
+                <w:rStyle w:val="Hyperlnk"/>
                 <w:noProof/>
               </w:rPr>
               <w:t>2.1.3</w:t>
@@ -892,7 +893,7 @@
             </w:r>
             <w:r>
               <w:rPr>
-                <w:rStyle w:val="Hyperlink"/>
+                <w:rStyle w:val="Hyperlnk"/>
                 <w:noProof/>
               </w:rPr>
               <w:t>Förändrade tjänstekontrakt</w:t>
@@ -949,7 +950,7 @@
         </w:p>
         <w:p>
           <w:pPr>
-            <w:pStyle w:val="TOC3"/>
+            <w:pStyle w:val="Innehll3"/>
             <w:tabs>
               <w:tab w:val="left" w:pos="1100"/>
               <w:tab w:val="right" w:leader="dot" w:pos="8664"/>
@@ -964,7 +965,7 @@
           <w:hyperlink w:anchor="_Toc383167579" w:history="1">
             <w:r>
               <w:rPr>
-                <w:rStyle w:val="Hyperlink"/>
+                <w:rStyle w:val="Hyperlnk"/>
                 <w:noProof/>
               </w:rPr>
               <w:t>2.1.4</w:t>
@@ -980,7 +981,7 @@
             </w:r>
             <w:r>
               <w:rPr>
-                <w:rStyle w:val="Hyperlink"/>
+                <w:rStyle w:val="Hyperlnk"/>
                 <w:noProof/>
               </w:rPr>
               <w:t>Utgångna tjänstekontrakt</w:t>
@@ -1037,7 +1038,7 @@
         </w:p>
         <w:p>
           <w:pPr>
-            <w:pStyle w:val="TOC2"/>
+            <w:pStyle w:val="Innehll2"/>
             <w:tabs>
               <w:tab w:val="left" w:pos="880"/>
               <w:tab w:val="right" w:leader="dot" w:pos="8664"/>
@@ -1052,7 +1053,7 @@
           <w:hyperlink w:anchor="_Toc383167580" w:history="1">
             <w:r>
               <w:rPr>
-                <w:rStyle w:val="Hyperlink"/>
+                <w:rStyle w:val="Hyperlnk"/>
                 <w:noProof/>
               </w:rPr>
               <w:t>2.2</w:t>
@@ -1068,7 +1069,7 @@
             </w:r>
             <w:r>
               <w:rPr>
-                <w:rStyle w:val="Hyperlink"/>
+                <w:rStyle w:val="Hyperlnk"/>
                 <w:noProof/>
               </w:rPr>
               <w:t>Version tidigare</w:t>
@@ -1125,7 +1126,7 @@
         </w:p>
         <w:p>
           <w:pPr>
-            <w:pStyle w:val="TOC1"/>
+            <w:pStyle w:val="Innehll1"/>
             <w:tabs>
               <w:tab w:val="left" w:pos="400"/>
               <w:tab w:val="right" w:leader="dot" w:pos="8664"/>
@@ -1140,7 +1141,7 @@
           <w:hyperlink w:anchor="_Toc383167581" w:history="1">
             <w:r>
               <w:rPr>
-                <w:rStyle w:val="Hyperlink"/>
+                <w:rStyle w:val="Hyperlnk"/>
                 <w:noProof/>
               </w:rPr>
               <w:t>3</w:t>
@@ -1156,7 +1157,7 @@
             </w:r>
             <w:r>
               <w:rPr>
-                <w:rStyle w:val="Hyperlink"/>
+                <w:rStyle w:val="Hyperlnk"/>
                 <w:noProof/>
               </w:rPr>
               <w:t>Tjänstedomänens arkitektur</w:t>
@@ -1213,7 +1214,7 @@
         </w:p>
         <w:p>
           <w:pPr>
-            <w:pStyle w:val="TOC2"/>
+            <w:pStyle w:val="Innehll2"/>
             <w:tabs>
               <w:tab w:val="left" w:pos="880"/>
               <w:tab w:val="right" w:leader="dot" w:pos="8664"/>
@@ -1228,7 +1229,7 @@
           <w:hyperlink w:anchor="_Toc383167582" w:history="1">
             <w:r>
               <w:rPr>
-                <w:rStyle w:val="Hyperlink"/>
+                <w:rStyle w:val="Hyperlnk"/>
                 <w:noProof/>
               </w:rPr>
               <w:t>3.1</w:t>
@@ -1244,7 +1245,7 @@
             </w:r>
             <w:r>
               <w:rPr>
-                <w:rStyle w:val="Hyperlink"/>
+                <w:rStyle w:val="Hyperlnk"/>
                 <w:noProof/>
               </w:rPr>
               <w:t>Flöden</w:t>
@@ -1301,7 +1302,7 @@
         </w:p>
         <w:p>
           <w:pPr>
-            <w:pStyle w:val="TOC3"/>
+            <w:pStyle w:val="Innehll3"/>
             <w:tabs>
               <w:tab w:val="left" w:pos="1100"/>
               <w:tab w:val="right" w:leader="dot" w:pos="8664"/>
@@ -1316,7 +1317,7 @@
           <w:hyperlink w:anchor="_Toc383167583" w:history="1">
             <w:r>
               <w:rPr>
-                <w:rStyle w:val="Hyperlink"/>
+                <w:rStyle w:val="Hyperlnk"/>
                 <w:noProof/>
               </w:rPr>
               <w:t>3.1.1</w:t>
@@ -1332,7 +1333,7 @@
             </w:r>
             <w:r>
               <w:rPr>
-                <w:rStyle w:val="Hyperlink"/>
+                <w:rStyle w:val="Hyperlnk"/>
                 <w:noProof/>
               </w:rPr>
               <w:t>Vård- och omsorgskontakt</w:t>
@@ -1389,7 +1390,7 @@
         </w:p>
         <w:p>
           <w:pPr>
-            <w:pStyle w:val="TOC3"/>
+            <w:pStyle w:val="Innehll3"/>
             <w:tabs>
               <w:tab w:val="left" w:pos="1100"/>
               <w:tab w:val="right" w:leader="dot" w:pos="8664"/>
@@ -1404,7 +1405,7 @@
           <w:hyperlink w:anchor="_Toc383167584" w:history="1">
             <w:r>
               <w:rPr>
-                <w:rStyle w:val="Hyperlink"/>
+                <w:rStyle w:val="Hyperlnk"/>
                 <w:noProof/>
               </w:rPr>
               <w:t>3.1.2</w:t>
@@ -1420,7 +1421,7 @@
             </w:r>
             <w:r>
               <w:rPr>
-                <w:rStyle w:val="Hyperlink"/>
+                <w:rStyle w:val="Hyperlnk"/>
                 <w:noProof/>
               </w:rPr>
               <w:t>Obligatoriska kontrakt</w:t>
@@ -1477,7 +1478,7 @@
         </w:p>
         <w:p>
           <w:pPr>
-            <w:pStyle w:val="TOC2"/>
+            <w:pStyle w:val="Innehll2"/>
             <w:tabs>
               <w:tab w:val="left" w:pos="880"/>
               <w:tab w:val="right" w:leader="dot" w:pos="8664"/>
@@ -1492,7 +1493,7 @@
           <w:hyperlink w:anchor="_Toc383167585" w:history="1">
             <w:r>
               <w:rPr>
-                <w:rStyle w:val="Hyperlink"/>
+                <w:rStyle w:val="Hyperlnk"/>
                 <w:noProof/>
               </w:rPr>
               <w:t>3.2</w:t>
@@ -1508,7 +1509,7 @@
             </w:r>
             <w:r>
               <w:rPr>
-                <w:rStyle w:val="Hyperlink"/>
+                <w:rStyle w:val="Hyperlnk"/>
                 <w:noProof/>
               </w:rPr>
               <w:t>Adressering</w:t>
@@ -1565,7 +1566,7 @@
         </w:p>
         <w:p>
           <w:pPr>
-            <w:pStyle w:val="TOC3"/>
+            <w:pStyle w:val="Innehll3"/>
             <w:tabs>
               <w:tab w:val="left" w:pos="1100"/>
               <w:tab w:val="right" w:leader="dot" w:pos="8664"/>
@@ -1580,7 +1581,7 @@
           <w:hyperlink w:anchor="_Toc383167586" w:history="1">
             <w:r>
               <w:rPr>
-                <w:rStyle w:val="Hyperlink"/>
+                <w:rStyle w:val="Hyperlnk"/>
                 <w:noProof/>
               </w:rPr>
               <w:t>3.2.1</w:t>
@@ -1596,7 +1597,7 @@
             </w:r>
             <w:r>
               <w:rPr>
-                <w:rStyle w:val="Hyperlink"/>
+                <w:rStyle w:val="Hyperlnk"/>
                 <w:noProof/>
               </w:rPr>
               <w:t>Sammanfattning av adresseringsmodell</w:t>
@@ -1653,7 +1654,7 @@
         </w:p>
         <w:p>
           <w:pPr>
-            <w:pStyle w:val="TOC2"/>
+            <w:pStyle w:val="Innehll2"/>
             <w:tabs>
               <w:tab w:val="left" w:pos="880"/>
               <w:tab w:val="right" w:leader="dot" w:pos="8664"/>
@@ -1668,7 +1669,7 @@
           <w:hyperlink w:anchor="_Toc383167587" w:history="1">
             <w:r>
               <w:rPr>
-                <w:rStyle w:val="Hyperlink"/>
+                <w:rStyle w:val="Hyperlnk"/>
                 <w:noProof/>
               </w:rPr>
               <w:t>3.3</w:t>
@@ -1684,7 +1685,7 @@
             </w:r>
             <w:r>
               <w:rPr>
-                <w:rStyle w:val="Hyperlink"/>
+                <w:rStyle w:val="Hyperlnk"/>
                 <w:noProof/>
               </w:rPr>
               <w:t>Aggregering och engagemangsindex</w:t>
@@ -1741,7 +1742,7 @@
         </w:p>
         <w:p>
           <w:pPr>
-            <w:pStyle w:val="TOC1"/>
+            <w:pStyle w:val="Innehll1"/>
             <w:tabs>
               <w:tab w:val="left" w:pos="400"/>
               <w:tab w:val="right" w:leader="dot" w:pos="8664"/>
@@ -1756,7 +1757,7 @@
           <w:hyperlink w:anchor="_Toc383167588" w:history="1">
             <w:r>
               <w:rPr>
-                <w:rStyle w:val="Hyperlink"/>
+                <w:rStyle w:val="Hyperlnk"/>
                 <w:noProof/>
               </w:rPr>
               <w:t>4</w:t>
@@ -1772,7 +1773,7 @@
             </w:r>
             <w:r>
               <w:rPr>
-                <w:rStyle w:val="Hyperlink"/>
+                <w:rStyle w:val="Hyperlnk"/>
                 <w:noProof/>
               </w:rPr>
               <w:t>Tjänstedomänens krav och regler</w:t>
@@ -1829,7 +1830,7 @@
         </w:p>
         <w:p>
           <w:pPr>
-            <w:pStyle w:val="TOC2"/>
+            <w:pStyle w:val="Innehll2"/>
             <w:tabs>
               <w:tab w:val="left" w:pos="880"/>
               <w:tab w:val="right" w:leader="dot" w:pos="8664"/>
@@ -1844,7 +1845,7 @@
           <w:hyperlink w:anchor="_Toc383167589" w:history="1">
             <w:r>
               <w:rPr>
-                <w:rStyle w:val="Hyperlink"/>
+                <w:rStyle w:val="Hyperlnk"/>
                 <w:noProof/>
               </w:rPr>
               <w:t>4.1</w:t>
@@ -1860,7 +1861,7 @@
             </w:r>
             <w:r>
               <w:rPr>
-                <w:rStyle w:val="Hyperlink"/>
+                <w:rStyle w:val="Hyperlnk"/>
                 <w:noProof/>
               </w:rPr>
               <w:t>Uppdatering av engagemangsindex</w:t>
@@ -1917,7 +1918,7 @@
         </w:p>
         <w:p>
           <w:pPr>
-            <w:pStyle w:val="TOC2"/>
+            <w:pStyle w:val="Innehll2"/>
             <w:tabs>
               <w:tab w:val="left" w:pos="880"/>
               <w:tab w:val="right" w:leader="dot" w:pos="8664"/>
@@ -1932,7 +1933,7 @@
           <w:hyperlink w:anchor="_Toc383167590" w:history="1">
             <w:r>
               <w:rPr>
-                <w:rStyle w:val="Hyperlink"/>
+                <w:rStyle w:val="Hyperlnk"/>
                 <w:noProof/>
               </w:rPr>
               <w:t>4.2</w:t>
@@ -1948,7 +1949,7 @@
             </w:r>
             <w:r>
               <w:rPr>
-                <w:rStyle w:val="Hyperlink"/>
+                <w:rStyle w:val="Hyperlnk"/>
                 <w:noProof/>
               </w:rPr>
               <w:t>Informationssäkerhet och juridik</w:t>
@@ -2005,7 +2006,7 @@
         </w:p>
         <w:p>
           <w:pPr>
-            <w:pStyle w:val="TOC3"/>
+            <w:pStyle w:val="Innehll3"/>
             <w:tabs>
               <w:tab w:val="left" w:pos="1100"/>
               <w:tab w:val="right" w:leader="dot" w:pos="8664"/>
@@ -2020,7 +2021,7 @@
           <w:hyperlink w:anchor="_Toc383167591" w:history="1">
             <w:r>
               <w:rPr>
-                <w:rStyle w:val="Hyperlink"/>
+                <w:rStyle w:val="Hyperlnk"/>
                 <w:noProof/>
               </w:rPr>
               <w:t>4.2.1</w:t>
@@ -2036,7 +2037,7 @@
             </w:r>
             <w:r>
               <w:rPr>
-                <w:rStyle w:val="Hyperlink"/>
+                <w:rStyle w:val="Hyperlnk"/>
                 <w:noProof/>
               </w:rPr>
               <w:t>Medarbetarens direktåtkomst</w:t>
@@ -2093,7 +2094,7 @@
         </w:p>
         <w:p>
           <w:pPr>
-            <w:pStyle w:val="TOC3"/>
+            <w:pStyle w:val="Innehll3"/>
             <w:tabs>
               <w:tab w:val="left" w:pos="1100"/>
               <w:tab w:val="right" w:leader="dot" w:pos="8664"/>
@@ -2108,7 +2109,7 @@
           <w:hyperlink w:anchor="_Toc383167592" w:history="1">
             <w:r>
               <w:rPr>
-                <w:rStyle w:val="Hyperlink"/>
+                <w:rStyle w:val="Hyperlnk"/>
                 <w:noProof/>
               </w:rPr>
               <w:t>4.2.2</w:t>
@@ -2124,7 +2125,7 @@
             </w:r>
             <w:r>
               <w:rPr>
-                <w:rStyle w:val="Hyperlink"/>
+                <w:rStyle w:val="Hyperlnk"/>
                 <w:noProof/>
               </w:rPr>
               <w:t>Patientens direktåtkomst</w:t>
@@ -2181,7 +2182,7 @@
         </w:p>
         <w:p>
           <w:pPr>
-            <w:pStyle w:val="TOC3"/>
+            <w:pStyle w:val="Innehll3"/>
             <w:tabs>
               <w:tab w:val="left" w:pos="1100"/>
               <w:tab w:val="right" w:leader="dot" w:pos="8664"/>
@@ -2196,7 +2197,7 @@
           <w:hyperlink w:anchor="_Toc383167593" w:history="1">
             <w:r>
               <w:rPr>
-                <w:rStyle w:val="Hyperlink"/>
+                <w:rStyle w:val="Hyperlnk"/>
                 <w:noProof/>
               </w:rPr>
               <w:t>4.2.3</w:t>
@@ -2212,7 +2213,7 @@
             </w:r>
             <w:r>
               <w:rPr>
-                <w:rStyle w:val="Hyperlink"/>
+                <w:rStyle w:val="Hyperlnk"/>
                 <w:noProof/>
               </w:rPr>
               <w:t>Generellt</w:t>
@@ -2269,7 +2270,7 @@
         </w:p>
         <w:p>
           <w:pPr>
-            <w:pStyle w:val="TOC2"/>
+            <w:pStyle w:val="Innehll2"/>
             <w:tabs>
               <w:tab w:val="left" w:pos="880"/>
               <w:tab w:val="right" w:leader="dot" w:pos="8664"/>
@@ -2284,7 +2285,7 @@
           <w:hyperlink w:anchor="_Toc383167594" w:history="1">
             <w:r>
               <w:rPr>
-                <w:rStyle w:val="Hyperlink"/>
+                <w:rStyle w:val="Hyperlnk"/>
                 <w:noProof/>
               </w:rPr>
               <w:t>4.3</w:t>
@@ -2300,7 +2301,7 @@
             </w:r>
             <w:r>
               <w:rPr>
-                <w:rStyle w:val="Hyperlink"/>
+                <w:rStyle w:val="Hyperlnk"/>
                 <w:noProof/>
               </w:rPr>
               <w:t>Icke funktionella krav</w:t>
@@ -2357,7 +2358,7 @@
         </w:p>
         <w:p>
           <w:pPr>
-            <w:pStyle w:val="TOC3"/>
+            <w:pStyle w:val="Innehll3"/>
             <w:tabs>
               <w:tab w:val="left" w:pos="1100"/>
               <w:tab w:val="right" w:leader="dot" w:pos="8664"/>
@@ -2372,7 +2373,7 @@
           <w:hyperlink w:anchor="_Toc383167595" w:history="1">
             <w:r>
               <w:rPr>
-                <w:rStyle w:val="Hyperlink"/>
+                <w:rStyle w:val="Hyperlnk"/>
                 <w:noProof/>
               </w:rPr>
               <w:t>4.3.1</w:t>
@@ -2388,7 +2389,7 @@
             </w:r>
             <w:r>
               <w:rPr>
-                <w:rStyle w:val="Hyperlink"/>
+                <w:rStyle w:val="Hyperlnk"/>
                 <w:noProof/>
               </w:rPr>
               <w:t>SLA krav</w:t>
@@ -2445,7 +2446,7 @@
         </w:p>
         <w:p>
           <w:pPr>
-            <w:pStyle w:val="TOC3"/>
+            <w:pStyle w:val="Innehll3"/>
             <w:tabs>
               <w:tab w:val="left" w:pos="1100"/>
               <w:tab w:val="right" w:leader="dot" w:pos="8664"/>
@@ -2460,7 +2461,7 @@
           <w:hyperlink w:anchor="_Toc383167596" w:history="1">
             <w:r>
               <w:rPr>
-                <w:rStyle w:val="Hyperlink"/>
+                <w:rStyle w:val="Hyperlnk"/>
                 <w:noProof/>
               </w:rPr>
               <w:t>4.3.2</w:t>
@@ -2476,7 +2477,7 @@
             </w:r>
             <w:r>
               <w:rPr>
-                <w:rStyle w:val="Hyperlink"/>
+                <w:rStyle w:val="Hyperlnk"/>
                 <w:noProof/>
               </w:rPr>
               <w:t>Övriga krav och regler</w:t>
@@ -2533,7 +2534,7 @@
         </w:p>
         <w:p>
           <w:pPr>
-            <w:pStyle w:val="TOC2"/>
+            <w:pStyle w:val="Innehll2"/>
             <w:tabs>
               <w:tab w:val="left" w:pos="880"/>
               <w:tab w:val="right" w:leader="dot" w:pos="8664"/>
@@ -2548,7 +2549,7 @@
           <w:hyperlink w:anchor="_Toc383167597" w:history="1">
             <w:r>
               <w:rPr>
-                <w:rStyle w:val="Hyperlink"/>
+                <w:rStyle w:val="Hyperlnk"/>
                 <w:noProof/>
               </w:rPr>
               <w:t>4.4</w:t>
@@ -2564,7 +2565,7 @@
             </w:r>
             <w:r>
               <w:rPr>
-                <w:rStyle w:val="Hyperlink"/>
+                <w:rStyle w:val="Hyperlnk"/>
                 <w:noProof/>
               </w:rPr>
               <w:t>Felhantering</w:t>
@@ -2621,7 +2622,7 @@
         </w:p>
         <w:p>
           <w:pPr>
-            <w:pStyle w:val="TOC3"/>
+            <w:pStyle w:val="Innehll3"/>
             <w:tabs>
               <w:tab w:val="left" w:pos="1100"/>
               <w:tab w:val="right" w:leader="dot" w:pos="8664"/>
@@ -2636,7 +2637,7 @@
           <w:hyperlink w:anchor="_Toc383167598" w:history="1">
             <w:r>
               <w:rPr>
-                <w:rStyle w:val="Hyperlink"/>
+                <w:rStyle w:val="Hyperlnk"/>
                 <w:noProof/>
               </w:rPr>
               <w:t>4.4.1</w:t>
@@ -2652,7 +2653,7 @@
             </w:r>
             <w:r>
               <w:rPr>
-                <w:rStyle w:val="Hyperlink"/>
+                <w:rStyle w:val="Hyperlnk"/>
                 <w:noProof/>
               </w:rPr>
               <w:t>Krav på en tjänsteproducent</w:t>
@@ -2709,7 +2710,7 @@
         </w:p>
         <w:p>
           <w:pPr>
-            <w:pStyle w:val="TOC3"/>
+            <w:pStyle w:val="Innehll3"/>
             <w:tabs>
               <w:tab w:val="left" w:pos="1100"/>
               <w:tab w:val="right" w:leader="dot" w:pos="8664"/>
@@ -2724,7 +2725,7 @@
           <w:hyperlink w:anchor="_Toc383167599" w:history="1">
             <w:r>
               <w:rPr>
-                <w:rStyle w:val="Hyperlink"/>
+                <w:rStyle w:val="Hyperlnk"/>
                 <w:noProof/>
               </w:rPr>
               <w:t>4.4.2</w:t>
@@ -2740,7 +2741,7 @@
             </w:r>
             <w:r>
               <w:rPr>
-                <w:rStyle w:val="Hyperlink"/>
+                <w:rStyle w:val="Hyperlnk"/>
                 <w:noProof/>
               </w:rPr>
               <w:t>Krav på en tjänstekonsument</w:t>
@@ -2797,7 +2798,7 @@
         </w:p>
         <w:p>
           <w:pPr>
-            <w:pStyle w:val="TOC1"/>
+            <w:pStyle w:val="Innehll1"/>
             <w:tabs>
               <w:tab w:val="left" w:pos="400"/>
               <w:tab w:val="right" w:leader="dot" w:pos="8664"/>
@@ -2812,7 +2813,7 @@
           <w:hyperlink w:anchor="_Toc383167600" w:history="1">
             <w:r>
               <w:rPr>
-                <w:rStyle w:val="Hyperlink"/>
+                <w:rStyle w:val="Hyperlnk"/>
                 <w:noProof/>
               </w:rPr>
               <w:t>5</w:t>
@@ -2828,7 +2829,7 @@
             </w:r>
             <w:r>
               <w:rPr>
-                <w:rStyle w:val="Hyperlink"/>
+                <w:rStyle w:val="Hyperlnk"/>
                 <w:noProof/>
               </w:rPr>
               <w:t>Gemensamma informationskomponenter</w:t>
@@ -2885,7 +2886,7 @@
         </w:p>
         <w:p>
           <w:pPr>
-            <w:pStyle w:val="TOC1"/>
+            <w:pStyle w:val="Innehll1"/>
             <w:tabs>
               <w:tab w:val="left" w:pos="400"/>
               <w:tab w:val="right" w:leader="dot" w:pos="8664"/>
@@ -2900,7 +2901,7 @@
           <w:hyperlink w:anchor="_Toc383167601" w:history="1">
             <w:r>
               <w:rPr>
-                <w:rStyle w:val="Hyperlink"/>
+                <w:rStyle w:val="Hyperlnk"/>
                 <w:noProof/>
               </w:rPr>
               <w:t>6</w:t>
@@ -2916,7 +2917,7 @@
             </w:r>
             <w:r>
               <w:rPr>
-                <w:rStyle w:val="Hyperlink"/>
+                <w:rStyle w:val="Hyperlnk"/>
                 <w:noProof/>
               </w:rPr>
               <w:t>Tjänstedomänens meddelandemodeller</w:t>
@@ -2973,7 +2974,7 @@
         </w:p>
         <w:p>
           <w:pPr>
-            <w:pStyle w:val="TOC2"/>
+            <w:pStyle w:val="Innehll2"/>
             <w:tabs>
               <w:tab w:val="left" w:pos="880"/>
               <w:tab w:val="right" w:leader="dot" w:pos="8664"/>
@@ -2988,7 +2989,7 @@
           <w:hyperlink w:anchor="_Toc383167602" w:history="1">
             <w:r>
               <w:rPr>
-                <w:rStyle w:val="Hyperlink"/>
+                <w:rStyle w:val="Hyperlnk"/>
                 <w:noProof/>
               </w:rPr>
               <w:t>6.1</w:t>
@@ -3004,7 +3005,7 @@
             </w:r>
             <w:r>
               <w:rPr>
-                <w:rStyle w:val="Hyperlink"/>
+                <w:rStyle w:val="Hyperlnk"/>
                 <w:noProof/>
               </w:rPr>
               <w:t>V-MIM Vård- och omsorgskontakt</w:t>
@@ -3061,7 +3062,7 @@
         </w:p>
         <w:p>
           <w:pPr>
-            <w:pStyle w:val="TOC1"/>
+            <w:pStyle w:val="Innehll1"/>
             <w:tabs>
               <w:tab w:val="left" w:pos="400"/>
               <w:tab w:val="right" w:leader="dot" w:pos="8664"/>
@@ -3076,7 +3077,7 @@
           <w:hyperlink w:anchor="_Toc383167603" w:history="1">
             <w:r>
               <w:rPr>
-                <w:rStyle w:val="Hyperlink"/>
+                <w:rStyle w:val="Hyperlnk"/>
                 <w:noProof/>
               </w:rPr>
               <w:t>7</w:t>
@@ -3092,7 +3093,7 @@
             </w:r>
             <w:r>
               <w:rPr>
-                <w:rStyle w:val="Hyperlink"/>
+                <w:rStyle w:val="Hyperlnk"/>
                 <w:noProof/>
               </w:rPr>
               <w:t>Tjänstekontrakt</w:t>
@@ -3149,7 +3150,7 @@
         </w:p>
         <w:p>
           <w:pPr>
-            <w:pStyle w:val="TOC2"/>
+            <w:pStyle w:val="Innehll2"/>
             <w:tabs>
               <w:tab w:val="left" w:pos="880"/>
               <w:tab w:val="right" w:leader="dot" w:pos="8664"/>
@@ -3164,7 +3165,7 @@
           <w:hyperlink w:anchor="_Toc383167604" w:history="1">
             <w:r>
               <w:rPr>
-                <w:rStyle w:val="Hyperlink"/>
+                <w:rStyle w:val="Hyperlnk"/>
                 <w:noProof/>
               </w:rPr>
               <w:t>7.1</w:t>
@@ -3180,7 +3181,7 @@
             </w:r>
             <w:r>
               <w:rPr>
-                <w:rStyle w:val="Hyperlink"/>
+                <w:rStyle w:val="Hyperlnk"/>
                 <w:noProof/>
               </w:rPr>
               <w:t>GetCareContacts</w:t>
@@ -3237,7 +3238,7 @@
         </w:p>
         <w:p>
           <w:pPr>
-            <w:pStyle w:val="TOC3"/>
+            <w:pStyle w:val="Innehll3"/>
             <w:tabs>
               <w:tab w:val="left" w:pos="1100"/>
               <w:tab w:val="right" w:leader="dot" w:pos="8664"/>
@@ -3252,7 +3253,7 @@
           <w:hyperlink w:anchor="_Toc383167605" w:history="1">
             <w:r>
               <w:rPr>
-                <w:rStyle w:val="Hyperlink"/>
+                <w:rStyle w:val="Hyperlnk"/>
                 <w:noProof/>
               </w:rPr>
               <w:t>7.1.1</w:t>
@@ -3268,7 +3269,7 @@
             </w:r>
             <w:r>
               <w:rPr>
-                <w:rStyle w:val="Hyperlink"/>
+                <w:rStyle w:val="Hyperlnk"/>
                 <w:noProof/>
               </w:rPr>
               <w:t>Version</w:t>
@@ -3325,7 +3326,7 @@
         </w:p>
         <w:p>
           <w:pPr>
-            <w:pStyle w:val="TOC3"/>
+            <w:pStyle w:val="Innehll3"/>
             <w:tabs>
               <w:tab w:val="left" w:pos="1100"/>
               <w:tab w:val="right" w:leader="dot" w:pos="8664"/>
@@ -3340,7 +3341,7 @@
           <w:hyperlink w:anchor="_Toc383167606" w:history="1">
             <w:r>
               <w:rPr>
-                <w:rStyle w:val="Hyperlink"/>
+                <w:rStyle w:val="Hyperlnk"/>
                 <w:noProof/>
               </w:rPr>
               <w:t>7.1.2</w:t>
@@ -3356,7 +3357,7 @@
             </w:r>
             <w:r>
               <w:rPr>
-                <w:rStyle w:val="Hyperlink"/>
+                <w:rStyle w:val="Hyperlnk"/>
                 <w:noProof/>
               </w:rPr>
               <w:t>Gemensamma informationskomponenter</w:t>
@@ -3413,7 +3414,7 @@
         </w:p>
         <w:p>
           <w:pPr>
-            <w:pStyle w:val="TOC3"/>
+            <w:pStyle w:val="Innehll3"/>
             <w:tabs>
               <w:tab w:val="left" w:pos="1100"/>
               <w:tab w:val="right" w:leader="dot" w:pos="8664"/>
@@ -3428,7 +3429,7 @@
           <w:hyperlink w:anchor="_Toc383167607" w:history="1">
             <w:r>
               <w:rPr>
-                <w:rStyle w:val="Hyperlink"/>
+                <w:rStyle w:val="Hyperlnk"/>
                 <w:noProof/>
               </w:rPr>
               <w:t>7.1.3</w:t>
@@ -3444,7 +3445,7 @@
             </w:r>
             <w:r>
               <w:rPr>
-                <w:rStyle w:val="Hyperlink"/>
+                <w:rStyle w:val="Hyperlnk"/>
                 <w:noProof/>
               </w:rPr>
               <w:t>Fältregler</w:t>
@@ -3501,7 +3502,7 @@
         </w:p>
         <w:p>
           <w:pPr>
-            <w:pStyle w:val="TOC3"/>
+            <w:pStyle w:val="Innehll3"/>
             <w:tabs>
               <w:tab w:val="left" w:pos="1100"/>
               <w:tab w:val="right" w:leader="dot" w:pos="8664"/>
@@ -3516,7 +3517,7 @@
           <w:hyperlink w:anchor="_Toc383167608" w:history="1">
             <w:r>
               <w:rPr>
-                <w:rStyle w:val="Hyperlink"/>
+                <w:rStyle w:val="Hyperlnk"/>
                 <w:noProof/>
               </w:rPr>
               <w:t>7.1.4</w:t>
@@ -3532,7 +3533,7 @@
             </w:r>
             <w:r>
               <w:rPr>
-                <w:rStyle w:val="Hyperlink"/>
+                <w:rStyle w:val="Hyperlnk"/>
                 <w:noProof/>
               </w:rPr>
               <w:t>Övriga regler</w:t>
@@ -5175,7 +5176,7 @@
           </w:tcPr>
           <w:p>
             <w:pPr>
-              <w:pStyle w:val="TOC1"/>
+              <w:pStyle w:val="Innehll1"/>
             </w:pPr>
             <w:r>
               <w:t>Ändringar i beskrivningar kap 4, 5, 6 och 7.</w:t>
@@ -5188,7 +5189,7 @@
           </w:tcPr>
           <w:p>
             <w:pPr>
-              <w:pStyle w:val="TOC1"/>
+              <w:pStyle w:val="Innehll1"/>
             </w:pPr>
             <w:r>
               <w:t>Maria Andersson</w:t>
@@ -5239,7 +5240,7 @@
           </w:tcPr>
           <w:p>
             <w:pPr>
-              <w:pStyle w:val="TOC1"/>
+              <w:pStyle w:val="Innehll1"/>
             </w:pPr>
             <w:r>
               <w:t>Ändringar i kap 7, GetCareContact</w:t>
@@ -5252,7 +5253,7 @@
           </w:tcPr>
           <w:p>
             <w:pPr>
-              <w:pStyle w:val="TOC1"/>
+              <w:pStyle w:val="Innehll1"/>
             </w:pPr>
             <w:r>
               <w:t>Maria Andersson</w:t>
@@ -5311,7 +5312,7 @@
           </w:p>
           <w:p>
             <w:pPr>
-              <w:pStyle w:val="TOC1"/>
+              <w:pStyle w:val="Innehll1"/>
             </w:pPr>
             <w:r>
               <w:t>Tog bort ej använd gemensam komponent.</w:t>
@@ -5324,7 +5325,7 @@
           </w:tcPr>
           <w:p>
             <w:pPr>
-              <w:pStyle w:val="TOC1"/>
+              <w:pStyle w:val="Innehll1"/>
             </w:pPr>
             <w:r>
               <w:t>Magnus Ekstrand</w:t>
@@ -5375,7 +5376,7 @@
           </w:tcPr>
           <w:p>
             <w:pPr>
-              <w:pStyle w:val="TOC1"/>
+              <w:pStyle w:val="Innehll1"/>
             </w:pPr>
             <w:r>
               <w:t>Lagt till kap 8, GetDiagnosis</w:t>
@@ -5388,7 +5389,7 @@
           </w:tcPr>
           <w:p>
             <w:pPr>
-              <w:pStyle w:val="TOC1"/>
+              <w:pStyle w:val="Innehll1"/>
             </w:pPr>
             <w:r>
               <w:t>Maria Andersson</w:t>
@@ -5439,7 +5440,7 @@
           </w:tcPr>
           <w:p>
             <w:pPr>
-              <w:pStyle w:val="TOC1"/>
+              <w:pStyle w:val="Innehll1"/>
             </w:pPr>
             <w:r>
               <w:t xml:space="preserve">Definierat krav på uppdatering av fältet mostRecentContent i EI-posten. </w:t>
@@ -5460,7 +5461,7 @@
           </w:p>
           <w:p>
             <w:pPr>
-              <w:pStyle w:val="TOC1"/>
+              <w:pStyle w:val="Innehll1"/>
             </w:pPr>
           </w:p>
         </w:tc>
@@ -5509,7 +5510,7 @@
           </w:tcPr>
           <w:p>
             <w:pPr>
-              <w:pStyle w:val="TOC1"/>
+              <w:pStyle w:val="Innehll1"/>
             </w:pPr>
             <w:r>
               <w:t>Lagt in beskrivning av personidentifierare under kap 3.</w:t>
@@ -5522,7 +5523,7 @@
           </w:tcPr>
           <w:p>
             <w:pPr>
-              <w:pStyle w:val="TOC1"/>
+              <w:pStyle w:val="Innehll1"/>
             </w:pPr>
             <w:r>
               <w:t>Maria Andersson de Vicente</w:t>
@@ -5587,7 +5588,7 @@
           </w:p>
           <w:p>
             <w:pPr>
-              <w:pStyle w:val="TOC1"/>
+              <w:pStyle w:val="Innehll1"/>
             </w:pPr>
           </w:p>
         </w:tc>
@@ -5597,7 +5598,7 @@
           </w:tcPr>
           <w:p>
             <w:pPr>
-              <w:pStyle w:val="TOC1"/>
+              <w:pStyle w:val="Innehll1"/>
             </w:pPr>
             <w:r>
               <w:rPr>
@@ -5651,7 +5652,7 @@
           </w:tcPr>
           <w:p>
             <w:pPr>
-              <w:pStyle w:val="TOC1"/>
+              <w:pStyle w:val="Innehll1"/>
               <w:rPr>
                 <w:lang w:val="en-US"/>
               </w:rPr>
@@ -5667,7 +5668,7 @@
           </w:tcPr>
           <w:p>
             <w:pPr>
-              <w:pStyle w:val="TOC1"/>
+              <w:pStyle w:val="Innehll1"/>
               <w:rPr>
                 <w:lang w:val="en-US"/>
               </w:rPr>
@@ -5755,7 +5756,7 @@
           </w:p>
           <w:p>
             <w:pPr>
-              <w:pStyle w:val="TOC1"/>
+              <w:pStyle w:val="Innehll1"/>
             </w:pPr>
           </w:p>
         </w:tc>
@@ -5765,7 +5766,7 @@
           </w:tcPr>
           <w:p>
             <w:pPr>
-              <w:pStyle w:val="TOC1"/>
+              <w:pStyle w:val="Innehll1"/>
             </w:pPr>
             <w:r>
               <w:t>Johan Eltes</w:t>
@@ -5816,7 +5817,7 @@
           </w:tcPr>
           <w:p>
             <w:pPr>
-              <w:pStyle w:val="TOC1"/>
+              <w:pStyle w:val="Innehll1"/>
             </w:pPr>
             <w:r>
               <w:t>Lagt till Telecom, Email och Location i kap 5. Har även ändrat beskrivningen av DocumentTime.</w:t>
@@ -5829,7 +5830,7 @@
           </w:tcPr>
           <w:p>
             <w:pPr>
-              <w:pStyle w:val="TOC1"/>
+              <w:pStyle w:val="Innehll1"/>
             </w:pPr>
             <w:r>
               <w:t>Maria Andersson de Vicente</w:t>
@@ -5896,7 +5897,7 @@
           </w:p>
           <w:p>
             <w:pPr>
-              <w:pStyle w:val="TOC1"/>
+              <w:pStyle w:val="Innehll1"/>
               <w:numPr>
                 <w:ilvl w:val="0"/>
                 <w:numId w:val="31"/>
@@ -5913,7 +5914,7 @@
           </w:tcPr>
           <w:p>
             <w:pPr>
-              <w:pStyle w:val="TOC1"/>
+              <w:pStyle w:val="Innehll1"/>
             </w:pPr>
             <w:r>
               <w:t>Johan Eltes</w:t>
@@ -6101,7 +6102,7 @@
           </w:p>
           <w:p>
             <w:pPr>
-              <w:pStyle w:val="TOC1"/>
+              <w:pStyle w:val="Innehll1"/>
             </w:pPr>
             <w:r>
               <w:t>Färbättrat och utökat dokumentation om systemadressering</w:t>
@@ -6123,7 +6124,7 @@
           </w:p>
           <w:p>
             <w:pPr>
-              <w:pStyle w:val="TOC1"/>
+              <w:pStyle w:val="Innehll1"/>
             </w:pPr>
             <w:r>
               <w:t>Khaled Daham</w:t>
@@ -6201,7 +6202,7 @@
           </w:p>
           <w:p>
             <w:pPr>
-              <w:pStyle w:val="TOC1"/>
+              <w:pStyle w:val="Innehll1"/>
             </w:pPr>
             <w:r>
               <w:t>Lagt till fältet Data Controller i EI-posten, samt uppdaterat regler för EI-fältet Logical Address</w:t>
@@ -6214,7 +6215,7 @@
           </w:tcPr>
           <w:p>
             <w:pPr>
-              <w:pStyle w:val="TOC1"/>
+              <w:pStyle w:val="Innehll1"/>
             </w:pPr>
             <w:r>
               <w:t>Johan Eltes</w:t>
@@ -6265,7 +6266,7 @@
           </w:tcPr>
           <w:p>
             <w:pPr>
-              <w:pStyle w:val="TOC1"/>
+              <w:pStyle w:val="Innehll1"/>
             </w:pPr>
             <w:r>
               <w:t>Ändrat kardinalitet för careContactCode till 0..1, samt tydliggjort innebörd i utelämnat värde.</w:t>
@@ -6278,7 +6279,7 @@
           </w:tcPr>
           <w:p>
             <w:pPr>
-              <w:pStyle w:val="TOC1"/>
+              <w:pStyle w:val="Innehll1"/>
             </w:pPr>
             <w:r>
               <w:t>Johan Eltes</w:t>
@@ -6342,7 +6343,7 @@
           </w:p>
           <w:p>
             <w:pPr>
-              <w:pStyle w:val="TOC1"/>
+              <w:pStyle w:val="Innehll1"/>
               <w:numPr>
                 <w:ilvl w:val="0"/>
                 <w:numId w:val="31"/>
@@ -6359,7 +6360,7 @@
           </w:tcPr>
           <w:p>
             <w:pPr>
-              <w:pStyle w:val="TOC1"/>
+              <w:pStyle w:val="Innehll1"/>
             </w:pPr>
             <w:r>
               <w:t>Johan Eltes</w:t>
@@ -6410,7 +6411,7 @@
           </w:tcPr>
           <w:p>
             <w:pPr>
-              <w:pStyle w:val="TOC1"/>
+              <w:pStyle w:val="Innehll1"/>
               <w:numPr>
                 <w:ilvl w:val="0"/>
                 <w:numId w:val="31"/>
@@ -6427,7 +6428,7 @@
           </w:tcPr>
           <w:p>
             <w:pPr>
-              <w:pStyle w:val="TOC1"/>
+              <w:pStyle w:val="Innehll1"/>
             </w:pPr>
             <w:r>
               <w:rPr>
@@ -6494,7 +6495,7 @@
           </w:p>
           <w:p>
             <w:pPr>
-              <w:pStyle w:val="TOC1"/>
+              <w:pStyle w:val="Innehll1"/>
               <w:numPr>
                 <w:ilvl w:val="0"/>
                 <w:numId w:val="31"/>
@@ -6511,7 +6512,7 @@
           </w:tcPr>
           <w:p>
             <w:pPr>
-              <w:pStyle w:val="TOC1"/>
+              <w:pStyle w:val="Innehll1"/>
             </w:pPr>
             <w:r>
               <w:t>Björn Genfors</w:t>
@@ -6575,7 +6576,7 @@
           </w:p>
           <w:p>
             <w:pPr>
-              <w:pStyle w:val="TOC1"/>
+              <w:pStyle w:val="Innehll1"/>
             </w:pPr>
             <w:r>
               <w:t>Följduppdaterat tjänstekontraktsbeskrivningar</w:t>
@@ -6588,7 +6589,7 @@
           </w:tcPr>
           <w:p>
             <w:pPr>
-              <w:pStyle w:val="TOC1"/>
+              <w:pStyle w:val="Innehll1"/>
             </w:pPr>
             <w:r>
               <w:t>Björn Genfors</w:t>
@@ -6639,7 +6640,7 @@
           </w:tcPr>
           <w:p>
             <w:pPr>
-              <w:pStyle w:val="TOC1"/>
+              <w:pStyle w:val="Innehll1"/>
               <w:numPr>
                 <w:ilvl w:val="0"/>
                 <w:numId w:val="31"/>
@@ -6656,7 +6657,7 @@
           </w:tcPr>
           <w:p>
             <w:pPr>
-              <w:pStyle w:val="TOC1"/>
+              <w:pStyle w:val="Innehll1"/>
             </w:pPr>
             <w:r>
               <w:t>Björn Genfors</w:t>
@@ -6707,7 +6708,7 @@
           </w:tcPr>
           <w:p>
             <w:pPr>
-              <w:pStyle w:val="TOC1"/>
+              <w:pStyle w:val="Innehll1"/>
               <w:numPr>
                 <w:ilvl w:val="0"/>
                 <w:numId w:val="31"/>
@@ -6724,7 +6725,7 @@
           </w:tcPr>
           <w:p>
             <w:pPr>
-              <w:pStyle w:val="TOC1"/>
+              <w:pStyle w:val="Innehll1"/>
             </w:pPr>
             <w:r>
               <w:t>Johan Eltes</w:t>
@@ -6789,7 +6790,7 @@
           </w:p>
           <w:p>
             <w:pPr>
-              <w:pStyle w:val="TOC1"/>
+              <w:pStyle w:val="Innehll1"/>
               <w:numPr>
                 <w:ilvl w:val="0"/>
                 <w:numId w:val="31"/>
@@ -6806,7 +6807,7 @@
           </w:tcPr>
           <w:p>
             <w:pPr>
-              <w:pStyle w:val="TOC1"/>
+              <w:pStyle w:val="Innehll1"/>
             </w:pPr>
             <w:r>
               <w:t>Björn Genfors</w:t>
@@ -6857,7 +6858,7 @@
           </w:tcPr>
           <w:p>
             <w:pPr>
-              <w:pStyle w:val="TOC1"/>
+              <w:pStyle w:val="Innehll1"/>
               <w:numPr>
                 <w:ilvl w:val="0"/>
                 <w:numId w:val="32"/>
@@ -6874,7 +6875,7 @@
           </w:tcPr>
           <w:p>
             <w:pPr>
-              <w:pStyle w:val="TOC1"/>
+              <w:pStyle w:val="Innehll1"/>
             </w:pPr>
             <w:r>
               <w:t>Björn Genfors</w:t>
@@ -7058,7 +7059,7 @@
           </w:tcPr>
           <w:p>
             <w:pPr>
-              <w:pStyle w:val="TOC1"/>
+              <w:pStyle w:val="Innehll1"/>
             </w:pPr>
             <w:r>
               <w:t>Björn Genfors</w:t>
@@ -7109,7 +7110,7 @@
           </w:tcPr>
           <w:p>
             <w:pPr>
-              <w:pStyle w:val="ListParagraph"/>
+              <w:pStyle w:val="Liststycke"/>
               <w:widowControl w:val="0"/>
               <w:numPr>
                 <w:ilvl w:val="0"/>
@@ -7140,7 +7141,7 @@
           </w:tcPr>
           <w:p>
             <w:pPr>
-              <w:pStyle w:val="TOC1"/>
+              <w:pStyle w:val="Innehll1"/>
             </w:pPr>
             <w:r>
               <w:t>Johan Eltes</w:t>
@@ -7191,7 +7192,7 @@
           </w:tcPr>
           <w:p>
             <w:pPr>
-              <w:pStyle w:val="ListParagraph"/>
+              <w:pStyle w:val="Liststycke"/>
               <w:widowControl w:val="0"/>
               <w:numPr>
                 <w:ilvl w:val="0"/>
@@ -7206,7 +7207,7 @@
           </w:p>
           <w:p>
             <w:pPr>
-              <w:pStyle w:val="ListParagraph"/>
+              <w:pStyle w:val="Liststycke"/>
               <w:widowControl w:val="0"/>
               <w:numPr>
                 <w:ilvl w:val="0"/>
@@ -7237,7 +7238,7 @@
           </w:tcPr>
           <w:p>
             <w:pPr>
-              <w:pStyle w:val="TOC1"/>
+              <w:pStyle w:val="Innehll1"/>
             </w:pPr>
             <w:r>
               <w:t>Johan Eltes</w:t>
@@ -7319,7 +7320,7 @@
           </w:tcPr>
           <w:p>
             <w:pPr>
-              <w:pStyle w:val="TOC1"/>
+              <w:pStyle w:val="Innehll1"/>
             </w:pPr>
             <w:r>
               <w:t>Johan Eltes</w:t>
@@ -7386,7 +7387,7 @@
           </w:tcPr>
           <w:p>
             <w:pPr>
-              <w:pStyle w:val="TOC1"/>
+              <w:pStyle w:val="Innehll1"/>
             </w:pPr>
             <w:r>
               <w:t>Johan Eltes</w:t>
@@ -7453,7 +7454,7 @@
           </w:tcPr>
           <w:p>
             <w:pPr>
-              <w:pStyle w:val="TOC1"/>
+              <w:pStyle w:val="Innehll1"/>
             </w:pPr>
             <w:r>
               <w:t>Khaled Daham</w:t>
@@ -7550,7 +7551,7 @@
           </w:tcPr>
           <w:p>
             <w:pPr>
-              <w:pStyle w:val="TOC1"/>
+              <w:pStyle w:val="Innehll1"/>
             </w:pPr>
             <w:r>
               <w:lastRenderedPageBreak/>
@@ -7622,7 +7623,7 @@
           </w:tcPr>
           <w:p>
             <w:pPr>
-              <w:pStyle w:val="TOC1"/>
+              <w:pStyle w:val="Innehll1"/>
             </w:pPr>
             <w:r>
               <w:t>Khaled Daham</w:t>
@@ -7741,7 +7742,7 @@
           </w:tcPr>
           <w:p>
             <w:pPr>
-              <w:pStyle w:val="TOC1"/>
+              <w:pStyle w:val="Innehll1"/>
             </w:pPr>
             <w:r>
               <w:t>Khaled Daham</w:t>
@@ -7811,7 +7812,7 @@
           </w:tcPr>
           <w:p>
             <w:pPr>
-              <w:pStyle w:val="TOC1"/>
+              <w:pStyle w:val="Innehll1"/>
             </w:pPr>
             <w:r>
               <w:t>Khaled Daham</w:t>
@@ -7881,7 +7882,7 @@
           </w:tcPr>
           <w:p>
             <w:pPr>
-              <w:pStyle w:val="TOC1"/>
+              <w:pStyle w:val="Innehll1"/>
             </w:pPr>
             <w:r>
               <w:t>Khaled Daham</w:t>
@@ -7954,7 +7955,7 @@
           </w:tcPr>
           <w:p>
             <w:pPr>
-              <w:pStyle w:val="TOC1"/>
+              <w:pStyle w:val="Innehll1"/>
             </w:pPr>
             <w:r>
               <w:t>Marcus Claus</w:t>
@@ -8044,7 +8045,7 @@
           </w:tcPr>
           <w:p>
             <w:pPr>
-              <w:pStyle w:val="TOC1"/>
+              <w:pStyle w:val="Innehll1"/>
             </w:pPr>
             <w:r>
               <w:t>Björn Genfors</w:t>
@@ -8065,7 +8066,7 @@
     </w:tbl>
     <w:p>
       <w:pPr>
-        <w:pStyle w:val="TOC1"/>
+        <w:pStyle w:val="Innehll1"/>
         <w:ind w:left="720"/>
       </w:pPr>
     </w:p>
@@ -8185,7 +8186,7 @@
           </w:tcPr>
           <w:p>
             <w:pPr>
-              <w:pStyle w:val="Caption"/>
+              <w:pStyle w:val="Beskrivning"/>
               <w:jc w:val="both"/>
               <w:rPr>
                 <w:b w:val="0"/>
@@ -8317,14 +8318,27 @@
             <w:r>
               <w:t>R</w:t>
             </w:r>
-            <w:fldSimple w:instr=" SEQ R \* ARABIC ">
-              <w:r>
-                <w:rPr>
-                  <w:noProof/>
-                </w:rPr>
-                <w:t>2</w:t>
-              </w:r>
-            </w:fldSimple>
+            <w:r>
+              <w:fldChar w:fldCharType="begin"/>
+            </w:r>
+            <w:r>
+              <w:instrText xml:space="preserve"> SEQ R \* ARABIC </w:instrText>
+            </w:r>
+            <w:r>
+              <w:fldChar w:fldCharType="separate"/>
+            </w:r>
+            <w:r>
+              <w:rPr>
+                <w:noProof/>
+              </w:rPr>
+              <w:t>2</w:t>
+            </w:r>
+            <w:r>
+              <w:rPr>
+                <w:noProof/>
+              </w:rPr>
+              <w:fldChar w:fldCharType="end"/>
+            </w:r>
             <w:bookmarkEnd w:id="8"/>
           </w:p>
         </w:tc>
@@ -8365,7 +8379,7 @@
             <w:hyperlink r:id="rId9" w:history="1">
               <w:r>
                 <w:rPr>
-                  <w:rStyle w:val="Hyperlink"/>
+                  <w:rStyle w:val="Hyperlnk"/>
                 </w:rPr>
                 <w:t>http://www.cehis.se/arkitektur_och_regelverk/regelverk/</w:t>
               </w:r>
@@ -8388,14 +8402,27 @@
             <w:r>
               <w:t>R</w:t>
             </w:r>
-            <w:fldSimple w:instr=" SEQ R \* ARABIC ">
-              <w:r>
-                <w:rPr>
-                  <w:noProof/>
-                </w:rPr>
-                <w:t>3</w:t>
-              </w:r>
-            </w:fldSimple>
+            <w:r>
+              <w:fldChar w:fldCharType="begin"/>
+            </w:r>
+            <w:r>
+              <w:instrText xml:space="preserve"> SEQ R \* ARABIC </w:instrText>
+            </w:r>
+            <w:r>
+              <w:fldChar w:fldCharType="separate"/>
+            </w:r>
+            <w:r>
+              <w:rPr>
+                <w:noProof/>
+              </w:rPr>
+              <w:t>3</w:t>
+            </w:r>
+            <w:r>
+              <w:rPr>
+                <w:noProof/>
+              </w:rPr>
+              <w:fldChar w:fldCharType="end"/>
+            </w:r>
           </w:p>
         </w:tc>
         <w:tc>
@@ -8457,14 +8484,30 @@
             <w:r>
               <w:t>R</w:t>
             </w:r>
-            <w:fldSimple w:instr=" SEQ R \* ARABIC ">
-              <w:r>
-                <w:rPr>
-                  <w:noProof/>
-                </w:rPr>
-                <w:t>4</w:t>
-              </w:r>
-            </w:fldSimple>
+            <w:r>
+              <w:fldChar w:fldCharType="begin"/>
+            </w:r>
+            <w:r>
+              <w:instrText xml:space="preserve"> SEQ</w:instrText>
+            </w:r>
+            <w:r>
+              <w:instrText xml:space="preserve"> R \* ARABIC </w:instrText>
+            </w:r>
+            <w:r>
+              <w:fldChar w:fldCharType="separate"/>
+            </w:r>
+            <w:r>
+              <w:rPr>
+                <w:noProof/>
+              </w:rPr>
+              <w:t>4</w:t>
+            </w:r>
+            <w:r>
+              <w:rPr>
+                <w:noProof/>
+              </w:rPr>
+              <w:fldChar w:fldCharType="end"/>
+            </w:r>
             <w:bookmarkEnd w:id="9"/>
           </w:p>
         </w:tc>
@@ -8571,7 +8614,7 @@
             <w:hyperlink r:id="rId10" w:history="1">
               <w:r>
                 <w:rPr>
-                  <w:rStyle w:val="Hyperlink"/>
+                  <w:rStyle w:val="Hyperlnk"/>
                 </w:rPr>
                 <w:t>http://rivta.se/documents/ARK_0001/RIV_Tekniska_Anvisningar_Oversikt_revD.pdf</w:t>
               </w:r>
@@ -8639,7 +8682,7 @@
             <w:hyperlink r:id="rId11" w:history="1">
               <w:r>
                 <w:rPr>
-                  <w:rStyle w:val="Hyperlink"/>
+                  <w:rStyle w:val="Hyperlnk"/>
                 </w:rPr>
                 <w:t>https://code.google.com/p/rivta/wiki/ServiceDomainTable</w:t>
               </w:r>
@@ -8710,7 +8753,7 @@
             <w:hyperlink r:id="rId12" w:history="1">
               <w:r>
                 <w:rPr>
-                  <w:rStyle w:val="Hyperlink"/>
+                  <w:rStyle w:val="Hyperlnk"/>
                 </w:rPr>
                 <w:t>http://www.cehis.se/arkitektur_och_regelverk/fordjupad_information/</w:t>
               </w:r>
@@ -8776,7 +8819,7 @@
             <w:hyperlink r:id="rId13" w:history="1">
               <w:r>
                 <w:rPr>
-                  <w:rStyle w:val="Hyperlink"/>
+                  <w:rStyle w:val="Hyperlnk"/>
                 </w:rPr>
                 <w:t>https://code.google.com/p/rivta/wiki/ListOfCommonlyUsedCodeSystems</w:t>
               </w:r>
@@ -8855,13 +8898,13 @@
             <w:hyperlink r:id="rId14" w:history="1">
               <w:r>
                 <w:rPr>
-                  <w:rStyle w:val="Hyperlink"/>
+                  <w:rStyle w:val="Hyperlnk"/>
                 </w:rPr>
                 <w:t>http://en.wikipedia.org/wiki/ISO_</w:t>
               </w:r>
               <w:r>
                 <w:rPr>
-                  <w:rStyle w:val="Hyperlink"/>
+                  <w:rStyle w:val="Hyperlnk"/>
                 </w:rPr>
                 <w:lastRenderedPageBreak/>
                 <w:t>8601</w:t>
@@ -9075,7 +9118,7 @@
     </w:p>
     <w:p>
       <w:pPr>
-        <w:pStyle w:val="Heading1"/>
+        <w:pStyle w:val="Rubrik1"/>
         <w:numPr>
           <w:ilvl w:val="0"/>
           <w:numId w:val="0"/>
@@ -9085,7 +9128,7 @@
     </w:p>
     <w:p>
       <w:pPr>
-        <w:pStyle w:val="Heading1"/>
+        <w:pStyle w:val="Rubrik1"/>
       </w:pPr>
       <w:bookmarkStart w:id="10" w:name="_Toc357754843"/>
       <w:bookmarkStart w:id="11" w:name="_Toc383167573"/>
@@ -9255,7 +9298,7 @@
       <w:r>
         <w:rPr>
           <w:noProof/>
-          <w:lang w:val="en-US"/>
+          <w:lang w:eastAsia="sv-SE"/>
         </w:rPr>
         <w:lastRenderedPageBreak/>
         <mc:AlternateContent>
@@ -9342,7 +9385,7 @@
                           <w:p/>
                           <w:p>
                             <w:pPr>
-                              <w:pStyle w:val="Footer"/>
+                              <w:pStyle w:val="Sidfot"/>
                               <w:rPr>
                                 <w:i/>
                                 <w:sz w:val="20"/>
@@ -9360,7 +9403,7 @@
                           </w:p>
                           <w:p>
                             <w:pPr>
-                              <w:pStyle w:val="Footer"/>
+                              <w:pStyle w:val="Sidfot"/>
                               <w:rPr>
                                 <w:i/>
                                 <w:sz w:val="20"/>
@@ -9378,7 +9421,7 @@
                           </w:p>
                           <w:p>
                             <w:pPr>
-                              <w:pStyle w:val="Footer"/>
+                              <w:pStyle w:val="Sidfot"/>
                               <w:rPr>
                                 <w:i/>
                                 <w:sz w:val="20"/>
@@ -9396,7 +9439,7 @@
                           </w:p>
                           <w:p>
                             <w:pPr>
-                              <w:pStyle w:val="Footer"/>
+                              <w:pStyle w:val="Sidfot"/>
                               <w:rPr>
                                 <w:i/>
                                 <w:sz w:val="20"/>
@@ -9414,7 +9457,7 @@
                           </w:p>
                           <w:p>
                             <w:pPr>
-                              <w:pStyle w:val="Footer"/>
+                              <w:pStyle w:val="Sidfot"/>
                               <w:rPr>
                                 <w:i/>
                                 <w:sz w:val="20"/>
@@ -9432,7 +9475,7 @@
                           </w:p>
                           <w:p>
                             <w:pPr>
-                              <w:pStyle w:val="Footer"/>
+                              <w:pStyle w:val="Sidfot"/>
                               <w:rPr>
                                 <w:i/>
                                 <w:sz w:val="20"/>
@@ -9450,7 +9493,7 @@
                           </w:p>
                           <w:p>
                             <w:pPr>
-                              <w:pStyle w:val="Footer"/>
+                              <w:pStyle w:val="Sidfot"/>
                               <w:rPr>
                                 <w:i/>
                                 <w:sz w:val="20"/>
@@ -9468,7 +9511,7 @@
                           </w:p>
                           <w:p>
                             <w:pPr>
-                              <w:pStyle w:val="Footer"/>
+                              <w:pStyle w:val="Sidfot"/>
                               <w:rPr>
                                 <w:i/>
                                 <w:sz w:val="20"/>
@@ -9486,7 +9529,7 @@
                           </w:p>
                           <w:p>
                             <w:pPr>
-                              <w:pStyle w:val="Footer"/>
+                              <w:pStyle w:val="Sidfot"/>
                               <w:rPr>
                                 <w:i/>
                                 <w:sz w:val="20"/>
@@ -9504,7 +9547,7 @@
                           </w:p>
                           <w:p>
                             <w:pPr>
-                              <w:pStyle w:val="Footer"/>
+                              <w:pStyle w:val="Sidfot"/>
                               <w:rPr>
                                 <w:i/>
                                 <w:sz w:val="20"/>
@@ -9514,7 +9557,7 @@
                           </w:p>
                           <w:p>
                             <w:pPr>
-                              <w:pStyle w:val="Footer"/>
+                              <w:pStyle w:val="Sidfot"/>
                               <w:rPr>
                                 <w:i/>
                                 <w:sz w:val="20"/>
@@ -9532,7 +9575,7 @@
                           </w:p>
                           <w:p>
                             <w:pPr>
-                              <w:pStyle w:val="Footer"/>
+                              <w:pStyle w:val="Sidfot"/>
                               <w:rPr>
                                 <w:i/>
                                 <w:sz w:val="20"/>
@@ -9542,7 +9585,7 @@
                           </w:p>
                           <w:p>
                             <w:pPr>
-                              <w:pStyle w:val="Footer"/>
+                              <w:pStyle w:val="Sidfot"/>
                               <w:rPr>
                                 <w:i/>
                                 <w:sz w:val="20"/>
@@ -9560,7 +9603,7 @@
                           </w:p>
                           <w:p>
                             <w:pPr>
-                              <w:pStyle w:val="Footer"/>
+                              <w:pStyle w:val="Sidfot"/>
                               <w:rPr>
                                 <w:i/>
                                 <w:sz w:val="20"/>
@@ -9630,7 +9673,7 @@
               </wp:inline>
             </w:drawing>
           </mc:Choice>
-          <mc:Fallback>
+          <mc:Fallback xmlns:mv="urn:schemas-microsoft-com:mac:vml" xmlns:mo="http://schemas.microsoft.com/office/mac/office/2008/main">
             <w:pict>
               <v:shapetype id="_x0000_t202" coordsize="21600,21600" o:spt="202" path="m,l,21600r21600,l21600,xe">
                 <v:stroke joinstyle="miter"/>
@@ -10012,7 +10055,7 @@
     </w:p>
     <w:p>
       <w:pPr>
-        <w:pStyle w:val="Heading1"/>
+        <w:pStyle w:val="Rubrik1"/>
       </w:pPr>
       <w:bookmarkStart w:id="12" w:name="_Toc198086678"/>
       <w:bookmarkStart w:id="13" w:name="_Toc224960918"/>
@@ -10044,27 +10087,55 @@
       <w:r>
         <w:t>.</w:t>
       </w:r>
-      <w:fldSimple w:instr=" DOCPROPERTY &quot;Version_2&quot; \* MERGEFORMAT ">
-        <w:r>
-          <w:rPr>
-            <w:b/>
-            <w:color w:val="76923C" w:themeColor="accent3" w:themeShade="BF"/>
-          </w:rPr>
-          <w:t>0</w:t>
-        </w:r>
-      </w:fldSimple>
+      <w:r>
+        <w:fldChar w:fldCharType="begin"/>
+      </w:r>
+      <w:r>
+        <w:instrText xml:space="preserve"> DOCPROPERTY "Version_2" \* MERGEFORMAT </w:instrText>
+      </w:r>
+      <w:r>
+        <w:fldChar w:fldCharType="separate"/>
+      </w:r>
+      <w:r>
+        <w:rPr>
+          <w:b/>
+          <w:color w:val="76923C" w:themeColor="accent3" w:themeShade="BF"/>
+        </w:rPr>
+        <w:t>0</w:t>
+      </w:r>
+      <w:r>
+        <w:rPr>
+          <w:b/>
+          <w:color w:val="76923C" w:themeColor="accent3" w:themeShade="BF"/>
+        </w:rPr>
+        <w:fldChar w:fldCharType="end"/>
+      </w:r>
       <w:r>
         <w:t>.</w:t>
       </w:r>
-      <w:fldSimple w:instr=" DOCPROPERTY &quot;Version_3&quot; \* MERGEFORMAT ">
-        <w:r>
-          <w:rPr>
-            <w:b/>
-            <w:color w:val="76923C" w:themeColor="accent3" w:themeShade="BF"/>
-          </w:rPr>
-          <w:t>0</w:t>
-        </w:r>
-      </w:fldSimple>
+      <w:r>
+        <w:fldChar w:fldCharType="begin"/>
+      </w:r>
+      <w:r>
+        <w:instrText xml:space="preserve"> DOCPROPERTY "Version_3" \* MERGEFORMAT </w:instrText>
+      </w:r>
+      <w:r>
+        <w:fldChar w:fldCharType="separate"/>
+      </w:r>
+      <w:r>
+        <w:rPr>
+          <w:b/>
+          <w:color w:val="76923C" w:themeColor="accent3" w:themeShade="BF"/>
+        </w:rPr>
+        <w:t>0</w:t>
+      </w:r>
+      <w:r>
+        <w:rPr>
+          <w:b/>
+          <w:color w:val="76923C" w:themeColor="accent3" w:themeShade="BF"/>
+        </w:rPr>
+        <w:fldChar w:fldCharType="end"/>
+      </w:r>
       <w:r>
         <w:t xml:space="preserve">. </w:t>
       </w:r>
@@ -10077,7 +10148,7 @@
     <w:p/>
     <w:p>
       <w:pPr>
-        <w:pStyle w:val="Heading2"/>
+        <w:pStyle w:val="Rubrik2"/>
       </w:pPr>
       <w:bookmarkStart w:id="19" w:name="_Toc357754845"/>
       <w:bookmarkStart w:id="20" w:name="_Toc383167575"/>
@@ -10105,7 +10176,7 @@
     </w:p>
     <w:p>
       <w:pPr>
-        <w:pStyle w:val="Heading3"/>
+        <w:pStyle w:val="Rubrik3"/>
       </w:pPr>
       <w:bookmarkStart w:id="22" w:name="_Toc383167576"/>
       <w:r>
@@ -10130,7 +10201,7 @@
     <w:p/>
     <w:p>
       <w:pPr>
-        <w:pStyle w:val="Heading3"/>
+        <w:pStyle w:val="Rubrik3"/>
       </w:pPr>
       <w:bookmarkStart w:id="23" w:name="_Toc383167577"/>
       <w:r>
@@ -10146,7 +10217,7 @@
     <w:p/>
     <w:p>
       <w:pPr>
-        <w:pStyle w:val="Heading3"/>
+        <w:pStyle w:val="Rubrik3"/>
       </w:pPr>
       <w:bookmarkStart w:id="24" w:name="_Toc383167578"/>
       <w:r>
@@ -10689,7 +10760,7 @@
     <w:p/>
     <w:p>
       <w:pPr>
-        <w:pStyle w:val="Heading3"/>
+        <w:pStyle w:val="Rubrik3"/>
       </w:pPr>
       <w:bookmarkStart w:id="25" w:name="_Toc383167579"/>
       <w:r>
@@ -10711,7 +10782,7 @@
     <w:p/>
     <w:p>
       <w:pPr>
-        <w:pStyle w:val="Heading2"/>
+        <w:pStyle w:val="Rubrik2"/>
       </w:pPr>
       <w:bookmarkStart w:id="26" w:name="_Toc357754846"/>
       <w:bookmarkStart w:id="27" w:name="_Toc383167580"/>
@@ -10728,7 +10799,7 @@
     </w:p>
     <w:p>
       <w:pPr>
-        <w:pStyle w:val="BodyText"/>
+        <w:pStyle w:val="Brdtext"/>
       </w:pPr>
     </w:p>
     <w:p>
@@ -10749,7 +10820,7 @@
     </w:p>
     <w:p>
       <w:pPr>
-        <w:pStyle w:val="Heading1"/>
+        <w:pStyle w:val="Rubrik1"/>
       </w:pPr>
       <w:bookmarkStart w:id="29" w:name="_Toc383167581"/>
       <w:r>
@@ -10845,7 +10916,7 @@
     <w:p/>
     <w:p>
       <w:pPr>
-        <w:pStyle w:val="Heading2"/>
+        <w:pStyle w:val="Rubrik2"/>
       </w:pPr>
       <w:bookmarkStart w:id="30" w:name="_Toc357754848"/>
       <w:bookmarkStart w:id="31" w:name="_Toc383167582"/>
@@ -10857,7 +10928,7 @@
     </w:p>
     <w:p>
       <w:pPr>
-        <w:pStyle w:val="Heading3"/>
+        <w:pStyle w:val="Rubrik3"/>
       </w:pPr>
       <w:bookmarkStart w:id="32" w:name="_Toc383167583"/>
       <w:r>
@@ -10896,7 +10967,7 @@
     </w:p>
     <w:p>
       <w:pPr>
-        <w:pStyle w:val="Heading4"/>
+        <w:pStyle w:val="Rubrik4"/>
       </w:pPr>
       <w:r>
         <w:lastRenderedPageBreak/>
@@ -10915,7 +10986,7 @@
           <w:b/>
           <w:noProof/>
           <w:color w:val="4F81BD" w:themeColor="accent1"/>
-          <w:lang w:val="en-US"/>
+          <w:lang w:eastAsia="sv-SE"/>
         </w:rPr>
         <w:drawing>
           <wp:inline distT="0" distB="0" distL="0" distR="0" wp14:anchorId="5C488C9E" wp14:editId="20D9A01C">
@@ -10962,7 +11033,7 @@
     </w:p>
     <w:p>
       <w:pPr>
-        <w:pStyle w:val="Caption"/>
+        <w:pStyle w:val="Beskrivning"/>
         <w:rPr>
           <w:b w:val="0"/>
           <w:color w:val="auto"/>
@@ -11023,7 +11094,7 @@
       <w:r>
         <w:rPr>
           <w:noProof/>
-          <w:lang w:val="en-US"/>
+          <w:lang w:eastAsia="sv-SE"/>
         </w:rPr>
         <w:drawing>
           <wp:inline distT="0" distB="0" distL="0" distR="0" wp14:anchorId="50EB6E36" wp14:editId="7873F65D">
@@ -11070,7 +11141,7 @@
     </w:p>
     <w:p>
       <w:pPr>
-        <w:pStyle w:val="Caption"/>
+        <w:pStyle w:val="Beskrivning"/>
         <w:rPr>
           <w:b w:val="0"/>
           <w:color w:val="auto"/>
@@ -11136,7 +11207,7 @@
     </w:p>
     <w:p>
       <w:pPr>
-        <w:pStyle w:val="Heading5"/>
+        <w:pStyle w:val="Rubrik5"/>
       </w:pPr>
       <w:r>
         <w:lastRenderedPageBreak/>
@@ -11281,7 +11352,7 @@
     </w:tbl>
     <w:p>
       <w:pPr>
-        <w:pStyle w:val="Heading4"/>
+        <w:pStyle w:val="Rubrik4"/>
         <w:numPr>
           <w:ilvl w:val="0"/>
           <w:numId w:val="0"/>
@@ -11292,7 +11363,7 @@
     <w:p/>
     <w:p>
       <w:pPr>
-        <w:pStyle w:val="Heading4"/>
+        <w:pStyle w:val="Rubrik4"/>
       </w:pPr>
       <w:r>
         <w:t>Sekvensdiagram</w:t>
@@ -11308,7 +11379,7 @@
         <w:rPr>
           <w:noProof/>
           <w:color w:val="4F81BD" w:themeColor="accent1"/>
-          <w:lang w:val="en-US"/>
+          <w:lang w:eastAsia="sv-SE"/>
         </w:rPr>
         <w:drawing>
           <wp:inline distT="0" distB="0" distL="0" distR="0" wp14:anchorId="1C44B6BD" wp14:editId="46E33C3D">
@@ -11355,7 +11426,7 @@
     </w:p>
     <w:p>
       <w:pPr>
-        <w:pStyle w:val="Caption"/>
+        <w:pStyle w:val="Beskrivning"/>
         <w:rPr>
           <w:color w:val="auto"/>
         </w:rPr>
@@ -11434,7 +11505,7 @@
     </w:p>
     <w:p>
       <w:pPr>
-        <w:pStyle w:val="Heading5"/>
+        <w:pStyle w:val="Rubrik5"/>
       </w:pPr>
       <w:r>
         <w:t xml:space="preserve">Roller </w:t>
@@ -11442,7 +11513,7 @@
     </w:p>
     <w:tbl>
       <w:tblPr>
-        <w:tblStyle w:val="TableGrid"/>
+        <w:tblStyle w:val="Tabellrutnt"/>
         <w:tblW w:w="0" w:type="auto"/>
         <w:tblLook w:val="04A0" w:firstRow="1" w:lastRow="0" w:firstColumn="1" w:lastColumn="0" w:noHBand="0" w:noVBand="1"/>
       </w:tblPr>
@@ -11663,7 +11734,7 @@
     </w:p>
     <w:p>
       <w:pPr>
-        <w:pStyle w:val="Heading3"/>
+        <w:pStyle w:val="Rubrik3"/>
       </w:pPr>
       <w:bookmarkStart w:id="33" w:name="_Toc383167584"/>
       <w:r>
@@ -11859,7 +11930,7 @@
     </w:p>
     <w:p>
       <w:pPr>
-        <w:pStyle w:val="Heading2"/>
+        <w:pStyle w:val="Rubrik2"/>
       </w:pPr>
       <w:bookmarkStart w:id="34" w:name="_Toc357754849"/>
       <w:bookmarkStart w:id="35" w:name="_Toc374962621"/>
@@ -11898,7 +11969,7 @@
       <w:commentRangeEnd w:id="38"/>
       <w:r>
         <w:rPr>
-          <w:rStyle w:val="CommentReference"/>
+          <w:rStyle w:val="Kommentarsreferens"/>
           <w:rFonts w:ascii="Arial" w:eastAsia="ヒラギノ角ゴ Pro W3" w:hAnsi="Arial"/>
           <w:i/>
           <w:color w:val="000000"/>
@@ -11926,7 +11997,7 @@
     <w:p/>
     <w:p>
       <w:pPr>
-        <w:pStyle w:val="Heading3"/>
+        <w:pStyle w:val="Rubrik3"/>
       </w:pPr>
       <w:bookmarkStart w:id="39" w:name="_Toc379448230"/>
       <w:bookmarkStart w:id="40" w:name="_Toc379809729"/>
@@ -12005,7 +12076,7 @@
     </w:p>
     <w:tbl>
       <w:tblPr>
-        <w:tblStyle w:val="TableGrid"/>
+        <w:tblStyle w:val="Tabellrutnt"/>
         <w:tblW w:w="0" w:type="auto"/>
         <w:tblInd w:w="867" w:type="dxa"/>
         <w:tblLook w:val="04A0" w:firstRow="1" w:lastRow="0" w:firstColumn="1" w:lastColumn="0" w:noHBand="0" w:noVBand="1"/>
@@ -12138,7 +12209,7 @@
     </w:p>
     <w:p>
       <w:pPr>
-        <w:pStyle w:val="Heading2"/>
+        <w:pStyle w:val="Rubrik2"/>
       </w:pPr>
       <w:bookmarkStart w:id="74" w:name="_Toc357754850"/>
       <w:bookmarkStart w:id="75" w:name="_Toc374962626"/>
@@ -12214,7 +12285,7 @@
     </w:p>
     <w:p>
       <w:pPr>
-        <w:pStyle w:val="Heading1"/>
+        <w:pStyle w:val="Rubrik1"/>
       </w:pPr>
       <w:bookmarkStart w:id="79" w:name="_Toc383167588"/>
       <w:r>
@@ -12233,7 +12304,7 @@
     <w:p/>
     <w:p>
       <w:pPr>
-        <w:pStyle w:val="Heading2"/>
+        <w:pStyle w:val="Rubrik2"/>
       </w:pPr>
       <w:bookmarkStart w:id="80" w:name="_Toc244018071"/>
       <w:bookmarkStart w:id="81" w:name="_Toc374962628"/>
@@ -13286,7 +13357,7 @@
     </w:p>
     <w:p>
       <w:pPr>
-        <w:pStyle w:val="BodyText"/>
+        <w:pStyle w:val="Brdtext"/>
       </w:pPr>
       <w:r>
         <w:t xml:space="preserve">Regler för tilldelning av värde i fältet Categorization i engagemangsposten för tjänstekontrakt i denna domän. </w:t>
@@ -13409,7 +13480,7 @@
     <w:p/>
     <w:p>
       <w:pPr>
-        <w:pStyle w:val="Heading2"/>
+        <w:pStyle w:val="Rubrik2"/>
       </w:pPr>
       <w:bookmarkStart w:id="83" w:name="_Toc357754853"/>
       <w:bookmarkStart w:id="84" w:name="_Ref381192713"/>
@@ -13425,7 +13496,7 @@
     </w:p>
     <w:p>
       <w:pPr>
-        <w:pStyle w:val="Heading3"/>
+        <w:pStyle w:val="Rubrik3"/>
       </w:pPr>
       <w:bookmarkStart w:id="87" w:name="_Toc374962630"/>
       <w:bookmarkStart w:id="88" w:name="_Toc383167591"/>
@@ -13471,7 +13542,7 @@
     <w:p/>
     <w:p>
       <w:pPr>
-        <w:pStyle w:val="Heading3"/>
+        <w:pStyle w:val="Rubrik3"/>
       </w:pPr>
       <w:bookmarkStart w:id="89" w:name="_Toc374962631"/>
       <w:bookmarkStart w:id="90" w:name="_Toc383167592"/>
@@ -13501,7 +13572,7 @@
     <w:p/>
     <w:p>
       <w:pPr>
-        <w:pStyle w:val="Heading3"/>
+        <w:pStyle w:val="Rubrik3"/>
       </w:pPr>
       <w:bookmarkStart w:id="91" w:name="_Toc219337773"/>
       <w:bookmarkStart w:id="92" w:name="_Toc227077997"/>
@@ -13531,7 +13602,7 @@
     </w:p>
     <w:p>
       <w:pPr>
-        <w:pStyle w:val="Heading2"/>
+        <w:pStyle w:val="Rubrik2"/>
       </w:pPr>
       <w:bookmarkStart w:id="96" w:name="_Toc383167594"/>
       <w:r>
@@ -13547,7 +13618,7 @@
     <w:p/>
     <w:p>
       <w:pPr>
-        <w:pStyle w:val="Heading3"/>
+        <w:pStyle w:val="Rubrik3"/>
       </w:pPr>
       <w:bookmarkStart w:id="97" w:name="_Toc383167595"/>
       <w:r>
@@ -13569,7 +13640,7 @@
     </w:p>
     <w:p>
       <w:pPr>
-        <w:pStyle w:val="BodyText"/>
+        <w:pStyle w:val="Brdtext"/>
       </w:pPr>
       <w:r>
         <w:t xml:space="preserve">Följande SLA-krav gäller för </w:t>
@@ -13586,7 +13657,7 @@
     </w:p>
     <w:p>
       <w:pPr>
-        <w:pStyle w:val="BodyText"/>
+        <w:pStyle w:val="Brdtext"/>
       </w:pPr>
     </w:p>
     <w:tbl>
@@ -13846,12 +13917,12 @@
     <w:p/>
     <w:p>
       <w:pPr>
-        <w:pStyle w:val="BodyText"/>
+        <w:pStyle w:val="Brdtext"/>
       </w:pPr>
     </w:p>
     <w:p>
       <w:pPr>
-        <w:pStyle w:val="Heading3"/>
+        <w:pStyle w:val="Rubrik3"/>
       </w:pPr>
       <w:bookmarkStart w:id="98" w:name="_Toc383167596"/>
       <w:r>
@@ -13864,7 +13935,7 @@
     </w:p>
     <w:p>
       <w:pPr>
-        <w:pStyle w:val="Heading4"/>
+        <w:pStyle w:val="Rubrik4"/>
       </w:pPr>
       <w:r>
         <w:t>Gemensamma konsumentregler</w:t>
@@ -13872,7 +13943,7 @@
     </w:p>
     <w:p>
       <w:pPr>
-        <w:pStyle w:val="BodyText"/>
+        <w:pStyle w:val="Brdtext"/>
         <w:ind w:right="119"/>
       </w:pPr>
       <w:r>
@@ -13887,7 +13958,7 @@
     </w:p>
     <w:p>
       <w:pPr>
-        <w:pStyle w:val="BodyText"/>
+        <w:pStyle w:val="Brdtext"/>
         <w:ind w:right="119"/>
       </w:pPr>
       <w:r>
@@ -13896,7 +13967,7 @@
     </w:p>
     <w:p>
       <w:pPr>
-        <w:pStyle w:val="Heading4"/>
+        <w:pStyle w:val="Rubrik4"/>
       </w:pPr>
       <w:r>
         <w:t>Gemensamma producentregler</w:t>
@@ -13904,7 +13975,7 @@
     </w:p>
     <w:p>
       <w:pPr>
-        <w:pStyle w:val="BodyText"/>
+        <w:pStyle w:val="Brdtext"/>
         <w:ind w:right="119"/>
       </w:pPr>
       <w:r>
@@ -13919,7 +13990,7 @@
     </w:p>
     <w:p>
       <w:pPr>
-        <w:pStyle w:val="Heading4"/>
+        <w:pStyle w:val="Rubrik4"/>
       </w:pPr>
       <w:r>
         <w:t>Format för datum och tidpunkter</w:t>
@@ -13927,7 +13998,7 @@
     </w:p>
     <w:p>
       <w:pPr>
-        <w:pStyle w:val="BodyText"/>
+        <w:pStyle w:val="Brdtext"/>
         <w:ind w:right="119"/>
       </w:pPr>
       <w:r>
@@ -13957,7 +14028,7 @@
     </w:p>
     <w:p>
       <w:pPr>
-        <w:pStyle w:val="BodyText"/>
+        <w:pStyle w:val="Brdtext"/>
         <w:ind w:right="119"/>
       </w:pPr>
       <w:r>
@@ -13984,7 +14055,7 @@
     </w:p>
     <w:p>
       <w:pPr>
-        <w:pStyle w:val="Heading4"/>
+        <w:pStyle w:val="Rubrik4"/>
       </w:pPr>
       <w:r>
         <w:lastRenderedPageBreak/>
@@ -13993,7 +14064,7 @@
     </w:p>
     <w:p>
       <w:pPr>
-        <w:pStyle w:val="BodyText"/>
+        <w:pStyle w:val="Brdtext"/>
         <w:ind w:right="119"/>
       </w:pPr>
       <w:r>
@@ -14003,7 +14074,7 @@
     <w:p/>
     <w:p>
       <w:pPr>
-        <w:pStyle w:val="Heading2"/>
+        <w:pStyle w:val="Rubrik2"/>
       </w:pPr>
       <w:bookmarkStart w:id="99" w:name="_Toc357754854"/>
       <w:bookmarkStart w:id="100" w:name="_Ref383164105"/>
@@ -14022,7 +14093,7 @@
     </w:p>
     <w:p>
       <w:pPr>
-        <w:pStyle w:val="Heading3"/>
+        <w:pStyle w:val="Rubrik3"/>
       </w:pPr>
       <w:bookmarkStart w:id="104" w:name="_Toc383167598"/>
       <w:r>
@@ -14032,7 +14103,7 @@
     </w:p>
     <w:p>
       <w:pPr>
-        <w:pStyle w:val="Heading4"/>
+        <w:pStyle w:val="Rubrik4"/>
       </w:pPr>
       <w:r>
         <w:t xml:space="preserve">Logiska fel </w:t>
@@ -14140,7 +14211,7 @@
       <w:commentRangeEnd w:id="105"/>
       <w:r>
         <w:rPr>
-          <w:rStyle w:val="CommentReference"/>
+          <w:rStyle w:val="Kommentarsreferens"/>
           <w:rFonts w:ascii="Arial" w:eastAsia="ヒラギノ角ゴ Pro W3" w:hAnsi="Arial"/>
           <w:i/>
           <w:color w:val="000000"/>
@@ -14177,7 +14248,7 @@
     </w:p>
     <w:p>
       <w:pPr>
-        <w:pStyle w:val="Heading4"/>
+        <w:pStyle w:val="Rubrik4"/>
       </w:pPr>
       <w:bookmarkStart w:id="106" w:name="_Ref379357515"/>
       <w:r>
@@ -14209,7 +14280,7 @@
     <w:p/>
     <w:p>
       <w:pPr>
-        <w:pStyle w:val="Heading3"/>
+        <w:pStyle w:val="Rubrik3"/>
       </w:pPr>
       <w:bookmarkStart w:id="107" w:name="_Toc383167599"/>
       <w:r>
@@ -14219,7 +14290,7 @@
     </w:p>
     <w:p>
       <w:pPr>
-        <w:pStyle w:val="Heading4"/>
+        <w:pStyle w:val="Rubrik4"/>
       </w:pPr>
       <w:r>
         <w:t xml:space="preserve">Logiska fel </w:t>
@@ -14233,7 +14304,7 @@
     <w:p/>
     <w:p>
       <w:pPr>
-        <w:pStyle w:val="Heading4"/>
+        <w:pStyle w:val="Rubrik4"/>
       </w:pPr>
       <w:r>
         <w:t>Tekniska fel</w:t>
@@ -14283,7 +14354,7 @@
     </w:p>
     <w:p>
       <w:pPr>
-        <w:pStyle w:val="Heading1"/>
+        <w:pStyle w:val="Rubrik1"/>
       </w:pPr>
       <w:bookmarkStart w:id="108" w:name="_Toc383167600"/>
       <w:r>
@@ -14294,7 +14365,7 @@
     </w:p>
     <w:p>
       <w:pPr>
-        <w:pStyle w:val="BodyText"/>
+        <w:pStyle w:val="Brdtext"/>
         <w:tabs>
           <w:tab w:val="left" w:pos="567"/>
         </w:tabs>
@@ -14437,7 +14508,7 @@
     </w:p>
     <w:p>
       <w:pPr>
-        <w:pStyle w:val="Heading1"/>
+        <w:pStyle w:val="Rubrik1"/>
       </w:pPr>
       <w:bookmarkStart w:id="109" w:name="_Toc383167601"/>
       <w:r>
@@ -14460,7 +14531,7 @@
     <w:p/>
     <w:p>
       <w:pPr>
-        <w:pStyle w:val="Heading2"/>
+        <w:pStyle w:val="Rubrik2"/>
       </w:pPr>
       <w:bookmarkStart w:id="111" w:name="_Toc357754856"/>
       <w:bookmarkStart w:id="112" w:name="_Toc383167602"/>
@@ -14483,7 +14554,7 @@
       <w:r>
         <w:rPr>
           <w:noProof/>
-          <w:lang w:val="en-US"/>
+          <w:lang w:eastAsia="sv-SE"/>
         </w:rPr>
         <w:drawing>
           <wp:inline distT="0" distB="0" distL="0" distR="0" wp14:anchorId="4C0A87EA" wp14:editId="48FE9180">
@@ -14531,7 +14602,7 @@
     <w:p/>
     <w:tbl>
       <w:tblPr>
-        <w:tblStyle w:val="TableGrid"/>
+        <w:tblStyle w:val="Tabellrutnt"/>
         <w:tblW w:w="8897" w:type="dxa"/>
         <w:tblLayout w:type="fixed"/>
         <w:tblLook w:val="04A0" w:firstRow="1" w:lastRow="0" w:firstColumn="1" w:lastColumn="0" w:noHBand="0" w:noVBand="1"/>
@@ -19089,7 +19160,7 @@
     </w:p>
     <w:p>
       <w:pPr>
-        <w:pStyle w:val="Heading1"/>
+        <w:pStyle w:val="Rubrik1"/>
       </w:pPr>
       <w:bookmarkStart w:id="114" w:name="_Ref381192930"/>
       <w:bookmarkStart w:id="115" w:name="_Ref381192935"/>
@@ -19108,7 +19179,7 @@
     </w:p>
     <w:p>
       <w:pPr>
-        <w:pStyle w:val="Heading2"/>
+        <w:pStyle w:val="Rubrik2"/>
       </w:pPr>
       <w:bookmarkStart w:id="118" w:name="_Toc383167604"/>
       <w:r>
@@ -19124,7 +19195,7 @@
     </w:p>
     <w:p>
       <w:pPr>
-        <w:pStyle w:val="BodyText"/>
+        <w:pStyle w:val="Brdtext"/>
       </w:pPr>
       <w:r>
         <w:t>GetCare</w:t>
@@ -19252,7 +19323,7 @@
     </w:p>
     <w:p>
       <w:pPr>
-        <w:pStyle w:val="Heading3"/>
+        <w:pStyle w:val="Rubrik3"/>
       </w:pPr>
       <w:bookmarkStart w:id="119" w:name="_Toc383167605"/>
       <w:r>
@@ -19271,7 +19342,7 @@
     <w:p/>
     <w:p>
       <w:pPr>
-        <w:pStyle w:val="Heading3"/>
+        <w:pStyle w:val="Rubrik3"/>
       </w:pPr>
       <w:bookmarkStart w:id="120" w:name="_Toc383167606"/>
       <w:r>
@@ -19299,7 +19370,7 @@
     <w:p/>
     <w:p>
       <w:pPr>
-        <w:pStyle w:val="Heading3"/>
+        <w:pStyle w:val="Rubrik3"/>
       </w:pPr>
       <w:bookmarkStart w:id="121" w:name="_Toc383167607"/>
       <w:r>
@@ -19321,7 +19392,7 @@
     <w:p/>
     <w:tbl>
       <w:tblPr>
-        <w:tblStyle w:val="TableGrid"/>
+        <w:tblStyle w:val="Tabellrutnt"/>
         <w:tblW w:w="9606" w:type="dxa"/>
         <w:tblLayout w:type="fixed"/>
         <w:tblLook w:val="04A0" w:firstRow="1" w:lastRow="0" w:firstColumn="1" w:lastColumn="0" w:noHBand="0" w:noVBand="1"/>
@@ -28052,6 +28123,7 @@
                 <w:szCs w:val="20"/>
               </w:rPr>
             </w:pPr>
+            <w:commentRangeStart w:id="122"/>
             <w:r>
               <w:rPr>
                 <w:rFonts w:ascii="Georgia" w:hAnsi="Georgia"/>
@@ -28059,6 +28131,17 @@
                 <w:szCs w:val="20"/>
               </w:rPr>
               <w:t>0..1</w:t>
+            </w:r>
+            <w:commentRangeEnd w:id="122"/>
+            <w:r>
+              <w:rPr>
+                <w:rStyle w:val="Kommentarsreferens"/>
+                <w:rFonts w:ascii="Arial" w:eastAsia="ヒラギノ角ゴ Pro W3" w:hAnsi="Arial" w:cs="Times New Roman"/>
+                <w:i/>
+                <w:color w:val="000000"/>
+                <w:lang w:val="en-GB"/>
+              </w:rPr>
+              <w:commentReference w:id="122"/>
             </w:r>
           </w:p>
         </w:tc>
@@ -28859,7 +28942,7 @@
                 <w:szCs w:val="20"/>
               </w:rPr>
             </w:pPr>
-            <w:ins w:id="122" w:author="Khaled Daham" w:date="2014-03-25T09:18:00Z">
+            <w:ins w:id="123" w:author="Khaled Daham" w:date="2014-03-25T09:18:00Z">
               <w:r>
                 <w:rPr>
                   <w:rFonts w:ascii="Georgia" w:hAnsi="Georgia"/>
@@ -29544,13 +29627,35 @@
                 <w:szCs w:val="20"/>
               </w:rPr>
             </w:pPr>
-            <w:r>
-              <w:rPr>
-                <w:rFonts w:ascii="Georgia" w:hAnsi="Georgia"/>
-                <w:sz w:val="20"/>
-                <w:szCs w:val="20"/>
-              </w:rPr>
-              <w:t>1..*</w:t>
+            <w:ins w:id="124" w:author="Björn Genfors" w:date="2014-03-25T09:51:00Z">
+              <w:r>
+                <w:rPr>
+                  <w:rFonts w:ascii="Georgia" w:hAnsi="Georgia"/>
+                  <w:sz w:val="20"/>
+                  <w:szCs w:val="20"/>
+                </w:rPr>
+                <w:t>0</w:t>
+              </w:r>
+            </w:ins>
+            <w:bookmarkStart w:id="125" w:name="_GoBack"/>
+            <w:bookmarkEnd w:id="125"/>
+            <w:del w:id="126" w:author="Björn Genfors" w:date="2014-03-25T09:51:00Z">
+              <w:r>
+                <w:rPr>
+                  <w:rFonts w:ascii="Georgia" w:hAnsi="Georgia"/>
+                  <w:sz w:val="20"/>
+                  <w:szCs w:val="20"/>
+                </w:rPr>
+                <w:delText>1</w:delText>
+              </w:r>
+            </w:del>
+            <w:r>
+              <w:rPr>
+                <w:rFonts w:ascii="Georgia" w:hAnsi="Georgia"/>
+                <w:sz w:val="20"/>
+                <w:szCs w:val="20"/>
+              </w:rPr>
+              <w:t>..*</w:t>
             </w:r>
           </w:p>
         </w:tc>
@@ -29754,7 +29859,7 @@
               </w:rPr>
               <w:t>../../../../</w:t>
             </w:r>
-            <w:ins w:id="123" w:author="Khaled Daham" w:date="2014-03-25T09:28:00Z">
+            <w:ins w:id="127" w:author="Khaled Daham" w:date="2014-03-25T09:28:00Z">
               <w:r>
                 <w:rPr>
                   <w:szCs w:val="20"/>
@@ -29762,8 +29867,6 @@
                 <w:t>../</w:t>
               </w:r>
             </w:ins>
-            <w:bookmarkStart w:id="124" w:name="_GoBack"/>
-            <w:bookmarkEnd w:id="124"/>
             <w:r>
               <w:rPr>
                 <w:szCs w:val="20"/>
@@ -29967,7 +30070,7 @@
                 <w:szCs w:val="20"/>
               </w:rPr>
             </w:pPr>
-            <w:commentRangeStart w:id="125"/>
+            <w:commentRangeStart w:id="128"/>
             <w:r>
               <w:rPr>
                 <w:rFonts w:ascii="Georgia" w:hAnsi="Georgia"/>
@@ -29977,16 +30080,16 @@
               </w:rPr>
               <w:t>URN</w:t>
             </w:r>
-            <w:commentRangeEnd w:id="125"/>
-            <w:r>
-              <w:rPr>
-                <w:rStyle w:val="CommentReference"/>
+            <w:commentRangeEnd w:id="128"/>
+            <w:r>
+              <w:rPr>
+                <w:rStyle w:val="Kommentarsreferens"/>
                 <w:rFonts w:ascii="Arial" w:eastAsia="ヒラギノ角ゴ Pro W3" w:hAnsi="Arial" w:cs="Times New Roman"/>
                 <w:i/>
                 <w:color w:val="000000"/>
                 <w:lang w:val="en-GB"/>
               </w:rPr>
-              <w:commentReference w:id="125"/>
+              <w:commentReference w:id="128"/>
             </w:r>
           </w:p>
         </w:tc>
@@ -31061,18 +31164,18 @@
     </w:tbl>
     <w:p>
       <w:pPr>
-        <w:pStyle w:val="BodyText"/>
+        <w:pStyle w:val="Brdtext"/>
       </w:pPr>
     </w:p>
     <w:p>
       <w:pPr>
-        <w:pStyle w:val="Heading3"/>
-      </w:pPr>
-      <w:bookmarkStart w:id="126" w:name="_Toc383167608"/>
+        <w:pStyle w:val="Rubrik3"/>
+      </w:pPr>
+      <w:bookmarkStart w:id="129" w:name="_Toc383167608"/>
       <w:r>
         <w:t>Övriga regler</w:t>
       </w:r>
-      <w:bookmarkEnd w:id="126"/>
+      <w:bookmarkEnd w:id="129"/>
     </w:p>
     <w:p>
       <w:r>
@@ -31088,7 +31191,7 @@
     </w:p>
     <w:p>
       <w:pPr>
-        <w:pStyle w:val="Heading4"/>
+        <w:pStyle w:val="Rubrik4"/>
       </w:pPr>
       <w:r>
         <w:t>Icke funktionella krav</w:t>
@@ -31101,7 +31204,7 @@
     </w:p>
     <w:p>
       <w:pPr>
-        <w:pStyle w:val="Heading5"/>
+        <w:pStyle w:val="Rubrik5"/>
       </w:pPr>
       <w:r>
         <w:t>SLA-krav</w:t>
@@ -31139,19 +31242,25 @@
 </file>
 
 <file path=word/comments.xml><?xml version="1.0" encoding="utf-8"?>
-<w:comments xmlns:wpc="http://schemas.microsoft.com/office/word/2010/wordprocessingCanvas" xmlns:mo="http://schemas.microsoft.com/office/mac/office/2008/main" xmlns:mc="http://schemas.openxmlformats.org/markup-compatibility/2006" xmlns:mv="urn:schemas-microsoft-com:mac:vml" xmlns:o="urn:schemas-microsoft-com:office:office" xmlns:r="http://schemas.openxmlformats.org/officeDocument/2006/relationships" xmlns:m="http://schemas.openxmlformats.org/officeDocument/2006/math" xmlns:v="urn:schemas-microsoft-com:vml" xmlns:wp14="http://schemas.microsoft.com/office/word/2010/wordprocessingDrawing" xmlns:wp="http://schemas.openxmlformats.org/drawingml/2006/wordprocessingDrawing" xmlns:w10="urn:schemas-microsoft-com:office:word" xmlns:w="http://schemas.openxmlformats.org/wordprocessingml/2006/main" xmlns:w14="http://schemas.microsoft.com/office/word/2010/wordml" xmlns:wpg="http://schemas.microsoft.com/office/word/2010/wordprocessingGroup" xmlns:wpi="http://schemas.microsoft.com/office/word/2010/wordprocessingInk" xmlns:wne="http://schemas.microsoft.com/office/word/2006/wordml" xmlns:wps="http://schemas.microsoft.com/office/word/2010/wordprocessingShape" mc:Ignorable="w14 wp14">
+<w:comments xmlns:wpc="http://schemas.microsoft.com/office/word/2010/wordprocessingCanvas" xmlns:mc="http://schemas.openxmlformats.org/markup-compatibility/2006" xmlns:o="urn:schemas-microsoft-com:office:office" xmlns:r="http://schemas.openxmlformats.org/officeDocument/2006/relationships" xmlns:m="http://schemas.openxmlformats.org/officeDocument/2006/math" xmlns:v="urn:schemas-microsoft-com:vml" xmlns:wp14="http://schemas.microsoft.com/office/word/2010/wordprocessingDrawing" xmlns:wp="http://schemas.openxmlformats.org/drawingml/2006/wordprocessingDrawing" xmlns:w10="urn:schemas-microsoft-com:office:word" xmlns:w="http://schemas.openxmlformats.org/wordprocessingml/2006/main" xmlns:w14="http://schemas.microsoft.com/office/word/2010/wordml" xmlns:wpg="http://schemas.microsoft.com/office/word/2010/wordprocessingGroup" xmlns:wpi="http://schemas.microsoft.com/office/word/2010/wordprocessingInk" xmlns:wne="http://schemas.microsoft.com/office/word/2006/wordml" xmlns:wps="http://schemas.microsoft.com/office/word/2010/wordprocessingShape" mc:Ignorable="w14 wp14">
   <w:comment w:id="38" w:author="Khaled Daham" w:date="2014-03-25T09:04:00Z" w:initials="KD">
     <w:p>
       <w:pPr>
-        <w:pStyle w:val="CommentText"/>
-      </w:pPr>
-      <w:r>
+        <w:pStyle w:val="Kommentarer"/>
         <w:rPr>
-          <w:rStyle w:val="CommentReference"/>
+          <w:lang w:val="sv-SE"/>
+        </w:rPr>
+      </w:pPr>
+      <w:r>
+        <w:rPr>
+          <w:rStyle w:val="Kommentarsreferens"/>
         </w:rPr>
         <w:annotationRef/>
       </w:r>
       <w:r>
+        <w:rPr>
+          <w:lang w:val="sv-SE"/>
+        </w:rPr>
         <w:t>Oklar formulering, vi har en annan in description och actoutcome</w:t>
       </w:r>
     </w:p>
@@ -31159,44 +31268,87 @@
   <w:comment w:id="105" w:author="Khaled Daham" w:date="2014-03-25T09:11:00Z" w:initials="KD">
     <w:p>
       <w:pPr>
-        <w:pStyle w:val="CommentText"/>
-      </w:pPr>
-      <w:r>
+        <w:pStyle w:val="Kommentarer"/>
         <w:rPr>
-          <w:rStyle w:val="CommentReference"/>
+          <w:lang w:val="sv-SE"/>
+        </w:rPr>
+      </w:pPr>
+      <w:r>
+        <w:rPr>
+          <w:rStyle w:val="Kommentarsreferens"/>
         </w:rPr>
         <w:annotationRef/>
       </w:r>
       <w:r>
+        <w:rPr>
+          <w:lang w:val="sv-SE"/>
+        </w:rPr>
         <w:t>Då vi inte har fastställt några subCodes kanske vi ska strunta I den här fomruleringen tills vi vet.</w:t>
       </w:r>
     </w:p>
   </w:comment>
-  <w:comment w:id="125" w:author="Khaled Daham" w:date="2014-03-25T09:27:00Z" w:initials="KD">
+  <w:comment w:id="122" w:author="Björn Genfors" w:date="2014-03-25T09:50:00Z" w:initials="BG">
     <w:p>
       <w:pPr>
-        <w:pStyle w:val="CommentText"/>
-      </w:pPr>
-      <w:r>
+        <w:pStyle w:val="Kommentarer"/>
         <w:rPr>
-          <w:rStyle w:val="CommentReference"/>
+          <w:lang w:val="sv-SE"/>
+        </w:rPr>
+      </w:pPr>
+      <w:r>
+        <w:rPr>
+          <w:rStyle w:val="Kommentarsreferens"/>
         </w:rPr>
         <w:annotationRef/>
       </w:r>
       <w:r>
+        <w:rPr>
+          <w:lang w:val="sv-SE"/>
+        </w:rPr>
+        <w:t>Kolla underkardinaliteter en gang till.</w:t>
+      </w:r>
+    </w:p>
+  </w:comment>
+  <w:comment w:id="128" w:author="Khaled Daham" w:date="2014-03-25T09:27:00Z" w:initials="KD">
+    <w:p>
+      <w:pPr>
+        <w:pStyle w:val="Kommentarer"/>
+        <w:rPr>
+          <w:lang w:val="sv-SE"/>
+        </w:rPr>
+      </w:pPr>
+      <w:r>
+        <w:rPr>
+          <w:rStyle w:val="Kommentarsreferens"/>
+        </w:rPr>
+        <w:annotationRef/>
+      </w:r>
+      <w:r>
+        <w:rPr>
+          <w:lang w:val="sv-SE"/>
+        </w:rPr>
         <w:t>URN finns inte som typ I xml schema, och nedan exempel är inte en URN utan urn: prependat.</w:t>
       </w:r>
     </w:p>
     <w:p>
       <w:pPr>
-        <w:pStyle w:val="CommentText"/>
+        <w:pStyle w:val="Kommentarer"/>
+        <w:rPr>
+          <w:lang w:val="sv-SE"/>
+        </w:rPr>
       </w:pPr>
     </w:p>
     <w:p>
       <w:pPr>
-        <w:pStyle w:val="CommentText"/>
-      </w:pPr>
-      <w:r>
+        <w:pStyle w:val="Kommentarer"/>
+        <w:rPr>
+          <w:lang w:val="sv-SE"/>
+        </w:rPr>
+      </w:pPr>
+      <w:r>
+        <w:rPr>
+          <w:lang w:val="sv-SE"/>
+        </w:rPr>
         <w:t>Ska vi inte använda oss av xs:anyURI som typ och formatet urn:riv:clinical…</w:t>
       </w:r>
     </w:p>
@@ -31205,7 +31357,7 @@
 </file>
 
 <file path=word/endnotes.xml><?xml version="1.0" encoding="utf-8"?>
-<w:endnotes xmlns:wpc="http://schemas.microsoft.com/office/word/2010/wordprocessingCanvas" xmlns:mo="http://schemas.microsoft.com/office/mac/office/2008/main" xmlns:mc="http://schemas.openxmlformats.org/markup-compatibility/2006" xmlns:mv="urn:schemas-microsoft-com:mac:vml" xmlns:o="urn:schemas-microsoft-com:office:office" xmlns:r="http://schemas.openxmlformats.org/officeDocument/2006/relationships" xmlns:m="http://schemas.openxmlformats.org/officeDocument/2006/math" xmlns:v="urn:schemas-microsoft-com:vml" xmlns:wp14="http://schemas.microsoft.com/office/word/2010/wordprocessingDrawing" xmlns:wp="http://schemas.openxmlformats.org/drawingml/2006/wordprocessingDrawing" xmlns:w10="urn:schemas-microsoft-com:office:word" xmlns:w="http://schemas.openxmlformats.org/wordprocessingml/2006/main" xmlns:w14="http://schemas.microsoft.com/office/word/2010/wordml" xmlns:wpg="http://schemas.microsoft.com/office/word/2010/wordprocessingGroup" xmlns:wpi="http://schemas.microsoft.com/office/word/2010/wordprocessingInk" xmlns:wne="http://schemas.microsoft.com/office/word/2006/wordml" xmlns:wps="http://schemas.microsoft.com/office/word/2010/wordprocessingShape" mc:Ignorable="w14 wp14">
+<w:endnotes xmlns:wpc="http://schemas.microsoft.com/office/word/2010/wordprocessingCanvas" xmlns:mc="http://schemas.openxmlformats.org/markup-compatibility/2006" xmlns:o="urn:schemas-microsoft-com:office:office" xmlns:r="http://schemas.openxmlformats.org/officeDocument/2006/relationships" xmlns:m="http://schemas.openxmlformats.org/officeDocument/2006/math" xmlns:v="urn:schemas-microsoft-com:vml" xmlns:wp14="http://schemas.microsoft.com/office/word/2010/wordprocessingDrawing" xmlns:wp="http://schemas.openxmlformats.org/drawingml/2006/wordprocessingDrawing" xmlns:w10="urn:schemas-microsoft-com:office:word" xmlns:w="http://schemas.openxmlformats.org/wordprocessingml/2006/main" xmlns:w14="http://schemas.microsoft.com/office/word/2010/wordml" xmlns:wpg="http://schemas.microsoft.com/office/word/2010/wordprocessingGroup" xmlns:wpi="http://schemas.microsoft.com/office/word/2010/wordprocessingInk" xmlns:wne="http://schemas.microsoft.com/office/word/2006/wordml" xmlns:wps="http://schemas.microsoft.com/office/word/2010/wordprocessingShape" mc:Ignorable="w14 wp14">
   <w:endnote w:type="separator" w:id="-1">
     <w:p>
       <w:pPr>
@@ -31230,42 +31382,42 @@
 </file>
 
 <file path=word/footer1.xml><?xml version="1.0" encoding="utf-8"?>
-<w:ftr xmlns:wpc="http://schemas.microsoft.com/office/word/2010/wordprocessingCanvas" xmlns:mo="http://schemas.microsoft.com/office/mac/office/2008/main" xmlns:mc="http://schemas.openxmlformats.org/markup-compatibility/2006" xmlns:mv="urn:schemas-microsoft-com:mac:vml" xmlns:o="urn:schemas-microsoft-com:office:office" xmlns:r="http://schemas.openxmlformats.org/officeDocument/2006/relationships" xmlns:m="http://schemas.openxmlformats.org/officeDocument/2006/math" xmlns:v="urn:schemas-microsoft-com:vml" xmlns:wp14="http://schemas.microsoft.com/office/word/2010/wordprocessingDrawing" xmlns:wp="http://schemas.openxmlformats.org/drawingml/2006/wordprocessingDrawing" xmlns:w10="urn:schemas-microsoft-com:office:word" xmlns:w="http://schemas.openxmlformats.org/wordprocessingml/2006/main" xmlns:w14="http://schemas.microsoft.com/office/word/2010/wordml" xmlns:wpg="http://schemas.microsoft.com/office/word/2010/wordprocessingGroup" xmlns:wpi="http://schemas.microsoft.com/office/word/2010/wordprocessingInk" xmlns:wne="http://schemas.microsoft.com/office/word/2006/wordml" xmlns:wps="http://schemas.microsoft.com/office/word/2010/wordprocessingShape" mc:Ignorable="w14 wp14">
+<w:ftr xmlns:wpc="http://schemas.microsoft.com/office/word/2010/wordprocessingCanvas" xmlns:mc="http://schemas.openxmlformats.org/markup-compatibility/2006" xmlns:o="urn:schemas-microsoft-com:office:office" xmlns:r="http://schemas.openxmlformats.org/officeDocument/2006/relationships" xmlns:m="http://schemas.openxmlformats.org/officeDocument/2006/math" xmlns:v="urn:schemas-microsoft-com:vml" xmlns:wp14="http://schemas.microsoft.com/office/word/2010/wordprocessingDrawing" xmlns:wp="http://schemas.openxmlformats.org/drawingml/2006/wordprocessingDrawing" xmlns:w10="urn:schemas-microsoft-com:office:word" xmlns:w="http://schemas.openxmlformats.org/wordprocessingml/2006/main" xmlns:w14="http://schemas.microsoft.com/office/word/2010/wordml" xmlns:wpg="http://schemas.microsoft.com/office/word/2010/wordprocessingGroup" xmlns:wpi="http://schemas.microsoft.com/office/word/2010/wordprocessingInk" xmlns:wne="http://schemas.microsoft.com/office/word/2006/wordml" xmlns:wps="http://schemas.microsoft.com/office/word/2010/wordprocessingShape" mc:Ignorable="w14 wp14">
   <w:p>
     <w:pPr>
-      <w:pStyle w:val="Footer"/>
+      <w:pStyle w:val="Sidfot"/>
     </w:pPr>
   </w:p>
   <w:p>
     <w:pPr>
-      <w:pStyle w:val="Footer"/>
+      <w:pStyle w:val="Sidfot"/>
     </w:pPr>
   </w:p>
   <w:p>
     <w:pPr>
-      <w:pStyle w:val="Footer"/>
+      <w:pStyle w:val="Sidfot"/>
     </w:pPr>
   </w:p>
   <w:p>
     <w:pPr>
-      <w:pStyle w:val="Footer"/>
+      <w:pStyle w:val="Sidfot"/>
     </w:pPr>
   </w:p>
   <w:p>
     <w:pPr>
-      <w:pStyle w:val="Footer"/>
+      <w:pStyle w:val="Sidfot"/>
     </w:pPr>
   </w:p>
   <w:p>
     <w:pPr>
-      <w:pStyle w:val="Footer"/>
+      <w:pStyle w:val="Sidfot"/>
     </w:pPr>
   </w:p>
   <w:p>
     <w:pPr>
-      <w:pStyle w:val="Footer"/>
+      <w:pStyle w:val="Sidfot"/>
     </w:pPr>
-    <w:bookmarkStart w:id="152" w:name="Footer"/>
+    <w:bookmarkStart w:id="167" w:name="Footer"/>
     <w:r>
       <w:rPr>
         <w:i/>
@@ -31311,14 +31463,14 @@
       </w:rPr>
       <w:t xml:space="preserve"> styrs av representanter från landsting och regioner, Sveriges Kommuner och Landsting (SKL), kommunerna och de privata vårdgivarna.</w:t>
     </w:r>
-    <w:bookmarkEnd w:id="152"/>
+    <w:bookmarkEnd w:id="167"/>
     <w:r>
       <w:rPr>
         <w:rFonts w:cs="Georgia"/>
         <w:noProof/>
         <w:color w:val="001610"/>
         <w:szCs w:val="12"/>
-        <w:lang w:val="en-US"/>
+        <w:lang w:eastAsia="sv-SE"/>
       </w:rPr>
       <w:drawing>
         <wp:anchor distT="0" distB="0" distL="114300" distR="114300" simplePos="0" relativeHeight="251663360" behindDoc="0" locked="1" layoutInCell="0" allowOverlap="1" wp14:anchorId="5E58FBC5" wp14:editId="16BF9D65">
@@ -31377,7 +31529,7 @@
     <w:r>
       <w:rPr>
         <w:noProof/>
-        <w:lang w:val="en-US"/>
+        <w:lang w:eastAsia="sv-SE"/>
       </w:rPr>
       <w:drawing>
         <wp:anchor distT="0" distB="0" distL="114300" distR="114300" simplePos="0" relativeHeight="251665408" behindDoc="0" locked="1" layoutInCell="0" allowOverlap="1" wp14:anchorId="5005E396" wp14:editId="0CF8DEAB">
@@ -31438,7 +31590,7 @@
 </file>
 
 <file path=word/footnotes.xml><?xml version="1.0" encoding="utf-8"?>
-<w:footnotes xmlns:wpc="http://schemas.microsoft.com/office/word/2010/wordprocessingCanvas" xmlns:mo="http://schemas.microsoft.com/office/mac/office/2008/main" xmlns:mc="http://schemas.openxmlformats.org/markup-compatibility/2006" xmlns:mv="urn:schemas-microsoft-com:mac:vml" xmlns:o="urn:schemas-microsoft-com:office:office" xmlns:r="http://schemas.openxmlformats.org/officeDocument/2006/relationships" xmlns:m="http://schemas.openxmlformats.org/officeDocument/2006/math" xmlns:v="urn:schemas-microsoft-com:vml" xmlns:wp14="http://schemas.microsoft.com/office/word/2010/wordprocessingDrawing" xmlns:wp="http://schemas.openxmlformats.org/drawingml/2006/wordprocessingDrawing" xmlns:w10="urn:schemas-microsoft-com:office:word" xmlns:w="http://schemas.openxmlformats.org/wordprocessingml/2006/main" xmlns:w14="http://schemas.microsoft.com/office/word/2010/wordml" xmlns:wpg="http://schemas.microsoft.com/office/word/2010/wordprocessingGroup" xmlns:wpi="http://schemas.microsoft.com/office/word/2010/wordprocessingInk" xmlns:wne="http://schemas.microsoft.com/office/word/2006/wordml" xmlns:wps="http://schemas.microsoft.com/office/word/2010/wordprocessingShape" mc:Ignorable="w14 wp14">
+<w:footnotes xmlns:wpc="http://schemas.microsoft.com/office/word/2010/wordprocessingCanvas" xmlns:mc="http://schemas.openxmlformats.org/markup-compatibility/2006" xmlns:o="urn:schemas-microsoft-com:office:office" xmlns:r="http://schemas.openxmlformats.org/officeDocument/2006/relationships" xmlns:m="http://schemas.openxmlformats.org/officeDocument/2006/math" xmlns:v="urn:schemas-microsoft-com:vml" xmlns:wp14="http://schemas.microsoft.com/office/word/2010/wordprocessingDrawing" xmlns:wp="http://schemas.openxmlformats.org/drawingml/2006/wordprocessingDrawing" xmlns:w10="urn:schemas-microsoft-com:office:word" xmlns:w="http://schemas.openxmlformats.org/wordprocessingml/2006/main" xmlns:w14="http://schemas.microsoft.com/office/word/2010/wordml" xmlns:wpg="http://schemas.microsoft.com/office/word/2010/wordprocessingGroup" xmlns:wpi="http://schemas.microsoft.com/office/word/2010/wordprocessingInk" xmlns:wne="http://schemas.microsoft.com/office/word/2006/wordml" xmlns:wps="http://schemas.microsoft.com/office/word/2010/wordprocessingShape" mc:Ignorable="w14 wp14">
   <w:footnote w:type="separator" w:id="-1">
     <w:p>
       <w:pPr>
@@ -31463,7 +31615,7 @@
 </file>
 
 <file path=word/header1.xml><?xml version="1.0" encoding="utf-8"?>
-<w:hdr xmlns:wpc="http://schemas.microsoft.com/office/word/2010/wordprocessingCanvas" xmlns:mo="http://schemas.microsoft.com/office/mac/office/2008/main" xmlns:mc="http://schemas.openxmlformats.org/markup-compatibility/2006" xmlns:mv="urn:schemas-microsoft-com:mac:vml" xmlns:o="urn:schemas-microsoft-com:office:office" xmlns:r="http://schemas.openxmlformats.org/officeDocument/2006/relationships" xmlns:m="http://schemas.openxmlformats.org/officeDocument/2006/math" xmlns:v="urn:schemas-microsoft-com:vml" xmlns:wp14="http://schemas.microsoft.com/office/word/2010/wordprocessingDrawing" xmlns:wp="http://schemas.openxmlformats.org/drawingml/2006/wordprocessingDrawing" xmlns:w10="urn:schemas-microsoft-com:office:word" xmlns:w="http://schemas.openxmlformats.org/wordprocessingml/2006/main" xmlns:w14="http://schemas.microsoft.com/office/word/2010/wordml" xmlns:wpg="http://schemas.microsoft.com/office/word/2010/wordprocessingGroup" xmlns:wpi="http://schemas.microsoft.com/office/word/2010/wordprocessingInk" xmlns:wne="http://schemas.microsoft.com/office/word/2006/wordml" xmlns:wps="http://schemas.microsoft.com/office/word/2010/wordprocessingShape" mc:Ignorable="w14 wp14">
+<w:hdr xmlns:wpc="http://schemas.microsoft.com/office/word/2010/wordprocessingCanvas" xmlns:mc="http://schemas.openxmlformats.org/markup-compatibility/2006" xmlns:o="urn:schemas-microsoft-com:office:office" xmlns:r="http://schemas.openxmlformats.org/officeDocument/2006/relationships" xmlns:m="http://schemas.openxmlformats.org/officeDocument/2006/math" xmlns:v="urn:schemas-microsoft-com:vml" xmlns:wp14="http://schemas.microsoft.com/office/word/2010/wordprocessingDrawing" xmlns:wp="http://schemas.openxmlformats.org/drawingml/2006/wordprocessingDrawing" xmlns:w10="urn:schemas-microsoft-com:office:word" xmlns:w="http://schemas.openxmlformats.org/wordprocessingml/2006/main" xmlns:w14="http://schemas.microsoft.com/office/word/2010/wordml" xmlns:wpg="http://schemas.microsoft.com/office/word/2010/wordprocessingGroup" xmlns:wpi="http://schemas.microsoft.com/office/word/2010/wordprocessingInk" xmlns:wne="http://schemas.microsoft.com/office/word/2006/wordml" xmlns:wps="http://schemas.microsoft.com/office/word/2010/wordprocessingShape" mc:Ignorable="w14 wp14">
   <w:p>
     <w:pPr>
       <w:tabs>
@@ -31476,7 +31628,7 @@
         <w:noProof/>
         <w:sz w:val="14"/>
         <w:szCs w:val="14"/>
-        <w:lang w:val="en-US"/>
+        <w:lang w:eastAsia="sv-SE"/>
       </w:rPr>
       <w:drawing>
         <wp:anchor distT="0" distB="0" distL="114300" distR="114300" simplePos="0" relativeHeight="251661312" behindDoc="0" locked="1" layoutInCell="0" allowOverlap="1" wp14:anchorId="18BCA237" wp14:editId="17A7D978">
@@ -31535,11 +31687,11 @@
     <w:r>
       <w:tab/>
     </w:r>
-    <w:bookmarkStart w:id="127" w:name="Date1"/>
+    <w:bookmarkStart w:id="130" w:name="Date1"/>
     <w:r>
       <w:t>21 mars 201</w:t>
     </w:r>
-    <w:bookmarkEnd w:id="127"/>
+    <w:bookmarkEnd w:id="130"/>
     <w:r>
       <w:t>4</w:t>
     </w:r>
@@ -31553,20 +31705,20 @@
     <w:r>
       <w:tab/>
     </w:r>
-    <w:bookmarkStart w:id="128" w:name="LDnr1"/>
-    <w:bookmarkEnd w:id="128"/>
+    <w:bookmarkStart w:id="131" w:name="LDnr1"/>
+    <w:bookmarkEnd w:id="131"/>
     <w:r>
       <w:t xml:space="preserve"> </w:t>
     </w:r>
-    <w:bookmarkStart w:id="129" w:name="Dnr1"/>
-    <w:bookmarkEnd w:id="129"/>
+    <w:bookmarkStart w:id="132" w:name="Dnr1"/>
+    <w:bookmarkEnd w:id="132"/>
     <w:r>
       <w:rPr>
         <w:rFonts w:cs="Georgia"/>
         <w:noProof/>
         <w:sz w:val="14"/>
         <w:szCs w:val="14"/>
-        <w:lang w:val="en-US"/>
+        <w:lang w:eastAsia="sv-SE"/>
       </w:rPr>
       <mc:AlternateContent>
         <mc:Choice Requires="wps">
@@ -31610,7 +31762,7 @@
                         <a:noFill/>
                       </a:ln>
                       <a:extLst>
-                        <a:ext uri="{91240B29-F687-4f45-9708-019B960494DF}">
+                        <a:ext uri="{91240B29-F687-4F45-9708-019B960494DF}">
                           <a14:hiddenLine xmlns:a14="http://schemas.microsoft.com/office/drawing/2010/main" w="9525">
                             <a:solidFill>
                               <a:srgbClr val="000000"/>
@@ -31671,31 +31823,61 @@
                             </w:rPr>
                             <w:t xml:space="preserve"> (</w:t>
                           </w:r>
-                          <w:fldSimple w:instr=" SECTIONPAGES   \* MERGEFORMAT ">
-                            <w:ins w:id="130" w:author="Khaled Daham" w:date="2014-03-25T09:29:00Z">
+                          <w:r>
+                            <w:fldChar w:fldCharType="begin"/>
+                          </w:r>
+                          <w:r>
+                            <w:instrText xml:space="preserve"> SECTIONPAGES   \* MERGEFORMAT </w:instrText>
+                          </w:r>
+                          <w:r>
+                            <w:fldChar w:fldCharType="separate"/>
+                          </w:r>
+                          <w:ins w:id="133" w:author="Björn Genfors" w:date="2014-03-25T09:51:00Z">
+                            <w:r>
+                              <w:rPr>
+                                <w:noProof/>
+                                <w:sz w:val="16"/>
+                                <w:szCs w:val="16"/>
+                                <w:rPrChange w:id="134" w:author="Björn Genfors" w:date="2014-03-25T09:51:00Z">
+                                  <w:rPr/>
+                                </w:rPrChange>
+                              </w:rPr>
+                              <w:t>36</w:t>
+                            </w:r>
+                          </w:ins>
+                          <w:ins w:id="135" w:author="Khaled Daham" w:date="2014-03-25T09:29:00Z">
+                            <w:del w:id="136" w:author="Björn Genfors" w:date="2014-03-25T09:45:00Z">
                               <w:r>
                                 <w:rPr>
                                   <w:noProof/>
                                   <w:sz w:val="16"/>
                                   <w:szCs w:val="16"/>
-                                  <w:rPrChange w:id="131" w:author="Khaled Daham" w:date="2014-03-25T09:29:00Z">
+                                  <w:rPrChange w:id="137" w:author="Khaled Daham" w:date="2014-03-25T09:29:00Z">
                                     <w:rPr/>
                                   </w:rPrChange>
-                                </w:rPr>
-                                <w:t>36</w:t>
-                              </w:r>
-                            </w:ins>
-                            <w:del w:id="132" w:author="Khaled Daham" w:date="2014-03-25T09:18:00Z">
-                              <w:r>
-                                <w:rPr>
-                                  <w:noProof/>
-                                  <w:sz w:val="16"/>
-                                  <w:szCs w:val="16"/>
                                 </w:rPr>
                                 <w:delText>36</w:delText>
                               </w:r>
                             </w:del>
-                          </w:fldSimple>
+                          </w:ins>
+                          <w:del w:id="138" w:author="Björn Genfors" w:date="2014-03-25T09:45:00Z">
+                            <w:r>
+                              <w:rPr>
+                                <w:noProof/>
+                                <w:sz w:val="16"/>
+                                <w:szCs w:val="16"/>
+                              </w:rPr>
+                              <w:delText>36</w:delText>
+                            </w:r>
+                          </w:del>
+                          <w:r>
+                            <w:rPr>
+                              <w:noProof/>
+                              <w:sz w:val="16"/>
+                              <w:szCs w:val="16"/>
+                            </w:rPr>
+                            <w:fldChar w:fldCharType="end"/>
+                          </w:r>
                           <w:r>
                             <w:rPr>
                               <w:sz w:val="16"/>
@@ -31723,11 +31905,11 @@
         </mc:Choice>
         <mc:Fallback>
           <w:pict>
-            <v:shapetype id="_x0000_t202" coordsize="21600,21600" o:spt="202" path="m0,0l0,21600,21600,21600,21600,0xe">
+            <v:shapetype id="_x0000_t202" coordsize="21600,21600" o:spt="202" path="m,l,21600r21600,l21600,xe">
               <v:stroke joinstyle="miter"/>
               <v:path gradientshapeok="t" o:connecttype="rect"/>
             </v:shapetype>
-            <v:shape id="Text Box 3" o:spid="_x0000_s1027" type="#_x0000_t202" style="position:absolute;margin-left:506.35pt;margin-top:22.95pt;width:42.25pt;height:31.85pt;z-index:251669504;visibility:visible;mso-wrap-style:square;mso-width-percent:0;mso-height-percent:0;mso-wrap-distance-left:9pt;mso-wrap-distance-top:0;mso-wrap-distance-right:9pt;mso-wrap-distance-bottom:0;mso-position-horizontal:absolute;mso-position-horizontal-relative:page;mso-position-vertical:absolute;mso-position-vertical-relative:page;mso-width-percent:0;mso-height-percent:0;mso-width-relative:page;mso-height-relative:page;v-text-anchor:top" o:gfxdata="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" fillcolor="white [3212]" stroked="f">
+            <v:shape id="Text Box 3" o:spid="_x0000_s1027" type="#_x0000_t202" style="position:absolute;margin-left:506.35pt;margin-top:22.95pt;width:42.25pt;height:31.85pt;z-index:251669504;visibility:visible;mso-wrap-style:square;mso-width-percent:0;mso-height-percent:0;mso-wrap-distance-left:9pt;mso-wrap-distance-top:0;mso-wrap-distance-right:9pt;mso-wrap-distance-bottom:0;mso-position-horizontal:absolute;mso-position-horizontal-relative:page;mso-position-vertical:absolute;mso-position-vertical-relative:page;mso-width-percent:0;mso-height-percent:0;mso-width-relative:page;mso-height-relative:page;v-text-anchor:top" o:gfxdata="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" fillcolor="white [3212]" stroked="f">
               <v:textbox>
                 <w:txbxContent>
                   <w:p>
@@ -31777,31 +31959,61 @@
                       </w:rPr>
                       <w:t xml:space="preserve"> (</w:t>
                     </w:r>
-                    <w:fldSimple w:instr=" SECTIONPAGES   \* MERGEFORMAT ">
-                      <w:ins w:id="133" w:author="Khaled Daham" w:date="2014-03-25T09:29:00Z">
+                    <w:r>
+                      <w:fldChar w:fldCharType="begin"/>
+                    </w:r>
+                    <w:r>
+                      <w:instrText xml:space="preserve"> SECTIONPAGES   \* MERGEFORMAT </w:instrText>
+                    </w:r>
+                    <w:r>
+                      <w:fldChar w:fldCharType="separate"/>
+                    </w:r>
+                    <w:ins w:id="139" w:author="Björn Genfors" w:date="2014-03-25T09:51:00Z">
+                      <w:r>
+                        <w:rPr>
+                          <w:noProof/>
+                          <w:sz w:val="16"/>
+                          <w:szCs w:val="16"/>
+                          <w:rPrChange w:id="140" w:author="Björn Genfors" w:date="2014-03-25T09:51:00Z">
+                            <w:rPr/>
+                          </w:rPrChange>
+                        </w:rPr>
+                        <w:t>36</w:t>
+                      </w:r>
+                    </w:ins>
+                    <w:ins w:id="141" w:author="Khaled Daham" w:date="2014-03-25T09:29:00Z">
+                      <w:del w:id="142" w:author="Björn Genfors" w:date="2014-03-25T09:45:00Z">
                         <w:r>
                           <w:rPr>
                             <w:noProof/>
                             <w:sz w:val="16"/>
                             <w:szCs w:val="16"/>
-                            <w:rPrChange w:id="134" w:author="Khaled Daham" w:date="2014-03-25T09:29:00Z">
+                            <w:rPrChange w:id="143" w:author="Khaled Daham" w:date="2014-03-25T09:29:00Z">
                               <w:rPr/>
                             </w:rPrChange>
-                          </w:rPr>
-                          <w:t>36</w:t>
-                        </w:r>
-                      </w:ins>
-                      <w:del w:id="135" w:author="Khaled Daham" w:date="2014-03-25T09:18:00Z">
-                        <w:r>
-                          <w:rPr>
-                            <w:noProof/>
-                            <w:sz w:val="16"/>
-                            <w:szCs w:val="16"/>
                           </w:rPr>
                           <w:delText>36</w:delText>
                         </w:r>
                       </w:del>
-                    </w:fldSimple>
+                    </w:ins>
+                    <w:del w:id="144" w:author="Björn Genfors" w:date="2014-03-25T09:45:00Z">
+                      <w:r>
+                        <w:rPr>
+                          <w:noProof/>
+                          <w:sz w:val="16"/>
+                          <w:szCs w:val="16"/>
+                        </w:rPr>
+                        <w:delText>36</w:delText>
+                      </w:r>
+                    </w:del>
+                    <w:r>
+                      <w:rPr>
+                        <w:noProof/>
+                        <w:sz w:val="16"/>
+                        <w:szCs w:val="16"/>
+                      </w:rPr>
+                      <w:fldChar w:fldCharType="end"/>
+                    </w:r>
                     <w:r>
                       <w:rPr>
                         <w:sz w:val="16"/>
@@ -31823,7 +32035,7 @@
 </file>
 
 <file path=word/header2.xml><?xml version="1.0" encoding="utf-8"?>
-<w:hdr xmlns:wpc="http://schemas.microsoft.com/office/word/2010/wordprocessingCanvas" xmlns:mo="http://schemas.microsoft.com/office/mac/office/2008/main" xmlns:mc="http://schemas.openxmlformats.org/markup-compatibility/2006" xmlns:mv="urn:schemas-microsoft-com:mac:vml" xmlns:o="urn:schemas-microsoft-com:office:office" xmlns:r="http://schemas.openxmlformats.org/officeDocument/2006/relationships" xmlns:m="http://schemas.openxmlformats.org/officeDocument/2006/math" xmlns:v="urn:schemas-microsoft-com:vml" xmlns:wp14="http://schemas.microsoft.com/office/word/2010/wordprocessingDrawing" xmlns:wp="http://schemas.openxmlformats.org/drawingml/2006/wordprocessingDrawing" xmlns:w10="urn:schemas-microsoft-com:office:word" xmlns:w="http://schemas.openxmlformats.org/wordprocessingml/2006/main" xmlns:w14="http://schemas.microsoft.com/office/word/2010/wordml" xmlns:wpg="http://schemas.microsoft.com/office/word/2010/wordprocessingGroup" xmlns:wpi="http://schemas.microsoft.com/office/word/2010/wordprocessingInk" xmlns:wne="http://schemas.microsoft.com/office/word/2006/wordml" xmlns:wps="http://schemas.microsoft.com/office/word/2010/wordprocessingShape" mc:Ignorable="w14 wp14">
+<w:hdr xmlns:wpc="http://schemas.microsoft.com/office/word/2010/wordprocessingCanvas" xmlns:mc="http://schemas.openxmlformats.org/markup-compatibility/2006" xmlns:o="urn:schemas-microsoft-com:office:office" xmlns:r="http://schemas.openxmlformats.org/officeDocument/2006/relationships" xmlns:m="http://schemas.openxmlformats.org/officeDocument/2006/math" xmlns:v="urn:schemas-microsoft-com:vml" xmlns:wp14="http://schemas.microsoft.com/office/word/2010/wordprocessingDrawing" xmlns:wp="http://schemas.openxmlformats.org/drawingml/2006/wordprocessingDrawing" xmlns:w10="urn:schemas-microsoft-com:office:word" xmlns:w="http://schemas.openxmlformats.org/wordprocessingml/2006/main" xmlns:w14="http://schemas.microsoft.com/office/word/2010/wordml" xmlns:wpg="http://schemas.microsoft.com/office/word/2010/wordprocessingGroup" xmlns:wpi="http://schemas.microsoft.com/office/word/2010/wordprocessingInk" xmlns:wne="http://schemas.microsoft.com/office/word/2006/wordml" xmlns:wps="http://schemas.microsoft.com/office/word/2010/wordprocessingShape" mc:Ignorable="w14 wp14">
   <w:p>
     <w:pPr>
       <w:tabs>
@@ -31836,7 +32048,7 @@
         <w:noProof/>
         <w:sz w:val="14"/>
         <w:szCs w:val="14"/>
-        <w:lang w:val="en-US"/>
+        <w:lang w:eastAsia="sv-SE"/>
       </w:rPr>
       <w:drawing>
         <wp:anchor distT="0" distB="0" distL="114300" distR="114300" simplePos="0" relativeHeight="251659264" behindDoc="0" locked="1" layoutInCell="0" allowOverlap="1" wp14:anchorId="6C83064A" wp14:editId="799532CD">
@@ -31895,11 +32107,11 @@
     <w:r>
       <w:tab/>
     </w:r>
-    <w:bookmarkStart w:id="136" w:name="Date"/>
+    <w:bookmarkStart w:id="145" w:name="Date"/>
     <w:r>
       <w:t>21 mars 201</w:t>
     </w:r>
-    <w:bookmarkEnd w:id="136"/>
+    <w:bookmarkEnd w:id="145"/>
     <w:r>
       <w:t>4</w:t>
     </w:r>
@@ -31913,13 +32125,13 @@
     <w:r>
       <w:tab/>
     </w:r>
-    <w:bookmarkStart w:id="137" w:name="LDnr"/>
-    <w:bookmarkEnd w:id="137"/>
+    <w:bookmarkStart w:id="146" w:name="LDnr"/>
+    <w:bookmarkEnd w:id="146"/>
     <w:r>
       <w:t xml:space="preserve"> </w:t>
     </w:r>
-    <w:bookmarkStart w:id="138" w:name="Dnr"/>
-    <w:bookmarkEnd w:id="138"/>
+    <w:bookmarkStart w:id="147" w:name="Dnr"/>
+    <w:bookmarkEnd w:id="147"/>
   </w:p>
   <w:p/>
   <w:tbl>
@@ -31942,7 +32154,7 @@
         </w:tcPr>
         <w:p>
           <w:pPr>
-            <w:pStyle w:val="Header"/>
+            <w:pStyle w:val="Sidhuvud"/>
             <w:rPr>
               <w:rFonts w:cs="Georgia"/>
               <w:sz w:val="14"/>
@@ -31960,7 +32172,7 @@
         </w:p>
         <w:p>
           <w:pPr>
-            <w:pStyle w:val="Header"/>
+            <w:pStyle w:val="Sidhuvud"/>
             <w:rPr>
               <w:rFonts w:cs="Georgia"/>
               <w:sz w:val="12"/>
@@ -31978,7 +32190,7 @@
         </w:p>
         <w:p>
           <w:pPr>
-            <w:pStyle w:val="Header"/>
+            <w:pStyle w:val="Sidhuvud"/>
             <w:rPr>
               <w:rFonts w:cs="Georgia"/>
               <w:sz w:val="12"/>
@@ -31993,10 +32205,10 @@
             </w:rPr>
             <w:t>Vxl: 08-452 70 00</w:t>
           </w:r>
-          <w:bookmarkStart w:id="139" w:name="PhoneDirect"/>
-          <w:bookmarkStart w:id="140" w:name="LMobile"/>
-          <w:bookmarkEnd w:id="139"/>
-          <w:bookmarkEnd w:id="140"/>
+          <w:bookmarkStart w:id="148" w:name="PhoneDirect"/>
+          <w:bookmarkStart w:id="149" w:name="LMobile"/>
+          <w:bookmarkEnd w:id="148"/>
+          <w:bookmarkEnd w:id="149"/>
           <w:r>
             <w:rPr>
               <w:rFonts w:cs="Georgia"/>
@@ -32005,12 +32217,12 @@
             </w:rPr>
             <w:t xml:space="preserve"> </w:t>
           </w:r>
-          <w:bookmarkStart w:id="141" w:name="Mobile"/>
-          <w:bookmarkEnd w:id="141"/>
+          <w:bookmarkStart w:id="150" w:name="Mobile"/>
+          <w:bookmarkEnd w:id="150"/>
         </w:p>
         <w:p>
           <w:pPr>
-            <w:pStyle w:val="Header"/>
+            <w:pStyle w:val="Sidhuvud"/>
             <w:rPr>
               <w:rFonts w:cs="Georgia"/>
               <w:sz w:val="12"/>
@@ -32018,11 +32230,11 @@
             </w:rPr>
           </w:pPr>
         </w:p>
-        <w:bookmarkStart w:id="142" w:name="Email"/>
-        <w:bookmarkEnd w:id="142"/>
+        <w:bookmarkStart w:id="151" w:name="Email"/>
+        <w:bookmarkEnd w:id="151"/>
         <w:p>
           <w:pPr>
-            <w:pStyle w:val="Header"/>
+            <w:pStyle w:val="Sidhuvud"/>
             <w:rPr>
               <w:rFonts w:cs="Georgia"/>
               <w:sz w:val="12"/>
@@ -32076,7 +32288,7 @@
         </w:p>
         <w:p>
           <w:pPr>
-            <w:pStyle w:val="Header"/>
+            <w:pStyle w:val="Sidhuvud"/>
             <w:rPr>
               <w:rFonts w:cs="Georgia"/>
               <w:sz w:val="12"/>
@@ -32091,7 +32303,7 @@
         </w:tcPr>
         <w:p>
           <w:pPr>
-            <w:pStyle w:val="Header"/>
+            <w:pStyle w:val="Sidhuvud"/>
             <w:rPr>
               <w:rFonts w:cs="Georgia"/>
               <w:sz w:val="14"/>
@@ -32108,10 +32320,10 @@
           <w:r>
             <w:t xml:space="preserve"> </w:t>
           </w:r>
-          <w:bookmarkStart w:id="143" w:name="slask"/>
-          <w:bookmarkStart w:id="144" w:name="Addressee"/>
-          <w:bookmarkEnd w:id="143"/>
-          <w:bookmarkEnd w:id="144"/>
+          <w:bookmarkStart w:id="152" w:name="slask"/>
+          <w:bookmarkStart w:id="153" w:name="Addressee"/>
+          <w:bookmarkEnd w:id="152"/>
+          <w:bookmarkEnd w:id="153"/>
         </w:p>
       </w:tc>
     </w:tr>
@@ -32125,7 +32337,7 @@
         </w:tcPr>
         <w:p>
           <w:pPr>
-            <w:pStyle w:val="Header"/>
+            <w:pStyle w:val="Sidhuvud"/>
             <w:rPr>
               <w:rFonts w:cs="Georgia"/>
               <w:sz w:val="12"/>
@@ -32151,7 +32363,7 @@
         </w:tcPr>
         <w:p>
           <w:pPr>
-            <w:pStyle w:val="Header"/>
+            <w:pStyle w:val="Sidhuvud"/>
             <w:rPr>
               <w:rFonts w:cs="Georgia"/>
               <w:sz w:val="12"/>
@@ -32174,7 +32386,7 @@
         </w:tcPr>
         <w:p>
           <w:pPr>
-            <w:pStyle w:val="Header"/>
+            <w:pStyle w:val="Sidhuvud"/>
             <w:rPr>
               <w:rFonts w:cs="Georgia"/>
               <w:sz w:val="12"/>
@@ -32189,7 +32401,7 @@
         </w:tcPr>
         <w:p>
           <w:pPr>
-            <w:pStyle w:val="Header"/>
+            <w:pStyle w:val="Sidhuvud"/>
             <w:rPr>
               <w:rFonts w:cs="Georgia"/>
               <w:sz w:val="12"/>
@@ -32202,26 +32414,26 @@
   </w:tbl>
   <w:p>
     <w:pPr>
-      <w:pStyle w:val="Header"/>
+      <w:pStyle w:val="Sidhuvud"/>
     </w:pPr>
-    <w:bookmarkStart w:id="145" w:name="Radera2"/>
-    <w:bookmarkEnd w:id="145"/>
+    <w:bookmarkStart w:id="154" w:name="Radera2"/>
+    <w:bookmarkEnd w:id="154"/>
   </w:p>
   <w:p>
     <w:pPr>
-      <w:pStyle w:val="Header"/>
+      <w:pStyle w:val="Sidhuvud"/>
     </w:pPr>
   </w:p>
   <w:p>
     <w:pPr>
-      <w:pStyle w:val="Header"/>
+      <w:pStyle w:val="Sidhuvud"/>
     </w:pPr>
   </w:p>
   <w:p>
     <w:r>
       <w:rPr>
         <w:noProof/>
-        <w:lang w:val="en-US"/>
+        <w:lang w:eastAsia="sv-SE"/>
       </w:rPr>
       <mc:AlternateContent>
         <mc:Choice Requires="wps">
@@ -32265,7 +32477,7 @@
                         <a:noFill/>
                       </a:ln>
                       <a:extLst>
-                        <a:ext uri="{91240B29-F687-4f45-9708-019B960494DF}">
+                        <a:ext uri="{91240B29-F687-4F45-9708-019B960494DF}">
                           <a14:hiddenLine xmlns:a14="http://schemas.microsoft.com/office/drawing/2010/main" w="9525">
                             <a:solidFill>
                               <a:srgbClr val="000000"/>
@@ -32326,31 +32538,61 @@
                             </w:rPr>
                             <w:t xml:space="preserve"> (</w:t>
                           </w:r>
-                          <w:fldSimple w:instr=" SECTIONPAGES   \* MERGEFORMAT ">
-                            <w:ins w:id="146" w:author="Khaled Daham" w:date="2014-03-25T09:28:00Z">
+                          <w:r>
+                            <w:fldChar w:fldCharType="begin"/>
+                          </w:r>
+                          <w:r>
+                            <w:instrText xml:space="preserve"> SECTIONPAGES   \* MERGEFORMAT </w:instrText>
+                          </w:r>
+                          <w:r>
+                            <w:fldChar w:fldCharType="separate"/>
+                          </w:r>
+                          <w:ins w:id="155" w:author="Björn Genfors" w:date="2014-03-25T09:45:00Z">
+                            <w:r>
+                              <w:rPr>
+                                <w:noProof/>
+                                <w:sz w:val="16"/>
+                                <w:szCs w:val="16"/>
+                                <w:rPrChange w:id="156" w:author="Björn Genfors" w:date="2014-03-25T09:45:00Z">
+                                  <w:rPr/>
+                                </w:rPrChange>
+                              </w:rPr>
+                              <w:t>3</w:t>
+                            </w:r>
+                          </w:ins>
+                          <w:ins w:id="157" w:author="Khaled Daham" w:date="2014-03-25T09:28:00Z">
+                            <w:del w:id="158" w:author="Björn Genfors" w:date="2014-03-25T09:45:00Z">
                               <w:r>
                                 <w:rPr>
                                   <w:noProof/>
                                   <w:sz w:val="16"/>
                                   <w:szCs w:val="16"/>
-                                  <w:rPrChange w:id="147" w:author="Khaled Daham" w:date="2014-03-25T09:28:00Z">
+                                  <w:rPrChange w:id="159" w:author="Khaled Daham" w:date="2014-03-25T09:28:00Z">
                                     <w:rPr/>
                                   </w:rPrChange>
-                                </w:rPr>
-                                <w:t>36</w:t>
-                              </w:r>
-                            </w:ins>
-                            <w:del w:id="148" w:author="Khaled Daham" w:date="2014-03-25T09:19:00Z">
-                              <w:r>
-                                <w:rPr>
-                                  <w:noProof/>
-                                  <w:sz w:val="16"/>
-                                  <w:szCs w:val="16"/>
                                 </w:rPr>
                                 <w:delText>36</w:delText>
                               </w:r>
                             </w:del>
-                          </w:fldSimple>
+                          </w:ins>
+                          <w:del w:id="160" w:author="Björn Genfors" w:date="2014-03-25T09:45:00Z">
+                            <w:r>
+                              <w:rPr>
+                                <w:noProof/>
+                                <w:sz w:val="16"/>
+                                <w:szCs w:val="16"/>
+                              </w:rPr>
+                              <w:delText>36</w:delText>
+                            </w:r>
+                          </w:del>
+                          <w:r>
+                            <w:rPr>
+                              <w:noProof/>
+                              <w:sz w:val="16"/>
+                              <w:szCs w:val="16"/>
+                            </w:rPr>
+                            <w:fldChar w:fldCharType="end"/>
+                          </w:r>
                           <w:r>
                             <w:rPr>
                               <w:sz w:val="16"/>
@@ -32378,11 +32620,11 @@
         </mc:Choice>
         <mc:Fallback>
           <w:pict>
-            <v:shapetype id="_x0000_t202" coordsize="21600,21600" o:spt="202" path="m0,0l0,21600,21600,21600,21600,0xe">
+            <v:shapetype id="_x0000_t202" coordsize="21600,21600" o:spt="202" path="m,l,21600r21600,l21600,xe">
               <v:stroke joinstyle="miter"/>
               <v:path gradientshapeok="t" o:connecttype="rect"/>
             </v:shapetype>
-            <v:shape id="Text Box 2" o:spid="_x0000_s1028" type="#_x0000_t202" style="position:absolute;margin-left:506.35pt;margin-top:22.95pt;width:42.25pt;height:31.85pt;z-index:251667456;visibility:visible;mso-wrap-style:square;mso-width-percent:0;mso-height-percent:0;mso-wrap-distance-left:9pt;mso-wrap-distance-top:0;mso-wrap-distance-right:9pt;mso-wrap-distance-bottom:0;mso-position-horizontal:absolute;mso-position-horizontal-relative:page;mso-position-vertical:absolute;mso-position-vertical-relative:page;mso-width-percent:0;mso-height-percent:0;mso-width-relative:page;mso-height-relative:page;v-text-anchor:top" o:gfxdata="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" fillcolor="white [3212]" stroked="f">
+            <v:shape id="Text Box 2" o:spid="_x0000_s1028" type="#_x0000_t202" style="position:absolute;margin-left:506.35pt;margin-top:22.95pt;width:42.25pt;height:31.85pt;z-index:251667456;visibility:visible;mso-wrap-style:square;mso-width-percent:0;mso-height-percent:0;mso-wrap-distance-left:9pt;mso-wrap-distance-top:0;mso-wrap-distance-right:9pt;mso-wrap-distance-bottom:0;mso-position-horizontal:absolute;mso-position-horizontal-relative:page;mso-position-vertical:absolute;mso-position-vertical-relative:page;mso-width-percent:0;mso-height-percent:0;mso-width-relative:page;mso-height-relative:page;v-text-anchor:top" o:gfxdata="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" fillcolor="white [3212]" stroked="f">
               <v:textbox>
                 <w:txbxContent>
                   <w:p>
@@ -32432,31 +32674,61 @@
                       </w:rPr>
                       <w:t xml:space="preserve"> (</w:t>
                     </w:r>
-                    <w:fldSimple w:instr=" SECTIONPAGES   \* MERGEFORMAT ">
-                      <w:ins w:id="149" w:author="Khaled Daham" w:date="2014-03-25T09:28:00Z">
+                    <w:r>
+                      <w:fldChar w:fldCharType="begin"/>
+                    </w:r>
+                    <w:r>
+                      <w:instrText xml:space="preserve"> SECTIONPAGES   \* MERGEFORMAT </w:instrText>
+                    </w:r>
+                    <w:r>
+                      <w:fldChar w:fldCharType="separate"/>
+                    </w:r>
+                    <w:ins w:id="161" w:author="Björn Genfors" w:date="2014-03-25T09:45:00Z">
+                      <w:r>
+                        <w:rPr>
+                          <w:noProof/>
+                          <w:sz w:val="16"/>
+                          <w:szCs w:val="16"/>
+                          <w:rPrChange w:id="162" w:author="Björn Genfors" w:date="2014-03-25T09:45:00Z">
+                            <w:rPr/>
+                          </w:rPrChange>
+                        </w:rPr>
+                        <w:t>3</w:t>
+                      </w:r>
+                    </w:ins>
+                    <w:ins w:id="163" w:author="Khaled Daham" w:date="2014-03-25T09:28:00Z">
+                      <w:del w:id="164" w:author="Björn Genfors" w:date="2014-03-25T09:45:00Z">
                         <w:r>
                           <w:rPr>
                             <w:noProof/>
                             <w:sz w:val="16"/>
                             <w:szCs w:val="16"/>
-                            <w:rPrChange w:id="150" w:author="Khaled Daham" w:date="2014-03-25T09:28:00Z">
+                            <w:rPrChange w:id="165" w:author="Khaled Daham" w:date="2014-03-25T09:28:00Z">
                               <w:rPr/>
                             </w:rPrChange>
-                          </w:rPr>
-                          <w:t>36</w:t>
-                        </w:r>
-                      </w:ins>
-                      <w:del w:id="151" w:author="Khaled Daham" w:date="2014-03-25T09:19:00Z">
-                        <w:r>
-                          <w:rPr>
-                            <w:noProof/>
-                            <w:sz w:val="16"/>
-                            <w:szCs w:val="16"/>
                           </w:rPr>
                           <w:delText>36</w:delText>
                         </w:r>
                       </w:del>
-                    </w:fldSimple>
+                    </w:ins>
+                    <w:del w:id="166" w:author="Björn Genfors" w:date="2014-03-25T09:45:00Z">
+                      <w:r>
+                        <w:rPr>
+                          <w:noProof/>
+                          <w:sz w:val="16"/>
+                          <w:szCs w:val="16"/>
+                        </w:rPr>
+                        <w:delText>36</w:delText>
+                      </w:r>
+                    </w:del>
+                    <w:r>
+                      <w:rPr>
+                        <w:noProof/>
+                        <w:sz w:val="16"/>
+                        <w:szCs w:val="16"/>
+                      </w:rPr>
+                      <w:fldChar w:fldCharType="end"/>
+                    </w:r>
                     <w:r>
                       <w:rPr>
                         <w:sz w:val="16"/>
@@ -32478,7 +32750,7 @@
 </file>
 
 <file path=word/numbering.xml><?xml version="1.0" encoding="utf-8"?>
-<w:numbering xmlns:wpc="http://schemas.microsoft.com/office/word/2010/wordprocessingCanvas" xmlns:mo="http://schemas.microsoft.com/office/mac/office/2008/main" xmlns:mc="http://schemas.openxmlformats.org/markup-compatibility/2006" xmlns:mv="urn:schemas-microsoft-com:mac:vml" xmlns:o="urn:schemas-microsoft-com:office:office" xmlns:r="http://schemas.openxmlformats.org/officeDocument/2006/relationships" xmlns:m="http://schemas.openxmlformats.org/officeDocument/2006/math" xmlns:v="urn:schemas-microsoft-com:vml" xmlns:wp14="http://schemas.microsoft.com/office/word/2010/wordprocessingDrawing" xmlns:wp="http://schemas.openxmlformats.org/drawingml/2006/wordprocessingDrawing" xmlns:w10="urn:schemas-microsoft-com:office:word" xmlns:w="http://schemas.openxmlformats.org/wordprocessingml/2006/main" xmlns:w14="http://schemas.microsoft.com/office/word/2010/wordml" xmlns:wpg="http://schemas.microsoft.com/office/word/2010/wordprocessingGroup" xmlns:wpi="http://schemas.microsoft.com/office/word/2010/wordprocessingInk" xmlns:wne="http://schemas.microsoft.com/office/word/2006/wordml" xmlns:wps="http://schemas.microsoft.com/office/word/2010/wordprocessingShape" mc:Ignorable="w14 wp14">
+<w:numbering xmlns:wpc="http://schemas.microsoft.com/office/word/2010/wordprocessingCanvas" xmlns:mc="http://schemas.openxmlformats.org/markup-compatibility/2006" xmlns:o="urn:schemas-microsoft-com:office:office" xmlns:r="http://schemas.openxmlformats.org/officeDocument/2006/relationships" xmlns:m="http://schemas.openxmlformats.org/officeDocument/2006/math" xmlns:v="urn:schemas-microsoft-com:vml" xmlns:wp14="http://schemas.microsoft.com/office/word/2010/wordprocessingDrawing" xmlns:wp="http://schemas.openxmlformats.org/drawingml/2006/wordprocessingDrawing" xmlns:w10="urn:schemas-microsoft-com:office:word" xmlns:w="http://schemas.openxmlformats.org/wordprocessingml/2006/main" xmlns:w14="http://schemas.microsoft.com/office/word/2010/wordml" xmlns:wpg="http://schemas.microsoft.com/office/word/2010/wordprocessingGroup" xmlns:wpi="http://schemas.microsoft.com/office/word/2010/wordprocessingInk" xmlns:wne="http://schemas.microsoft.com/office/word/2006/wordml" xmlns:wps="http://schemas.microsoft.com/office/word/2010/wordprocessingShape" mc:Ignorable="w14 wp14">
   <w:abstractNum w:abstractNumId="0">
     <w:nsid w:val="FFFFFF83"/>
     <w:multiLevelType w:val="singleLevel"/>
@@ -33749,7 +34021,7 @@
     <w:lvl w:ilvl="0">
       <w:start w:val="1"/>
       <w:numFmt w:val="decimal"/>
-      <w:pStyle w:val="Heading1"/>
+      <w:pStyle w:val="Rubrik1"/>
       <w:lvlText w:val="%1"/>
       <w:lvlJc w:val="left"/>
       <w:pPr>
@@ -33759,7 +34031,7 @@
     <w:lvl w:ilvl="1">
       <w:start w:val="1"/>
       <w:numFmt w:val="decimal"/>
-      <w:pStyle w:val="Heading2"/>
+      <w:pStyle w:val="Rubrik2"/>
       <w:lvlText w:val="%1.%2"/>
       <w:lvlJc w:val="left"/>
       <w:pPr>
@@ -33769,7 +34041,7 @@
     <w:lvl w:ilvl="2">
       <w:start w:val="1"/>
       <w:numFmt w:val="decimal"/>
-      <w:pStyle w:val="Heading3"/>
+      <w:pStyle w:val="Rubrik3"/>
       <w:lvlText w:val="%1.%2.%3"/>
       <w:lvlJc w:val="left"/>
       <w:pPr>
@@ -33779,7 +34051,7 @@
     <w:lvl w:ilvl="3">
       <w:start w:val="1"/>
       <w:numFmt w:val="decimal"/>
-      <w:pStyle w:val="Heading4"/>
+      <w:pStyle w:val="Rubrik4"/>
       <w:lvlText w:val="%1.%2.%3.%4"/>
       <w:lvlJc w:val="left"/>
       <w:pPr>
@@ -33789,7 +34061,7 @@
     <w:lvl w:ilvl="4">
       <w:start w:val="1"/>
       <w:numFmt w:val="decimal"/>
-      <w:pStyle w:val="Heading5"/>
+      <w:pStyle w:val="Rubrik5"/>
       <w:lvlText w:val="%1.%2.%3.%4.%5"/>
       <w:lvlJc w:val="left"/>
       <w:pPr>
@@ -33799,7 +34071,7 @@
     <w:lvl w:ilvl="5">
       <w:start w:val="1"/>
       <w:numFmt w:val="decimal"/>
-      <w:pStyle w:val="Heading6"/>
+      <w:pStyle w:val="Rubrik6"/>
       <w:lvlText w:val="%1.%2.%3.%4.%5.%6"/>
       <w:lvlJc w:val="left"/>
       <w:pPr>
@@ -33809,7 +34081,7 @@
     <w:lvl w:ilvl="6">
       <w:start w:val="1"/>
       <w:numFmt w:val="decimal"/>
-      <w:pStyle w:val="Heading7"/>
+      <w:pStyle w:val="Rubrik7"/>
       <w:lvlText w:val="%1.%2.%3.%4.%5.%6.%7"/>
       <w:lvlJc w:val="left"/>
       <w:pPr>
@@ -33819,7 +34091,7 @@
     <w:lvl w:ilvl="7">
       <w:start w:val="1"/>
       <w:numFmt w:val="decimal"/>
-      <w:pStyle w:val="Heading8"/>
+      <w:pStyle w:val="Rubrik8"/>
       <w:lvlText w:val="%1.%2.%3.%4.%5.%6.%7.%8"/>
       <w:lvlJc w:val="left"/>
       <w:pPr>
@@ -33829,7 +34101,7 @@
     <w:lvl w:ilvl="8">
       <w:start w:val="1"/>
       <w:numFmt w:val="decimal"/>
-      <w:pStyle w:val="Heading9"/>
+      <w:pStyle w:val="Rubrik9"/>
       <w:lvlText w:val="%1.%2.%3.%4.%5.%6.%7.%8.%9"/>
       <w:lvlJc w:val="left"/>
       <w:pPr>
@@ -36078,7 +36350,7 @@
     </w:rPrDefault>
     <w:pPrDefault/>
   </w:docDefaults>
-  <w:latentStyles w:defLockedState="0" w:defUIPriority="99" w:defSemiHidden="1" w:defUnhideWhenUsed="1" w:defQFormat="0" w:count="276">
+  <w:latentStyles w:defLockedState="0" w:defUIPriority="99" w:defSemiHidden="1" w:defUnhideWhenUsed="1" w:defQFormat="0" w:count="267">
     <w:lsdException w:name="Normal" w:semiHidden="0" w:uiPriority="0" w:unhideWhenUsed="0" w:qFormat="1"/>
     <w:lsdException w:name="heading 1" w:semiHidden="0" w:uiPriority="1" w:unhideWhenUsed="0" w:qFormat="1"/>
     <w:lsdException w:name="heading 2" w:semiHidden="0" w:uiPriority="9" w:unhideWhenUsed="0" w:qFormat="1"/>
@@ -36231,11 +36503,11 @@
       <w:lang w:eastAsia="en-US"/>
     </w:rPr>
   </w:style>
-  <w:style w:type="paragraph" w:styleId="Heading1">
+  <w:style w:type="paragraph" w:styleId="Rubrik1">
     <w:name w:val="heading 1"/>
     <w:basedOn w:val="Normal"/>
     <w:next w:val="Normal"/>
-    <w:link w:val="Heading1Char"/>
+    <w:link w:val="Rubrik1Char"/>
     <w:uiPriority w:val="1"/>
     <w:qFormat/>
     <w:rsid w:val="007B025E"/>
@@ -36255,11 +36527,11 @@
       <w:szCs w:val="28"/>
     </w:rPr>
   </w:style>
-  <w:style w:type="paragraph" w:styleId="Heading2">
+  <w:style w:type="paragraph" w:styleId="Rubrik2">
     <w:name w:val="heading 2"/>
     <w:basedOn w:val="Normal"/>
     <w:next w:val="Normal"/>
-    <w:link w:val="Heading2Char"/>
+    <w:link w:val="Rubrik2Char"/>
     <w:uiPriority w:val="9"/>
     <w:qFormat/>
     <w:rsid w:val="002A59E4"/>
@@ -36280,11 +36552,11 @@
       <w:szCs w:val="26"/>
     </w:rPr>
   </w:style>
-  <w:style w:type="paragraph" w:styleId="Heading3">
+  <w:style w:type="paragraph" w:styleId="Rubrik3">
     <w:name w:val="heading 3"/>
     <w:basedOn w:val="Normal"/>
     <w:next w:val="Normal"/>
-    <w:link w:val="Heading3Char"/>
+    <w:link w:val="Rubrik3Char"/>
     <w:uiPriority w:val="9"/>
     <w:qFormat/>
     <w:rsid w:val="00793064"/>
@@ -36304,11 +36576,11 @@
       <w:sz w:val="24"/>
     </w:rPr>
   </w:style>
-  <w:style w:type="paragraph" w:styleId="Heading4">
+  <w:style w:type="paragraph" w:styleId="Rubrik4">
     <w:name w:val="heading 4"/>
     <w:basedOn w:val="Normal"/>
     <w:next w:val="Normal"/>
-    <w:link w:val="Heading4Char"/>
+    <w:link w:val="Rubrik4Char"/>
     <w:uiPriority w:val="9"/>
     <w:qFormat/>
     <w:rsid w:val="005A0069"/>
@@ -36329,11 +36601,11 @@
       <w:sz w:val="24"/>
     </w:rPr>
   </w:style>
-  <w:style w:type="paragraph" w:styleId="Heading5">
+  <w:style w:type="paragraph" w:styleId="Rubrik5">
     <w:name w:val="heading 5"/>
     <w:basedOn w:val="Normal"/>
     <w:next w:val="Normal"/>
-    <w:link w:val="Heading5Char"/>
+    <w:link w:val="Rubrik5Char"/>
     <w:uiPriority w:val="9"/>
     <w:qFormat/>
     <w:rsid w:val="00793064"/>
@@ -36353,7 +36625,7 @@
       <w:sz w:val="24"/>
     </w:rPr>
   </w:style>
-  <w:style w:type="paragraph" w:styleId="Heading6">
+  <w:style w:type="paragraph" w:styleId="Rubrik6">
     <w:name w:val="heading 6"/>
     <w:basedOn w:val="Normal"/>
     <w:next w:val="Normal"/>
@@ -36377,7 +36649,7 @@
       <w:lang w:eastAsia="sv-SE"/>
     </w:rPr>
   </w:style>
-  <w:style w:type="paragraph" w:styleId="Heading7">
+  <w:style w:type="paragraph" w:styleId="Rubrik7">
     <w:name w:val="heading 7"/>
     <w:basedOn w:val="Normal"/>
     <w:next w:val="Normal"/>
@@ -36400,7 +36672,7 @@
       <w:lang w:eastAsia="sv-SE"/>
     </w:rPr>
   </w:style>
-  <w:style w:type="paragraph" w:styleId="Heading8">
+  <w:style w:type="paragraph" w:styleId="Rubrik8">
     <w:name w:val="heading 8"/>
     <w:basedOn w:val="Normal"/>
     <w:next w:val="Normal"/>
@@ -36425,7 +36697,7 @@
       <w:lang w:eastAsia="sv-SE"/>
     </w:rPr>
   </w:style>
-  <w:style w:type="paragraph" w:styleId="Heading9">
+  <w:style w:type="paragraph" w:styleId="Rubrik9">
     <w:name w:val="heading 9"/>
     <w:basedOn w:val="Normal"/>
     <w:next w:val="Normal"/>
@@ -36447,13 +36719,13 @@
       <w:lang w:eastAsia="sv-SE"/>
     </w:rPr>
   </w:style>
-  <w:style w:type="character" w:default="1" w:styleId="DefaultParagraphFont">
+  <w:style w:type="character" w:default="1" w:styleId="Standardstycketeckensnitt">
     <w:name w:val="Default Paragraph Font"/>
     <w:uiPriority w:val="1"/>
     <w:semiHidden/>
     <w:unhideWhenUsed/>
   </w:style>
-  <w:style w:type="table" w:default="1" w:styleId="TableNormal">
+  <w:style w:type="table" w:default="1" w:styleId="Normaltabell">
     <w:name w:val="Normal Table"/>
     <w:uiPriority w:val="99"/>
     <w:semiHidden/>
@@ -36468,16 +36740,16 @@
       </w:tblCellMar>
     </w:tblPr>
   </w:style>
-  <w:style w:type="numbering" w:default="1" w:styleId="NoList">
+  <w:style w:type="numbering" w:default="1" w:styleId="Ingenlista">
     <w:name w:val="No List"/>
     <w:uiPriority w:val="99"/>
     <w:semiHidden/>
     <w:unhideWhenUsed/>
   </w:style>
-  <w:style w:type="character" w:customStyle="1" w:styleId="Heading1Char">
-    <w:name w:val="Heading 1 Char"/>
-    <w:basedOn w:val="DefaultParagraphFont"/>
-    <w:link w:val="Heading1"/>
+  <w:style w:type="character" w:customStyle="1" w:styleId="Rubrik1Char">
+    <w:name w:val="Rubrik 1 Char"/>
+    <w:basedOn w:val="Standardstycketeckensnitt"/>
+    <w:link w:val="Rubrik1"/>
     <w:uiPriority w:val="9"/>
     <w:rsid w:val="007B025E"/>
     <w:rPr>
@@ -36488,10 +36760,10 @@
       <w:lang w:eastAsia="en-US"/>
     </w:rPr>
   </w:style>
-  <w:style w:type="character" w:customStyle="1" w:styleId="Heading2Char">
-    <w:name w:val="Heading 2 Char"/>
-    <w:basedOn w:val="DefaultParagraphFont"/>
-    <w:link w:val="Heading2"/>
+  <w:style w:type="character" w:customStyle="1" w:styleId="Rubrik2Char">
+    <w:name w:val="Rubrik 2 Char"/>
+    <w:basedOn w:val="Standardstycketeckensnitt"/>
+    <w:link w:val="Rubrik2"/>
     <w:uiPriority w:val="9"/>
     <w:rsid w:val="002A59E4"/>
     <w:rPr>
@@ -36502,10 +36774,10 @@
       <w:lang w:eastAsia="en-US"/>
     </w:rPr>
   </w:style>
-  <w:style w:type="character" w:customStyle="1" w:styleId="Heading3Char">
-    <w:name w:val="Heading 3 Char"/>
-    <w:basedOn w:val="DefaultParagraphFont"/>
-    <w:link w:val="Heading3"/>
+  <w:style w:type="character" w:customStyle="1" w:styleId="Rubrik3Char">
+    <w:name w:val="Rubrik 3 Char"/>
+    <w:basedOn w:val="Standardstycketeckensnitt"/>
+    <w:link w:val="Rubrik3"/>
     <w:uiPriority w:val="9"/>
     <w:rsid w:val="00793064"/>
     <w:rPr>
@@ -36516,10 +36788,10 @@
       <w:lang w:eastAsia="en-US"/>
     </w:rPr>
   </w:style>
-  <w:style w:type="character" w:customStyle="1" w:styleId="Heading4Char">
-    <w:name w:val="Heading 4 Char"/>
-    <w:basedOn w:val="DefaultParagraphFont"/>
-    <w:link w:val="Heading4"/>
+  <w:style w:type="character" w:customStyle="1" w:styleId="Rubrik4Char">
+    <w:name w:val="Rubrik 4 Char"/>
+    <w:basedOn w:val="Standardstycketeckensnitt"/>
+    <w:link w:val="Rubrik4"/>
     <w:uiPriority w:val="9"/>
     <w:rsid w:val="00415214"/>
     <w:rPr>
@@ -36531,10 +36803,10 @@
       <w:lang w:eastAsia="en-US"/>
     </w:rPr>
   </w:style>
-  <w:style w:type="character" w:customStyle="1" w:styleId="Heading5Char">
-    <w:name w:val="Heading 5 Char"/>
-    <w:basedOn w:val="DefaultParagraphFont"/>
-    <w:link w:val="Heading5"/>
+  <w:style w:type="character" w:customStyle="1" w:styleId="Rubrik5Char">
+    <w:name w:val="Rubrik 5 Char"/>
+    <w:basedOn w:val="Standardstycketeckensnitt"/>
+    <w:link w:val="Rubrik5"/>
     <w:uiPriority w:val="9"/>
     <w:rsid w:val="00793064"/>
     <w:rPr>
@@ -36545,10 +36817,10 @@
       <w:lang w:eastAsia="en-US"/>
     </w:rPr>
   </w:style>
-  <w:style w:type="paragraph" w:styleId="Header">
+  <w:style w:type="paragraph" w:styleId="Sidhuvud">
     <w:name w:val="header"/>
     <w:basedOn w:val="Normal"/>
-    <w:link w:val="HeaderChar"/>
+    <w:link w:val="SidhuvudChar"/>
     <w:uiPriority w:val="99"/>
     <w:unhideWhenUsed/>
     <w:rsid w:val="00C72B17"/>
@@ -36560,10 +36832,10 @@
       <w:spacing w:line="240" w:lineRule="auto"/>
     </w:pPr>
   </w:style>
-  <w:style w:type="character" w:customStyle="1" w:styleId="HeaderChar">
-    <w:name w:val="Header Char"/>
-    <w:basedOn w:val="DefaultParagraphFont"/>
-    <w:link w:val="Header"/>
+  <w:style w:type="character" w:customStyle="1" w:styleId="SidhuvudChar">
+    <w:name w:val="Sidhuvud Char"/>
+    <w:basedOn w:val="Standardstycketeckensnitt"/>
+    <w:link w:val="Sidhuvud"/>
     <w:uiPriority w:val="99"/>
     <w:rsid w:val="00C72B17"/>
     <w:rPr>
@@ -36571,9 +36843,9 @@
       <w:sz w:val="20"/>
     </w:rPr>
   </w:style>
-  <w:style w:type="character" w:styleId="FollowedHyperlink">
+  <w:style w:type="character" w:styleId="AnvndHyperlnk">
     <w:name w:val="FollowedHyperlink"/>
-    <w:basedOn w:val="DefaultParagraphFont"/>
+    <w:basedOn w:val="Standardstycketeckensnitt"/>
     <w:uiPriority w:val="99"/>
     <w:semiHidden/>
     <w:unhideWhenUsed/>
@@ -36583,10 +36855,10 @@
       <w:u w:val="single"/>
     </w:rPr>
   </w:style>
-  <w:style w:type="paragraph" w:styleId="Footer">
+  <w:style w:type="paragraph" w:styleId="Sidfot">
     <w:name w:val="footer"/>
     <w:basedOn w:val="Normal"/>
-    <w:link w:val="FooterChar"/>
+    <w:link w:val="SidfotChar"/>
     <w:uiPriority w:val="99"/>
     <w:unhideWhenUsed/>
     <w:rsid w:val="00CF47A0"/>
@@ -36602,10 +36874,10 @@
       <w:sz w:val="12"/>
     </w:rPr>
   </w:style>
-  <w:style w:type="character" w:customStyle="1" w:styleId="FooterChar">
-    <w:name w:val="Footer Char"/>
-    <w:basedOn w:val="DefaultParagraphFont"/>
-    <w:link w:val="Footer"/>
+  <w:style w:type="character" w:customStyle="1" w:styleId="SidfotChar">
+    <w:name w:val="Sidfot Char"/>
+    <w:basedOn w:val="Standardstycketeckensnitt"/>
+    <w:link w:val="Sidfot"/>
     <w:uiPriority w:val="99"/>
     <w:rsid w:val="00CF47A0"/>
     <w:rPr>
@@ -36615,10 +36887,10 @@
       <w:lang w:eastAsia="en-US"/>
     </w:rPr>
   </w:style>
-  <w:style w:type="paragraph" w:styleId="ListParagraph">
+  <w:style w:type="paragraph" w:styleId="Liststycke">
     <w:name w:val="List Paragraph"/>
     <w:basedOn w:val="Normal"/>
-    <w:link w:val="ListParagraphChar"/>
+    <w:link w:val="ListstyckeChar"/>
     <w:uiPriority w:val="1"/>
     <w:qFormat/>
     <w:rsid w:val="008F38AA"/>
@@ -36627,10 +36899,10 @@
       <w:contextualSpacing/>
     </w:pPr>
   </w:style>
-  <w:style w:type="character" w:customStyle="1" w:styleId="ListParagraphChar">
-    <w:name w:val="List Paragraph Char"/>
-    <w:basedOn w:val="DefaultParagraphFont"/>
-    <w:link w:val="ListParagraph"/>
+  <w:style w:type="character" w:customStyle="1" w:styleId="ListstyckeChar">
+    <w:name w:val="Liststycke Char"/>
+    <w:basedOn w:val="Standardstycketeckensnitt"/>
+    <w:link w:val="Liststycke"/>
     <w:uiPriority w:val="34"/>
     <w:rsid w:val="008F38AA"/>
     <w:rPr>
@@ -36638,7 +36910,7 @@
       <w:sz w:val="20"/>
     </w:rPr>
   </w:style>
-  <w:style w:type="paragraph" w:styleId="ListBullet">
+  <w:style w:type="paragraph" w:styleId="Punktlista">
     <w:name w:val="List Bullet"/>
     <w:basedOn w:val="Normal"/>
     <w:uiPriority w:val="99"/>
@@ -36650,9 +36922,9 @@
       <w:contextualSpacing/>
     </w:pPr>
   </w:style>
-  <w:style w:type="table" w:styleId="TableGrid">
+  <w:style w:type="table" w:styleId="Tabellrutnt">
     <w:name w:val="Table Grid"/>
-    <w:basedOn w:val="TableNormal"/>
+    <w:basedOn w:val="Normaltabell"/>
     <w:uiPriority w:val="59"/>
     <w:rsid w:val="00E738E4"/>
     <w:tblPr>
@@ -36673,10 +36945,10 @@
       </w:tblCellMar>
     </w:tblPr>
   </w:style>
-  <w:style w:type="paragraph" w:styleId="BalloonText">
+  <w:style w:type="paragraph" w:styleId="Ballongtext">
     <w:name w:val="Balloon Text"/>
     <w:basedOn w:val="Normal"/>
-    <w:link w:val="BalloonTextChar"/>
+    <w:link w:val="BallongtextChar"/>
     <w:uiPriority w:val="99"/>
     <w:semiHidden/>
     <w:unhideWhenUsed/>
@@ -36690,10 +36962,10 @@
       <w:szCs w:val="16"/>
     </w:rPr>
   </w:style>
-  <w:style w:type="character" w:customStyle="1" w:styleId="BalloonTextChar">
-    <w:name w:val="Balloon Text Char"/>
-    <w:basedOn w:val="DefaultParagraphFont"/>
-    <w:link w:val="BalloonText"/>
+  <w:style w:type="character" w:customStyle="1" w:styleId="BallongtextChar">
+    <w:name w:val="Ballongtext Char"/>
+    <w:basedOn w:val="Standardstycketeckensnitt"/>
+    <w:link w:val="Ballongtext"/>
     <w:uiPriority w:val="99"/>
     <w:semiHidden/>
     <w:rsid w:val="00F46893"/>
@@ -36703,11 +36975,11 @@
       <w:szCs w:val="16"/>
     </w:rPr>
   </w:style>
-  <w:style w:type="paragraph" w:styleId="Subtitle">
+  <w:style w:type="paragraph" w:styleId="Underrubrik">
     <w:name w:val="Subtitle"/>
     <w:basedOn w:val="Normal"/>
     <w:next w:val="Normal"/>
-    <w:link w:val="SubtitleChar"/>
+    <w:link w:val="UnderrubrikChar"/>
     <w:uiPriority w:val="11"/>
     <w:rsid w:val="00415214"/>
     <w:pPr>
@@ -36725,10 +36997,10 @@
       <w:szCs w:val="24"/>
     </w:rPr>
   </w:style>
-  <w:style w:type="character" w:customStyle="1" w:styleId="SubtitleChar">
-    <w:name w:val="Subtitle Char"/>
-    <w:basedOn w:val="DefaultParagraphFont"/>
-    <w:link w:val="Subtitle"/>
+  <w:style w:type="character" w:customStyle="1" w:styleId="UnderrubrikChar">
+    <w:name w:val="Underrubrik Char"/>
+    <w:basedOn w:val="Standardstycketeckensnitt"/>
+    <w:link w:val="Underrubrik"/>
     <w:uiPriority w:val="11"/>
     <w:rsid w:val="00415214"/>
     <w:rPr>
@@ -36740,9 +37012,9 @@
       <w:szCs w:val="24"/>
     </w:rPr>
   </w:style>
-  <w:style w:type="character" w:styleId="Hyperlink">
+  <w:style w:type="character" w:styleId="Hyperlnk">
     <w:name w:val="Hyperlink"/>
-    <w:basedOn w:val="DefaultParagraphFont"/>
+    <w:basedOn w:val="Standardstycketeckensnitt"/>
     <w:uiPriority w:val="99"/>
     <w:rsid w:val="00F456CC"/>
     <w:rPr>
@@ -36750,9 +37022,9 @@
       <w:u w:val="single"/>
     </w:rPr>
   </w:style>
-  <w:style w:type="paragraph" w:styleId="TOCHeading">
+  <w:style w:type="paragraph" w:styleId="Innehllsfrteckningsrubrik">
     <w:name w:val="TOC Heading"/>
-    <w:basedOn w:val="Heading1"/>
+    <w:basedOn w:val="Rubrik1"/>
     <w:next w:val="Normal"/>
     <w:uiPriority w:val="39"/>
     <w:unhideWhenUsed/>
@@ -36772,7 +37044,7 @@
       <w:sz w:val="28"/>
     </w:rPr>
   </w:style>
-  <w:style w:type="paragraph" w:styleId="TOC1">
+  <w:style w:type="paragraph" w:styleId="Innehll1">
     <w:name w:val="toc 1"/>
     <w:basedOn w:val="Normal"/>
     <w:next w:val="Normal"/>
@@ -36784,7 +37056,7 @@
       <w:spacing w:after="100"/>
     </w:pPr>
   </w:style>
-  <w:style w:type="paragraph" w:styleId="TOC2">
+  <w:style w:type="paragraph" w:styleId="Innehll2">
     <w:name w:val="toc 2"/>
     <w:basedOn w:val="Normal"/>
     <w:next w:val="Normal"/>
@@ -36797,7 +37069,7 @@
       <w:ind w:left="200"/>
     </w:pPr>
   </w:style>
-  <w:style w:type="paragraph" w:styleId="TOC3">
+  <w:style w:type="paragraph" w:styleId="Innehll3">
     <w:name w:val="toc 3"/>
     <w:basedOn w:val="Normal"/>
     <w:next w:val="Normal"/>
@@ -36810,9 +37082,9 @@
       <w:ind w:left="400"/>
     </w:pPr>
   </w:style>
-  <w:style w:type="paragraph" w:styleId="BodyText">
+  <w:style w:type="paragraph" w:styleId="Brdtext">
     <w:name w:val="Body Text"/>
-    <w:link w:val="BodyTextChar1"/>
+    <w:link w:val="BrdtextChar"/>
     <w:autoRedefine/>
     <w:rsid w:val="003F45DF"/>
     <w:pPr>
@@ -36834,10 +37106,10 @@
       <w:lang w:eastAsia="en-US"/>
     </w:rPr>
   </w:style>
-  <w:style w:type="character" w:customStyle="1" w:styleId="BodyTextChar1">
-    <w:name w:val="Body Text Char1"/>
-    <w:basedOn w:val="DefaultParagraphFont"/>
-    <w:link w:val="BodyText"/>
+  <w:style w:type="character" w:customStyle="1" w:styleId="BrdtextChar">
+    <w:name w:val="Brödtext Char"/>
+    <w:basedOn w:val="Standardstycketeckensnitt"/>
+    <w:link w:val="Brdtext"/>
     <w:rsid w:val="003F45DF"/>
     <w:rPr>
       <w:rFonts w:ascii="Georgia" w:eastAsia="ヒラギノ角ゴ Pro W3" w:hAnsi="Georgia"/>
@@ -36847,7 +37119,7 @@
   </w:style>
   <w:style w:type="character" w:customStyle="1" w:styleId="BodyTextChar">
     <w:name w:val="Body Text Char"/>
-    <w:basedOn w:val="DefaultParagraphFont"/>
+    <w:basedOn w:val="Standardstycketeckensnitt"/>
     <w:rsid w:val="007E47C0"/>
     <w:rPr>
       <w:rFonts w:ascii="Georgia" w:hAnsi="Georgia"/>
@@ -36855,9 +37127,9 @@
       <w:lang w:eastAsia="en-US"/>
     </w:rPr>
   </w:style>
-  <w:style w:type="paragraph" w:styleId="CommentText">
+  <w:style w:type="paragraph" w:styleId="Kommentarer">
     <w:name w:val="annotation text"/>
-    <w:link w:val="CommentTextChar"/>
+    <w:link w:val="KommentarerChar"/>
     <w:autoRedefine/>
     <w:uiPriority w:val="99"/>
     <w:rsid w:val="00CB3CAE"/>
@@ -36872,10 +37144,10 @@
       <w:lang w:val="en-GB" w:eastAsia="en-US"/>
     </w:rPr>
   </w:style>
-  <w:style w:type="character" w:customStyle="1" w:styleId="CommentTextChar">
-    <w:name w:val="Comment Text Char"/>
-    <w:basedOn w:val="DefaultParagraphFont"/>
-    <w:link w:val="CommentText"/>
+  <w:style w:type="character" w:customStyle="1" w:styleId="KommentarerChar">
+    <w:name w:val="Kommentarer Char"/>
+    <w:basedOn w:val="Standardstycketeckensnitt"/>
+    <w:link w:val="Kommentarer"/>
     <w:uiPriority w:val="99"/>
     <w:rsid w:val="00CB3CAE"/>
     <w:rPr>
@@ -36886,7 +37158,7 @@
       <w:lang w:val="en-GB" w:eastAsia="en-US"/>
     </w:rPr>
   </w:style>
-  <w:style w:type="character" w:styleId="CommentReference">
+  <w:style w:type="character" w:styleId="Kommentarsreferens">
     <w:name w:val="annotation reference"/>
     <w:uiPriority w:val="99"/>
     <w:semiHidden/>
@@ -36898,7 +37170,7 @@
   </w:style>
   <w:style w:type="paragraph" w:customStyle="1" w:styleId="TableText">
     <w:name w:val="Table Text"/>
-    <w:basedOn w:val="BodyText"/>
+    <w:basedOn w:val="Brdtext"/>
     <w:rsid w:val="007E47C0"/>
     <w:pPr>
       <w:tabs>
@@ -36937,7 +37209,7 @@
       <w:sz w:val="22"/>
     </w:rPr>
   </w:style>
-  <w:style w:type="paragraph" w:styleId="Caption">
+  <w:style w:type="paragraph" w:styleId="Beskrivning">
     <w:name w:val="caption"/>
     <w:basedOn w:val="Normal"/>
     <w:next w:val="Normal"/>
@@ -36958,7 +37230,7 @@
   </w:style>
   <w:style w:type="paragraph" w:customStyle="1" w:styleId="Rubrik2b">
     <w:name w:val="Rubrik 2b"/>
-    <w:basedOn w:val="Heading1"/>
+    <w:basedOn w:val="Rubrik1"/>
     <w:uiPriority w:val="1"/>
     <w:qFormat/>
     <w:rsid w:val="00982263"/>
@@ -37008,11 +37280,11 @@
       </w:tblCellMar>
     </w:tblPr>
   </w:style>
-  <w:style w:type="paragraph" w:styleId="CommentSubject">
+  <w:style w:type="paragraph" w:styleId="Kommentarsmne">
     <w:name w:val="annotation subject"/>
-    <w:basedOn w:val="CommentText"/>
-    <w:next w:val="CommentText"/>
-    <w:link w:val="CommentSubjectChar"/>
+    <w:basedOn w:val="Kommentarer"/>
+    <w:next w:val="Kommentarer"/>
+    <w:link w:val="KommentarsmneChar"/>
     <w:uiPriority w:val="99"/>
     <w:semiHidden/>
     <w:unhideWhenUsed/>
@@ -37030,10 +37302,10 @@
       <w:lang w:val="sv-SE"/>
     </w:rPr>
   </w:style>
-  <w:style w:type="character" w:customStyle="1" w:styleId="CommentSubjectChar">
-    <w:name w:val="Comment Subject Char"/>
-    <w:basedOn w:val="CommentTextChar"/>
-    <w:link w:val="CommentSubject"/>
+  <w:style w:type="character" w:customStyle="1" w:styleId="KommentarsmneChar">
+    <w:name w:val="Kommentarsämne Char"/>
+    <w:basedOn w:val="KommentarerChar"/>
+    <w:link w:val="Kommentarsmne"/>
     <w:uiPriority w:val="99"/>
     <w:semiHidden/>
     <w:rsid w:val="0014104B"/>
@@ -37051,7 +37323,7 @@
 </file>
 
 <file path=word/stylesWithEffects.xml><?xml version="1.0" encoding="utf-8"?>
-<w:styles xmlns:wpc="http://schemas.microsoft.com/office/word/2010/wordprocessingCanvas" xmlns:mo="http://schemas.microsoft.com/office/mac/office/2008/main" xmlns:mc="http://schemas.openxmlformats.org/markup-compatibility/2006" xmlns:mv="urn:schemas-microsoft-com:mac:vml" xmlns:o="urn:schemas-microsoft-com:office:office" xmlns:r="http://schemas.openxmlformats.org/officeDocument/2006/relationships" xmlns:m="http://schemas.openxmlformats.org/officeDocument/2006/math" xmlns:v="urn:schemas-microsoft-com:vml" xmlns:wp14="http://schemas.microsoft.com/office/word/2010/wordprocessingDrawing" xmlns:wp="http://schemas.openxmlformats.org/drawingml/2006/wordprocessingDrawing" xmlns:w10="urn:schemas-microsoft-com:office:word" xmlns:w="http://schemas.openxmlformats.org/wordprocessingml/2006/main" xmlns:w14="http://schemas.microsoft.com/office/word/2010/wordml" xmlns:wpg="http://schemas.microsoft.com/office/word/2010/wordprocessingGroup" xmlns:wpi="http://schemas.microsoft.com/office/word/2010/wordprocessingInk" xmlns:wne="http://schemas.microsoft.com/office/word/2006/wordml" xmlns:wps="http://schemas.microsoft.com/office/word/2010/wordprocessingShape" mc:Ignorable="w14 wp14">
+<w:styles xmlns:wpc="http://schemas.microsoft.com/office/word/2010/wordprocessingCanvas" xmlns:mc="http://schemas.openxmlformats.org/markup-compatibility/2006" xmlns:o="urn:schemas-microsoft-com:office:office" xmlns:r="http://schemas.openxmlformats.org/officeDocument/2006/relationships" xmlns:m="http://schemas.openxmlformats.org/officeDocument/2006/math" xmlns:v="urn:schemas-microsoft-com:vml" xmlns:wp14="http://schemas.microsoft.com/office/word/2010/wordprocessingDrawing" xmlns:wp="http://schemas.openxmlformats.org/drawingml/2006/wordprocessingDrawing" xmlns:w10="urn:schemas-microsoft-com:office:word" xmlns:w="http://schemas.openxmlformats.org/wordprocessingml/2006/main" xmlns:w14="http://schemas.microsoft.com/office/word/2010/wordml" xmlns:wpg="http://schemas.microsoft.com/office/word/2010/wordprocessingGroup" xmlns:wpi="http://schemas.microsoft.com/office/word/2010/wordprocessingInk" xmlns:wne="http://schemas.microsoft.com/office/word/2006/wordml" xmlns:wps="http://schemas.microsoft.com/office/word/2010/wordprocessingShape" mc:Ignorable="w14 wp14">
   <w:docDefaults>
     <w:rPrDefault>
       <w:rPr>
@@ -37061,7 +37333,7 @@
     </w:rPrDefault>
     <w:pPrDefault/>
   </w:docDefaults>
-  <w:latentStyles w:defLockedState="0" w:defUIPriority="99" w:defSemiHidden="1" w:defUnhideWhenUsed="1" w:defQFormat="0" w:count="276">
+  <w:latentStyles w:defLockedState="0" w:defUIPriority="99" w:defSemiHidden="1" w:defUnhideWhenUsed="1" w:defQFormat="0" w:count="267">
     <w:lsdException w:name="Normal" w:semiHidden="0" w:uiPriority="0" w:unhideWhenUsed="0" w:qFormat="1"/>
     <w:lsdException w:name="heading 1" w:semiHidden="0" w:uiPriority="1" w:unhideWhenUsed="0" w:qFormat="1"/>
     <w:lsdException w:name="heading 2" w:semiHidden="0" w:uiPriority="9" w:unhideWhenUsed="0" w:qFormat="1"/>
@@ -37214,11 +37486,11 @@
       <w:lang w:eastAsia="en-US"/>
     </w:rPr>
   </w:style>
-  <w:style w:type="paragraph" w:styleId="Heading1">
+  <w:style w:type="paragraph" w:styleId="Rubrik1">
     <w:name w:val="heading 1"/>
     <w:basedOn w:val="Normal"/>
     <w:next w:val="Normal"/>
-    <w:link w:val="Heading1Char"/>
+    <w:link w:val="Rubrik1Char"/>
     <w:uiPriority w:val="1"/>
     <w:qFormat/>
     <w:rsid w:val="007B025E"/>
@@ -37238,11 +37510,11 @@
       <w:szCs w:val="28"/>
     </w:rPr>
   </w:style>
-  <w:style w:type="paragraph" w:styleId="Heading2">
+  <w:style w:type="paragraph" w:styleId="Rubrik2">
     <w:name w:val="heading 2"/>
     <w:basedOn w:val="Normal"/>
     <w:next w:val="Normal"/>
-    <w:link w:val="Heading2Char"/>
+    <w:link w:val="Rubrik2Char"/>
     <w:uiPriority w:val="9"/>
     <w:qFormat/>
     <w:rsid w:val="002A59E4"/>
@@ -37263,11 +37535,11 @@
       <w:szCs w:val="26"/>
     </w:rPr>
   </w:style>
-  <w:style w:type="paragraph" w:styleId="Heading3">
+  <w:style w:type="paragraph" w:styleId="Rubrik3">
     <w:name w:val="heading 3"/>
     <w:basedOn w:val="Normal"/>
     <w:next w:val="Normal"/>
-    <w:link w:val="Heading3Char"/>
+    <w:link w:val="Rubrik3Char"/>
     <w:uiPriority w:val="9"/>
     <w:qFormat/>
     <w:rsid w:val="00793064"/>
@@ -37287,11 +37559,11 @@
       <w:sz w:val="24"/>
     </w:rPr>
   </w:style>
-  <w:style w:type="paragraph" w:styleId="Heading4">
+  <w:style w:type="paragraph" w:styleId="Rubrik4">
     <w:name w:val="heading 4"/>
     <w:basedOn w:val="Normal"/>
     <w:next w:val="Normal"/>
-    <w:link w:val="Heading4Char"/>
+    <w:link w:val="Rubrik4Char"/>
     <w:uiPriority w:val="9"/>
     <w:qFormat/>
     <w:rsid w:val="005A0069"/>
@@ -37312,11 +37584,11 @@
       <w:sz w:val="24"/>
     </w:rPr>
   </w:style>
-  <w:style w:type="paragraph" w:styleId="Heading5">
+  <w:style w:type="paragraph" w:styleId="Rubrik5">
     <w:name w:val="heading 5"/>
     <w:basedOn w:val="Normal"/>
     <w:next w:val="Normal"/>
-    <w:link w:val="Heading5Char"/>
+    <w:link w:val="Rubrik5Char"/>
     <w:uiPriority w:val="9"/>
     <w:qFormat/>
     <w:rsid w:val="00793064"/>
@@ -37336,7 +37608,7 @@
       <w:sz w:val="24"/>
     </w:rPr>
   </w:style>
-  <w:style w:type="paragraph" w:styleId="Heading6">
+  <w:style w:type="paragraph" w:styleId="Rubrik6">
     <w:name w:val="heading 6"/>
     <w:basedOn w:val="Normal"/>
     <w:next w:val="Normal"/>
@@ -37360,7 +37632,7 @@
       <w:lang w:eastAsia="sv-SE"/>
     </w:rPr>
   </w:style>
-  <w:style w:type="paragraph" w:styleId="Heading7">
+  <w:style w:type="paragraph" w:styleId="Rubrik7">
     <w:name w:val="heading 7"/>
     <w:basedOn w:val="Normal"/>
     <w:next w:val="Normal"/>
@@ -37383,7 +37655,7 @@
       <w:lang w:eastAsia="sv-SE"/>
     </w:rPr>
   </w:style>
-  <w:style w:type="paragraph" w:styleId="Heading8">
+  <w:style w:type="paragraph" w:styleId="Rubrik8">
     <w:name w:val="heading 8"/>
     <w:basedOn w:val="Normal"/>
     <w:next w:val="Normal"/>
@@ -37408,7 +37680,7 @@
       <w:lang w:eastAsia="sv-SE"/>
     </w:rPr>
   </w:style>
-  <w:style w:type="paragraph" w:styleId="Heading9">
+  <w:style w:type="paragraph" w:styleId="Rubrik9">
     <w:name w:val="heading 9"/>
     <w:basedOn w:val="Normal"/>
     <w:next w:val="Normal"/>
@@ -37430,13 +37702,13 @@
       <w:lang w:eastAsia="sv-SE"/>
     </w:rPr>
   </w:style>
-  <w:style w:type="character" w:default="1" w:styleId="DefaultParagraphFont">
+  <w:style w:type="character" w:default="1" w:styleId="Standardstycketeckensnitt">
     <w:name w:val="Default Paragraph Font"/>
     <w:uiPriority w:val="1"/>
     <w:semiHidden/>
     <w:unhideWhenUsed/>
   </w:style>
-  <w:style w:type="table" w:default="1" w:styleId="TableNormal">
+  <w:style w:type="table" w:default="1" w:styleId="Normaltabell">
     <w:name w:val="Normal Table"/>
     <w:uiPriority w:val="99"/>
     <w:semiHidden/>
@@ -37451,16 +37723,16 @@
       </w:tblCellMar>
     </w:tblPr>
   </w:style>
-  <w:style w:type="numbering" w:default="1" w:styleId="NoList">
+  <w:style w:type="numbering" w:default="1" w:styleId="Ingenlista">
     <w:name w:val="No List"/>
     <w:uiPriority w:val="99"/>
     <w:semiHidden/>
     <w:unhideWhenUsed/>
   </w:style>
-  <w:style w:type="character" w:customStyle="1" w:styleId="Heading1Char">
-    <w:name w:val="Heading 1 Char"/>
-    <w:basedOn w:val="DefaultParagraphFont"/>
-    <w:link w:val="Heading1"/>
+  <w:style w:type="character" w:customStyle="1" w:styleId="Rubrik1Char">
+    <w:name w:val="Rubrik 1 Char"/>
+    <w:basedOn w:val="Standardstycketeckensnitt"/>
+    <w:link w:val="Rubrik1"/>
     <w:uiPriority w:val="9"/>
     <w:rsid w:val="007B025E"/>
     <w:rPr>
@@ -37471,10 +37743,10 @@
       <w:lang w:eastAsia="en-US"/>
     </w:rPr>
   </w:style>
-  <w:style w:type="character" w:customStyle="1" w:styleId="Heading2Char">
-    <w:name w:val="Heading 2 Char"/>
-    <w:basedOn w:val="DefaultParagraphFont"/>
-    <w:link w:val="Heading2"/>
+  <w:style w:type="character" w:customStyle="1" w:styleId="Rubrik2Char">
+    <w:name w:val="Rubrik 2 Char"/>
+    <w:basedOn w:val="Standardstycketeckensnitt"/>
+    <w:link w:val="Rubrik2"/>
     <w:uiPriority w:val="9"/>
     <w:rsid w:val="002A59E4"/>
     <w:rPr>
@@ -37485,10 +37757,10 @@
       <w:lang w:eastAsia="en-US"/>
     </w:rPr>
   </w:style>
-  <w:style w:type="character" w:customStyle="1" w:styleId="Heading3Char">
-    <w:name w:val="Heading 3 Char"/>
-    <w:basedOn w:val="DefaultParagraphFont"/>
-    <w:link w:val="Heading3"/>
+  <w:style w:type="character" w:customStyle="1" w:styleId="Rubrik3Char">
+    <w:name w:val="Rubrik 3 Char"/>
+    <w:basedOn w:val="Standardstycketeckensnitt"/>
+    <w:link w:val="Rubrik3"/>
     <w:uiPriority w:val="9"/>
     <w:rsid w:val="00793064"/>
     <w:rPr>
@@ -37499,10 +37771,10 @@
       <w:lang w:eastAsia="en-US"/>
     </w:rPr>
   </w:style>
-  <w:style w:type="character" w:customStyle="1" w:styleId="Heading4Char">
-    <w:name w:val="Heading 4 Char"/>
-    <w:basedOn w:val="DefaultParagraphFont"/>
-    <w:link w:val="Heading4"/>
+  <w:style w:type="character" w:customStyle="1" w:styleId="Rubrik4Char">
+    <w:name w:val="Rubrik 4 Char"/>
+    <w:basedOn w:val="Standardstycketeckensnitt"/>
+    <w:link w:val="Rubrik4"/>
     <w:uiPriority w:val="9"/>
     <w:rsid w:val="00415214"/>
     <w:rPr>
@@ -37514,10 +37786,10 @@
       <w:lang w:eastAsia="en-US"/>
     </w:rPr>
   </w:style>
-  <w:style w:type="character" w:customStyle="1" w:styleId="Heading5Char">
-    <w:name w:val="Heading 5 Char"/>
-    <w:basedOn w:val="DefaultParagraphFont"/>
-    <w:link w:val="Heading5"/>
+  <w:style w:type="character" w:customStyle="1" w:styleId="Rubrik5Char">
+    <w:name w:val="Rubrik 5 Char"/>
+    <w:basedOn w:val="Standardstycketeckensnitt"/>
+    <w:link w:val="Rubrik5"/>
     <w:uiPriority w:val="9"/>
     <w:rsid w:val="00793064"/>
     <w:rPr>
@@ -37528,10 +37800,10 @@
       <w:lang w:eastAsia="en-US"/>
     </w:rPr>
   </w:style>
-  <w:style w:type="paragraph" w:styleId="Header">
+  <w:style w:type="paragraph" w:styleId="Sidhuvud">
     <w:name w:val="header"/>
     <w:basedOn w:val="Normal"/>
-    <w:link w:val="HeaderChar"/>
+    <w:link w:val="SidhuvudChar"/>
     <w:uiPriority w:val="99"/>
     <w:unhideWhenUsed/>
     <w:rsid w:val="00C72B17"/>
@@ -37543,10 +37815,10 @@
       <w:spacing w:line="240" w:lineRule="auto"/>
     </w:pPr>
   </w:style>
-  <w:style w:type="character" w:customStyle="1" w:styleId="HeaderChar">
-    <w:name w:val="Header Char"/>
-    <w:basedOn w:val="DefaultParagraphFont"/>
-    <w:link w:val="Header"/>
+  <w:style w:type="character" w:customStyle="1" w:styleId="SidhuvudChar">
+    <w:name w:val="Sidhuvud Char"/>
+    <w:basedOn w:val="Standardstycketeckensnitt"/>
+    <w:link w:val="Sidhuvud"/>
     <w:uiPriority w:val="99"/>
     <w:rsid w:val="00C72B17"/>
     <w:rPr>
@@ -37554,9 +37826,9 @@
       <w:sz w:val="20"/>
     </w:rPr>
   </w:style>
-  <w:style w:type="character" w:styleId="FollowedHyperlink">
+  <w:style w:type="character" w:styleId="AnvndHyperlnk">
     <w:name w:val="FollowedHyperlink"/>
-    <w:basedOn w:val="DefaultParagraphFont"/>
+    <w:basedOn w:val="Standardstycketeckensnitt"/>
     <w:uiPriority w:val="99"/>
     <w:semiHidden/>
     <w:unhideWhenUsed/>
@@ -37566,10 +37838,10 @@
       <w:u w:val="single"/>
     </w:rPr>
   </w:style>
-  <w:style w:type="paragraph" w:styleId="Footer">
+  <w:style w:type="paragraph" w:styleId="Sidfot">
     <w:name w:val="footer"/>
     <w:basedOn w:val="Normal"/>
-    <w:link w:val="FooterChar"/>
+    <w:link w:val="SidfotChar"/>
     <w:uiPriority w:val="99"/>
     <w:unhideWhenUsed/>
     <w:rsid w:val="00CF47A0"/>
@@ -37585,10 +37857,10 @@
       <w:sz w:val="12"/>
     </w:rPr>
   </w:style>
-  <w:style w:type="character" w:customStyle="1" w:styleId="FooterChar">
-    <w:name w:val="Footer Char"/>
-    <w:basedOn w:val="DefaultParagraphFont"/>
-    <w:link w:val="Footer"/>
+  <w:style w:type="character" w:customStyle="1" w:styleId="SidfotChar">
+    <w:name w:val="Sidfot Char"/>
+    <w:basedOn w:val="Standardstycketeckensnitt"/>
+    <w:link w:val="Sidfot"/>
     <w:uiPriority w:val="99"/>
     <w:rsid w:val="00CF47A0"/>
     <w:rPr>
@@ -37598,10 +37870,10 @@
       <w:lang w:eastAsia="en-US"/>
     </w:rPr>
   </w:style>
-  <w:style w:type="paragraph" w:styleId="ListParagraph">
+  <w:style w:type="paragraph" w:styleId="Liststycke">
     <w:name w:val="List Paragraph"/>
     <w:basedOn w:val="Normal"/>
-    <w:link w:val="ListParagraphChar"/>
+    <w:link w:val="ListstyckeChar"/>
     <w:uiPriority w:val="1"/>
     <w:qFormat/>
     <w:rsid w:val="008F38AA"/>
@@ -37610,10 +37882,10 @@
       <w:contextualSpacing/>
     </w:pPr>
   </w:style>
-  <w:style w:type="character" w:customStyle="1" w:styleId="ListParagraphChar">
-    <w:name w:val="List Paragraph Char"/>
-    <w:basedOn w:val="DefaultParagraphFont"/>
-    <w:link w:val="ListParagraph"/>
+  <w:style w:type="character" w:customStyle="1" w:styleId="ListstyckeChar">
+    <w:name w:val="Liststycke Char"/>
+    <w:basedOn w:val="Standardstycketeckensnitt"/>
+    <w:link w:val="Liststycke"/>
     <w:uiPriority w:val="34"/>
     <w:rsid w:val="008F38AA"/>
     <w:rPr>
@@ -37621,7 +37893,7 @@
       <w:sz w:val="20"/>
     </w:rPr>
   </w:style>
-  <w:style w:type="paragraph" w:styleId="ListBullet">
+  <w:style w:type="paragraph" w:styleId="Punktlista">
     <w:name w:val="List Bullet"/>
     <w:basedOn w:val="Normal"/>
     <w:uiPriority w:val="99"/>
@@ -37633,9 +37905,9 @@
       <w:contextualSpacing/>
     </w:pPr>
   </w:style>
-  <w:style w:type="table" w:styleId="TableGrid">
+  <w:style w:type="table" w:styleId="Tabellrutnt">
     <w:name w:val="Table Grid"/>
-    <w:basedOn w:val="TableNormal"/>
+    <w:basedOn w:val="Normaltabell"/>
     <w:uiPriority w:val="59"/>
     <w:rsid w:val="00E738E4"/>
     <w:tblPr>
@@ -37656,10 +37928,10 @@
       </w:tblCellMar>
     </w:tblPr>
   </w:style>
-  <w:style w:type="paragraph" w:styleId="BalloonText">
+  <w:style w:type="paragraph" w:styleId="Ballongtext">
     <w:name w:val="Balloon Text"/>
     <w:basedOn w:val="Normal"/>
-    <w:link w:val="BalloonTextChar"/>
+    <w:link w:val="BallongtextChar"/>
     <w:uiPriority w:val="99"/>
     <w:semiHidden/>
     <w:unhideWhenUsed/>
@@ -37673,10 +37945,10 @@
       <w:szCs w:val="16"/>
     </w:rPr>
   </w:style>
-  <w:style w:type="character" w:customStyle="1" w:styleId="BalloonTextChar">
-    <w:name w:val="Balloon Text Char"/>
-    <w:basedOn w:val="DefaultParagraphFont"/>
-    <w:link w:val="BalloonText"/>
+  <w:style w:type="character" w:customStyle="1" w:styleId="BallongtextChar">
+    <w:name w:val="Ballongtext Char"/>
+    <w:basedOn w:val="Standardstycketeckensnitt"/>
+    <w:link w:val="Ballongtext"/>
     <w:uiPriority w:val="99"/>
     <w:semiHidden/>
     <w:rsid w:val="00F46893"/>
@@ -37686,11 +37958,11 @@
       <w:szCs w:val="16"/>
     </w:rPr>
   </w:style>
-  <w:style w:type="paragraph" w:styleId="Subtitle">
+  <w:style w:type="paragraph" w:styleId="Underrubrik">
     <w:name w:val="Subtitle"/>
     <w:basedOn w:val="Normal"/>
     <w:next w:val="Normal"/>
-    <w:link w:val="SubtitleChar"/>
+    <w:link w:val="UnderrubrikChar"/>
     <w:uiPriority w:val="11"/>
     <w:rsid w:val="00415214"/>
     <w:pPr>
@@ -37708,10 +37980,10 @@
       <w:szCs w:val="24"/>
     </w:rPr>
   </w:style>
-  <w:style w:type="character" w:customStyle="1" w:styleId="SubtitleChar">
-    <w:name w:val="Subtitle Char"/>
-    <w:basedOn w:val="DefaultParagraphFont"/>
-    <w:link w:val="Subtitle"/>
+  <w:style w:type="character" w:customStyle="1" w:styleId="UnderrubrikChar">
+    <w:name w:val="Underrubrik Char"/>
+    <w:basedOn w:val="Standardstycketeckensnitt"/>
+    <w:link w:val="Underrubrik"/>
     <w:uiPriority w:val="11"/>
     <w:rsid w:val="00415214"/>
     <w:rPr>
@@ -37723,9 +37995,9 @@
       <w:szCs w:val="24"/>
     </w:rPr>
   </w:style>
-  <w:style w:type="character" w:styleId="Hyperlink">
+  <w:style w:type="character" w:styleId="Hyperlnk">
     <w:name w:val="Hyperlink"/>
-    <w:basedOn w:val="DefaultParagraphFont"/>
+    <w:basedOn w:val="Standardstycketeckensnitt"/>
     <w:uiPriority w:val="99"/>
     <w:rsid w:val="00F456CC"/>
     <w:rPr>
@@ -37733,9 +38005,9 @@
       <w:u w:val="single"/>
     </w:rPr>
   </w:style>
-  <w:style w:type="paragraph" w:styleId="TOCHeading">
+  <w:style w:type="paragraph" w:styleId="Innehllsfrteckningsrubrik">
     <w:name w:val="TOC Heading"/>
-    <w:basedOn w:val="Heading1"/>
+    <w:basedOn w:val="Rubrik1"/>
     <w:next w:val="Normal"/>
     <w:uiPriority w:val="39"/>
     <w:unhideWhenUsed/>
@@ -37755,7 +38027,7 @@
       <w:sz w:val="28"/>
     </w:rPr>
   </w:style>
-  <w:style w:type="paragraph" w:styleId="TOC1">
+  <w:style w:type="paragraph" w:styleId="Innehll1">
     <w:name w:val="toc 1"/>
     <w:basedOn w:val="Normal"/>
     <w:next w:val="Normal"/>
@@ -37767,7 +38039,7 @@
       <w:spacing w:after="100"/>
     </w:pPr>
   </w:style>
-  <w:style w:type="paragraph" w:styleId="TOC2">
+  <w:style w:type="paragraph" w:styleId="Innehll2">
     <w:name w:val="toc 2"/>
     <w:basedOn w:val="Normal"/>
     <w:next w:val="Normal"/>
@@ -37780,7 +38052,7 @@
       <w:ind w:left="200"/>
     </w:pPr>
   </w:style>
-  <w:style w:type="paragraph" w:styleId="TOC3">
+  <w:style w:type="paragraph" w:styleId="Innehll3">
     <w:name w:val="toc 3"/>
     <w:basedOn w:val="Normal"/>
     <w:next w:val="Normal"/>
@@ -37793,9 +38065,9 @@
       <w:ind w:left="400"/>
     </w:pPr>
   </w:style>
-  <w:style w:type="paragraph" w:styleId="BodyText">
+  <w:style w:type="paragraph" w:styleId="Brdtext">
     <w:name w:val="Body Text"/>
-    <w:link w:val="BodyTextChar1"/>
+    <w:link w:val="BrdtextChar"/>
     <w:autoRedefine/>
     <w:rsid w:val="003F45DF"/>
     <w:pPr>
@@ -37817,10 +38089,10 @@
       <w:lang w:eastAsia="en-US"/>
     </w:rPr>
   </w:style>
-  <w:style w:type="character" w:customStyle="1" w:styleId="BodyTextChar1">
-    <w:name w:val="Body Text Char1"/>
-    <w:basedOn w:val="DefaultParagraphFont"/>
-    <w:link w:val="BodyText"/>
+  <w:style w:type="character" w:customStyle="1" w:styleId="BrdtextChar">
+    <w:name w:val="Brödtext Char"/>
+    <w:basedOn w:val="Standardstycketeckensnitt"/>
+    <w:link w:val="Brdtext"/>
     <w:rsid w:val="003F45DF"/>
     <w:rPr>
       <w:rFonts w:ascii="Georgia" w:eastAsia="ヒラギノ角ゴ Pro W3" w:hAnsi="Georgia"/>
@@ -37830,7 +38102,7 @@
   </w:style>
   <w:style w:type="character" w:customStyle="1" w:styleId="BodyTextChar">
     <w:name w:val="Body Text Char"/>
-    <w:basedOn w:val="DefaultParagraphFont"/>
+    <w:basedOn w:val="Standardstycketeckensnitt"/>
     <w:rsid w:val="007E47C0"/>
     <w:rPr>
       <w:rFonts w:ascii="Georgia" w:hAnsi="Georgia"/>
@@ -37838,9 +38110,9 @@
       <w:lang w:eastAsia="en-US"/>
     </w:rPr>
   </w:style>
-  <w:style w:type="paragraph" w:styleId="CommentText">
+  <w:style w:type="paragraph" w:styleId="Kommentarer">
     <w:name w:val="annotation text"/>
-    <w:link w:val="CommentTextChar"/>
+    <w:link w:val="KommentarerChar"/>
     <w:autoRedefine/>
     <w:uiPriority w:val="99"/>
     <w:rsid w:val="00CB3CAE"/>
@@ -37855,10 +38127,10 @@
       <w:lang w:val="en-GB" w:eastAsia="en-US"/>
     </w:rPr>
   </w:style>
-  <w:style w:type="character" w:customStyle="1" w:styleId="CommentTextChar">
-    <w:name w:val="Comment Text Char"/>
-    <w:basedOn w:val="DefaultParagraphFont"/>
-    <w:link w:val="CommentText"/>
+  <w:style w:type="character" w:customStyle="1" w:styleId="KommentarerChar">
+    <w:name w:val="Kommentarer Char"/>
+    <w:basedOn w:val="Standardstycketeckensnitt"/>
+    <w:link w:val="Kommentarer"/>
     <w:uiPriority w:val="99"/>
     <w:rsid w:val="00CB3CAE"/>
     <w:rPr>
@@ -37869,7 +38141,7 @@
       <w:lang w:val="en-GB" w:eastAsia="en-US"/>
     </w:rPr>
   </w:style>
-  <w:style w:type="character" w:styleId="CommentReference">
+  <w:style w:type="character" w:styleId="Kommentarsreferens">
     <w:name w:val="annotation reference"/>
     <w:uiPriority w:val="99"/>
     <w:semiHidden/>
@@ -37881,7 +38153,7 @@
   </w:style>
   <w:style w:type="paragraph" w:customStyle="1" w:styleId="TableText">
     <w:name w:val="Table Text"/>
-    <w:basedOn w:val="BodyText"/>
+    <w:basedOn w:val="Brdtext"/>
     <w:rsid w:val="007E47C0"/>
     <w:pPr>
       <w:tabs>
@@ -37920,7 +38192,7 @@
       <w:sz w:val="22"/>
     </w:rPr>
   </w:style>
-  <w:style w:type="paragraph" w:styleId="Caption">
+  <w:style w:type="paragraph" w:styleId="Beskrivning">
     <w:name w:val="caption"/>
     <w:basedOn w:val="Normal"/>
     <w:next w:val="Normal"/>
@@ -37941,7 +38213,7 @@
   </w:style>
   <w:style w:type="paragraph" w:customStyle="1" w:styleId="Rubrik2b">
     <w:name w:val="Rubrik 2b"/>
-    <w:basedOn w:val="Heading1"/>
+    <w:basedOn w:val="Rubrik1"/>
     <w:uiPriority w:val="1"/>
     <w:qFormat/>
     <w:rsid w:val="00982263"/>
@@ -37991,11 +38263,11 @@
       </w:tblCellMar>
     </w:tblPr>
   </w:style>
-  <w:style w:type="paragraph" w:styleId="CommentSubject">
+  <w:style w:type="paragraph" w:styleId="Kommentarsmne">
     <w:name w:val="annotation subject"/>
-    <w:basedOn w:val="CommentText"/>
-    <w:next w:val="CommentText"/>
-    <w:link w:val="CommentSubjectChar"/>
+    <w:basedOn w:val="Kommentarer"/>
+    <w:next w:val="Kommentarer"/>
+    <w:link w:val="KommentarsmneChar"/>
     <w:uiPriority w:val="99"/>
     <w:semiHidden/>
     <w:unhideWhenUsed/>
@@ -38013,10 +38285,10 @@
       <w:lang w:val="sv-SE"/>
     </w:rPr>
   </w:style>
-  <w:style w:type="character" w:customStyle="1" w:styleId="CommentSubjectChar">
-    <w:name w:val="Comment Subject Char"/>
-    <w:basedOn w:val="CommentTextChar"/>
-    <w:link w:val="CommentSubject"/>
+  <w:style w:type="character" w:customStyle="1" w:styleId="KommentarsmneChar">
+    <w:name w:val="Kommentarsämne Char"/>
+    <w:basedOn w:val="KommentarerChar"/>
+    <w:link w:val="Kommentarsmne"/>
     <w:uiPriority w:val="99"/>
     <w:semiHidden/>
     <w:rsid w:val="0014104B"/>
@@ -38321,7 +38593,7 @@
 </file>
 
 <file path=customXml/itemProps1.xml><?xml version="1.0" encoding="utf-8"?>
-<ds:datastoreItem xmlns:ds="http://schemas.openxmlformats.org/officeDocument/2006/customXml" ds:itemID="{055D030D-92CD-354F-BB93-9FDC33258E7B}">
+<ds:datastoreItem xmlns:ds="http://schemas.openxmlformats.org/officeDocument/2006/customXml" ds:itemID="{D0F2089F-D5FE-4B3B-9229-CD7664FDB44C}">
   <ds:schemaRefs>
     <ds:schemaRef ds:uri="http://schemas.openxmlformats.org/officeDocument/2006/bibliography"/>
   </ds:schemaRefs>

</xml_diff>

<commit_message>
Uppdaterat felaktighet i TKB
</commit_message>
<xml_diff>
--- a/ServiceInteractions/riv/clinicalprocess/logistics/logistics/trunk/docs/TKB_clinicalprocess_logistics_logistics_3.0_RC1_snapshot.docx
+++ b/ServiceInteractions/riv/clinicalprocess/logistics/logistics/trunk/docs/TKB_clinicalprocess_logistics_logistics_3.0_RC1_snapshot.docx
@@ -9168,27 +9168,14 @@
             <w:r>
               <w:t>R</w:t>
             </w:r>
-            <w:r>
-              <w:fldChar w:fldCharType="begin"/>
-            </w:r>
-            <w:r>
-              <w:instrText xml:space="preserve"> SEQ R \* ARABIC </w:instrText>
-            </w:r>
-            <w:r>
-              <w:fldChar w:fldCharType="separate"/>
-            </w:r>
-            <w:r>
-              <w:rPr>
-                <w:noProof/>
-              </w:rPr>
-              <w:t>2</w:t>
-            </w:r>
-            <w:r>
-              <w:rPr>
-                <w:noProof/>
-              </w:rPr>
-              <w:fldChar w:fldCharType="end"/>
-            </w:r>
+            <w:fldSimple w:instr=" SEQ R \* ARABIC ">
+              <w:r>
+                <w:rPr>
+                  <w:noProof/>
+                </w:rPr>
+                <w:t>2</w:t>
+              </w:r>
+            </w:fldSimple>
             <w:bookmarkEnd w:id="8"/>
           </w:p>
         </w:tc>
@@ -9252,27 +9239,14 @@
             <w:r>
               <w:t>R</w:t>
             </w:r>
-            <w:r>
-              <w:fldChar w:fldCharType="begin"/>
-            </w:r>
-            <w:r>
-              <w:instrText xml:space="preserve"> SEQ R \* ARABIC </w:instrText>
-            </w:r>
-            <w:r>
-              <w:fldChar w:fldCharType="separate"/>
-            </w:r>
-            <w:r>
-              <w:rPr>
-                <w:noProof/>
-              </w:rPr>
-              <w:t>3</w:t>
-            </w:r>
-            <w:r>
-              <w:rPr>
-                <w:noProof/>
-              </w:rPr>
-              <w:fldChar w:fldCharType="end"/>
-            </w:r>
+            <w:fldSimple w:instr=" SEQ R \* ARABIC ">
+              <w:r>
+                <w:rPr>
+                  <w:noProof/>
+                </w:rPr>
+                <w:t>3</w:t>
+              </w:r>
+            </w:fldSimple>
           </w:p>
         </w:tc>
         <w:tc>
@@ -9334,27 +9308,14 @@
             <w:r>
               <w:t>R</w:t>
             </w:r>
-            <w:r>
-              <w:fldChar w:fldCharType="begin"/>
-            </w:r>
-            <w:r>
-              <w:instrText xml:space="preserve"> SEQ R \* ARABIC </w:instrText>
-            </w:r>
-            <w:r>
-              <w:fldChar w:fldCharType="separate"/>
-            </w:r>
-            <w:r>
-              <w:rPr>
-                <w:noProof/>
-              </w:rPr>
-              <w:t>4</w:t>
-            </w:r>
-            <w:r>
-              <w:rPr>
-                <w:noProof/>
-              </w:rPr>
-              <w:fldChar w:fldCharType="end"/>
-            </w:r>
+            <w:fldSimple w:instr=" SEQ R \* ARABIC ">
+              <w:r>
+                <w:rPr>
+                  <w:noProof/>
+                </w:rPr>
+                <w:t>4</w:t>
+              </w:r>
+            </w:fldSimple>
             <w:bookmarkEnd w:id="9"/>
           </w:p>
         </w:tc>
@@ -10587,7 +10548,7 @@
               </wp:inline>
             </w:drawing>
           </mc:Choice>
-          <mc:Fallback xmlns:mv="urn:schemas-microsoft-com:mac:vml" xmlns:mo="http://schemas.microsoft.com/office/mac/office/2008/main">
+          <mc:Fallback xmlns:mo="http://schemas.microsoft.com/office/mac/office/2008/main" xmlns:mv="urn:schemas-microsoft-com:mac:vml">
             <w:pict>
               <v:shapetype id="_x0000_t202" coordsize="21600,21600" o:spt="202" path="m,l,21600r21600,l21600,xe">
                 <v:stroke joinstyle="miter"/>
@@ -11001,55 +10962,27 @@
       <w:r>
         <w:t>.</w:t>
       </w:r>
-      <w:r>
-        <w:fldChar w:fldCharType="begin"/>
-      </w:r>
-      <w:r>
-        <w:instrText xml:space="preserve"> DOCPROPERTY "Version_2" \* MERGEFORMAT </w:instrText>
-      </w:r>
-      <w:r>
-        <w:fldChar w:fldCharType="separate"/>
-      </w:r>
-      <w:r>
-        <w:rPr>
-          <w:b/>
-          <w:color w:val="76923C" w:themeColor="accent3" w:themeShade="BF"/>
-        </w:rPr>
-        <w:t>0</w:t>
-      </w:r>
-      <w:r>
-        <w:rPr>
-          <w:b/>
-          <w:color w:val="76923C" w:themeColor="accent3" w:themeShade="BF"/>
-        </w:rPr>
-        <w:fldChar w:fldCharType="end"/>
-      </w:r>
+      <w:fldSimple w:instr=" DOCPROPERTY &quot;Version_2&quot; \* MERGEFORMAT ">
+        <w:r>
+          <w:rPr>
+            <w:b/>
+            <w:color w:val="76923C" w:themeColor="accent3" w:themeShade="BF"/>
+          </w:rPr>
+          <w:t>0</w:t>
+        </w:r>
+      </w:fldSimple>
       <w:r>
         <w:t>.</w:t>
       </w:r>
-      <w:r>
-        <w:fldChar w:fldCharType="begin"/>
-      </w:r>
-      <w:r>
-        <w:instrText xml:space="preserve"> DOCPROPERTY "Version_3" \* MERGEFORMAT </w:instrText>
-      </w:r>
-      <w:r>
-        <w:fldChar w:fldCharType="separate"/>
-      </w:r>
-      <w:r>
-        <w:rPr>
-          <w:b/>
-          <w:color w:val="76923C" w:themeColor="accent3" w:themeShade="BF"/>
-        </w:rPr>
-        <w:t>0</w:t>
-      </w:r>
-      <w:r>
-        <w:rPr>
-          <w:b/>
-          <w:color w:val="76923C" w:themeColor="accent3" w:themeShade="BF"/>
-        </w:rPr>
-        <w:fldChar w:fldCharType="end"/>
-      </w:r>
+      <w:fldSimple w:instr=" DOCPROPERTY &quot;Version_3&quot; \* MERGEFORMAT ">
+        <w:r>
+          <w:rPr>
+            <w:b/>
+            <w:color w:val="76923C" w:themeColor="accent3" w:themeShade="BF"/>
+          </w:rPr>
+          <w:t>0</w:t>
+        </w:r>
+      </w:fldSimple>
       <w:r>
         <w:t xml:space="preserve">. </w:t>
       </w:r>
@@ -11512,8 +11445,6 @@
                 <w:delText>OK</w:delText>
               </w:r>
             </w:del>
-            <w:bookmarkStart w:id="27" w:name="_GoBack"/>
-            <w:bookmarkEnd w:id="27"/>
           </w:p>
         </w:tc>
       </w:tr>
@@ -11692,11 +11623,11 @@
       <w:pPr>
         <w:pStyle w:val="Rubrik3"/>
       </w:pPr>
-      <w:bookmarkStart w:id="28" w:name="_Toc383167579"/>
+      <w:bookmarkStart w:id="27" w:name="_Toc383167579"/>
       <w:r>
         <w:t>Utgångna tjänstekontrakt</w:t>
       </w:r>
-      <w:bookmarkEnd w:id="28"/>
+      <w:bookmarkEnd w:id="27"/>
     </w:p>
     <w:p>
       <w:r>
@@ -11714,13 +11645,13 @@
       <w:pPr>
         <w:pStyle w:val="Rubrik2"/>
       </w:pPr>
-      <w:bookmarkStart w:id="29" w:name="_Toc357754846"/>
-      <w:bookmarkStart w:id="30" w:name="_Toc383167580"/>
+      <w:bookmarkStart w:id="28" w:name="_Toc357754846"/>
+      <w:bookmarkStart w:id="29" w:name="_Toc383167580"/>
       <w:r>
         <w:t>Version tidigare</w:t>
       </w:r>
+      <w:bookmarkEnd w:id="28"/>
       <w:bookmarkEnd w:id="29"/>
-      <w:bookmarkEnd w:id="30"/>
     </w:p>
     <w:p>
       <w:r>
@@ -11742,7 +11673,7 @@
           <w:szCs w:val="28"/>
         </w:rPr>
       </w:pPr>
-      <w:bookmarkStart w:id="31" w:name="_Toc357754847"/>
+      <w:bookmarkStart w:id="30" w:name="_Toc357754847"/>
       <w:bookmarkEnd w:id="21"/>
       <w:r>
         <w:br w:type="page"/>
@@ -11752,13 +11683,13 @@
       <w:pPr>
         <w:pStyle w:val="Rubrik1"/>
       </w:pPr>
-      <w:bookmarkStart w:id="32" w:name="_Toc383167581"/>
+      <w:bookmarkStart w:id="31" w:name="_Toc383167581"/>
       <w:r>
         <w:lastRenderedPageBreak/>
         <w:t>Tjänstedomänens arkitektur</w:t>
       </w:r>
+      <w:bookmarkEnd w:id="30"/>
       <w:bookmarkEnd w:id="31"/>
-      <w:bookmarkEnd w:id="32"/>
     </w:p>
     <w:p>
       <w:r>
@@ -11856,26 +11787,26 @@
       <w:pPr>
         <w:pStyle w:val="Rubrik2"/>
       </w:pPr>
-      <w:bookmarkStart w:id="33" w:name="_Toc357754848"/>
-      <w:bookmarkStart w:id="34" w:name="_Toc383167582"/>
+      <w:bookmarkStart w:id="32" w:name="_Toc357754848"/>
+      <w:bookmarkStart w:id="33" w:name="_Toc383167582"/>
       <w:r>
         <w:t>Flöden</w:t>
       </w:r>
+      <w:bookmarkEnd w:id="32"/>
       <w:bookmarkEnd w:id="33"/>
-      <w:bookmarkEnd w:id="34"/>
     </w:p>
     <w:p>
       <w:pPr>
         <w:pStyle w:val="Rubrik3"/>
       </w:pPr>
-      <w:bookmarkStart w:id="35" w:name="_Toc383167583"/>
+      <w:bookmarkStart w:id="34" w:name="_Toc383167583"/>
       <w:r>
         <w:t>Vård- och omsorgs</w:t>
       </w:r>
       <w:r>
         <w:t>kontakt</w:t>
       </w:r>
-      <w:bookmarkEnd w:id="35"/>
+      <w:bookmarkEnd w:id="34"/>
     </w:p>
     <w:p>
       <w:r>
@@ -12676,11 +12607,11 @@
       <w:pPr>
         <w:pStyle w:val="Rubrik3"/>
       </w:pPr>
-      <w:bookmarkStart w:id="36" w:name="_Toc383167584"/>
+      <w:bookmarkStart w:id="35" w:name="_Toc383167584"/>
       <w:r>
         <w:t>Obligatoriska kontrakt</w:t>
       </w:r>
-      <w:bookmarkEnd w:id="36"/>
+      <w:bookmarkEnd w:id="35"/>
     </w:p>
     <w:p>
       <w:r>
@@ -12874,16 +12805,16 @@
       <w:pPr>
         <w:pStyle w:val="Rubrik2"/>
       </w:pPr>
-      <w:bookmarkStart w:id="37" w:name="_Toc357754849"/>
-      <w:bookmarkStart w:id="38" w:name="_Toc374962621"/>
-      <w:bookmarkStart w:id="39" w:name="_Toc383167585"/>
-      <w:bookmarkStart w:id="40" w:name="_Toc374962622"/>
+      <w:bookmarkStart w:id="36" w:name="_Toc357754849"/>
+      <w:bookmarkStart w:id="37" w:name="_Toc374962621"/>
+      <w:bookmarkStart w:id="38" w:name="_Toc383167585"/>
+      <w:bookmarkStart w:id="39" w:name="_Toc374962622"/>
       <w:r>
         <w:t>Adressering</w:t>
       </w:r>
+      <w:bookmarkEnd w:id="36"/>
       <w:bookmarkEnd w:id="37"/>
       <w:bookmarkEnd w:id="38"/>
-      <w:bookmarkEnd w:id="39"/>
     </w:p>
     <w:p>
       <w:r>
@@ -12900,7 +12831,7 @@
     </w:p>
     <w:p/>
     <w:p>
-      <w:commentRangeStart w:id="41"/>
+      <w:commentRangeStart w:id="40"/>
       <w:r>
         <w:t>Det finns också fall då en tjänstekonsument adresserar ett källsystem. Det förutsätter att tjänstekonsumenten känner till källsystemets HSA</w:t>
       </w:r>
@@ -12924,7 +12855,7 @@
       <w:r>
         <w:t xml:space="preserve">). </w:t>
       </w:r>
-      <w:commentRangeEnd w:id="41"/>
+      <w:commentRangeEnd w:id="40"/>
       <w:r>
         <w:rPr>
           <w:rStyle w:val="Kommentarsreferens"/>
@@ -12933,7 +12864,7 @@
           <w:color w:val="000000"/>
           <w:lang w:val="en-GB"/>
         </w:rPr>
-        <w:commentReference w:id="41"/>
+        <w:commentReference w:id="40"/>
       </w:r>
       <w:r>
         <w:t>Notifieringen innehåller information om en händelse rörande en patients information i ett specifikt källsystem. Genom att använda informationen om källsystemets HSA-id kan tjänstekonsumenten direktadressera källsystemet i syfte att hämta information om den händelse som just notifierats för patienten.</w:t>
@@ -12957,42 +12888,43 @@
       <w:pPr>
         <w:pStyle w:val="Rubrik3"/>
       </w:pPr>
-      <w:bookmarkStart w:id="42" w:name="_Toc379448230"/>
-      <w:bookmarkStart w:id="43" w:name="_Toc379809729"/>
-      <w:bookmarkStart w:id="44" w:name="_Toc379448231"/>
-      <w:bookmarkStart w:id="45" w:name="_Toc379809730"/>
-      <w:bookmarkStart w:id="46" w:name="_Toc379448232"/>
-      <w:bookmarkStart w:id="47" w:name="_Toc379809731"/>
-      <w:bookmarkStart w:id="48" w:name="_Toc379448233"/>
-      <w:bookmarkStart w:id="49" w:name="_Toc379809732"/>
-      <w:bookmarkStart w:id="50" w:name="_Toc379448234"/>
-      <w:bookmarkStart w:id="51" w:name="_Toc379809733"/>
-      <w:bookmarkStart w:id="52" w:name="_Toc379448235"/>
-      <w:bookmarkStart w:id="53" w:name="_Toc379809734"/>
-      <w:bookmarkStart w:id="54" w:name="_Toc379448236"/>
-      <w:bookmarkStart w:id="55" w:name="_Toc379809735"/>
-      <w:bookmarkStart w:id="56" w:name="_Toc379448237"/>
-      <w:bookmarkStart w:id="57" w:name="_Toc379809736"/>
-      <w:bookmarkStart w:id="58" w:name="_Toc379448238"/>
-      <w:bookmarkStart w:id="59" w:name="_Toc379809737"/>
-      <w:bookmarkStart w:id="60" w:name="_Toc379448239"/>
-      <w:bookmarkStart w:id="61" w:name="_Toc379809738"/>
-      <w:bookmarkStart w:id="62" w:name="_Toc379448240"/>
-      <w:bookmarkStart w:id="63" w:name="_Toc379809739"/>
-      <w:bookmarkStart w:id="64" w:name="_Toc379448241"/>
-      <w:bookmarkStart w:id="65" w:name="_Toc379809740"/>
-      <w:bookmarkStart w:id="66" w:name="_Toc379448242"/>
-      <w:bookmarkStart w:id="67" w:name="_Toc379809741"/>
-      <w:bookmarkStart w:id="68" w:name="_Toc379448243"/>
-      <w:bookmarkStart w:id="69" w:name="_Toc379809742"/>
-      <w:bookmarkStart w:id="70" w:name="_Toc379448244"/>
-      <w:bookmarkStart w:id="71" w:name="_Toc379809743"/>
-      <w:bookmarkStart w:id="72" w:name="_Toc379448245"/>
-      <w:bookmarkStart w:id="73" w:name="_Toc379809744"/>
-      <w:bookmarkStart w:id="74" w:name="_Toc227077992"/>
-      <w:bookmarkStart w:id="75" w:name="_Toc374962625"/>
-      <w:bookmarkStart w:id="76" w:name="_Toc383167586"/>
-      <w:bookmarkEnd w:id="40"/>
+      <w:bookmarkStart w:id="41" w:name="_Toc379448230"/>
+      <w:bookmarkStart w:id="42" w:name="_Toc379809729"/>
+      <w:bookmarkStart w:id="43" w:name="_Toc379448231"/>
+      <w:bookmarkStart w:id="44" w:name="_Toc379809730"/>
+      <w:bookmarkStart w:id="45" w:name="_Toc379448232"/>
+      <w:bookmarkStart w:id="46" w:name="_Toc379809731"/>
+      <w:bookmarkStart w:id="47" w:name="_Toc379448233"/>
+      <w:bookmarkStart w:id="48" w:name="_Toc379809732"/>
+      <w:bookmarkStart w:id="49" w:name="_Toc379448234"/>
+      <w:bookmarkStart w:id="50" w:name="_Toc379809733"/>
+      <w:bookmarkStart w:id="51" w:name="_Toc379448235"/>
+      <w:bookmarkStart w:id="52" w:name="_Toc379809734"/>
+      <w:bookmarkStart w:id="53" w:name="_Toc379448236"/>
+      <w:bookmarkStart w:id="54" w:name="_Toc379809735"/>
+      <w:bookmarkStart w:id="55" w:name="_Toc379448237"/>
+      <w:bookmarkStart w:id="56" w:name="_Toc379809736"/>
+      <w:bookmarkStart w:id="57" w:name="_Toc379448238"/>
+      <w:bookmarkStart w:id="58" w:name="_Toc379809737"/>
+      <w:bookmarkStart w:id="59" w:name="_Toc379448239"/>
+      <w:bookmarkStart w:id="60" w:name="_Toc379809738"/>
+      <w:bookmarkStart w:id="61" w:name="_Toc379448240"/>
+      <w:bookmarkStart w:id="62" w:name="_Toc379809739"/>
+      <w:bookmarkStart w:id="63" w:name="_Toc379448241"/>
+      <w:bookmarkStart w:id="64" w:name="_Toc379809740"/>
+      <w:bookmarkStart w:id="65" w:name="_Toc379448242"/>
+      <w:bookmarkStart w:id="66" w:name="_Toc379809741"/>
+      <w:bookmarkStart w:id="67" w:name="_Toc379448243"/>
+      <w:bookmarkStart w:id="68" w:name="_Toc379809742"/>
+      <w:bookmarkStart w:id="69" w:name="_Toc379448244"/>
+      <w:bookmarkStart w:id="70" w:name="_Toc379809743"/>
+      <w:bookmarkStart w:id="71" w:name="_Toc379448245"/>
+      <w:bookmarkStart w:id="72" w:name="_Toc379809744"/>
+      <w:bookmarkStart w:id="73" w:name="_Toc227077992"/>
+      <w:bookmarkStart w:id="74" w:name="_Toc374962625"/>
+      <w:bookmarkStart w:id="75" w:name="_Toc383167586"/>
+      <w:bookmarkEnd w:id="39"/>
+      <w:bookmarkEnd w:id="41"/>
       <w:bookmarkEnd w:id="42"/>
       <w:bookmarkEnd w:id="43"/>
       <w:bookmarkEnd w:id="44"/>
@@ -13024,13 +12956,12 @@
       <w:bookmarkEnd w:id="70"/>
       <w:bookmarkEnd w:id="71"/>
       <w:bookmarkEnd w:id="72"/>
+      <w:r>
+        <w:t>Sammanfattning av adresseringsmodell</w:t>
+      </w:r>
       <w:bookmarkEnd w:id="73"/>
-      <w:r>
-        <w:t>Sammanfattning av adresseringsmodell</w:t>
-      </w:r>
       <w:bookmarkEnd w:id="74"/>
       <w:bookmarkEnd w:id="75"/>
-      <w:bookmarkEnd w:id="76"/>
     </w:p>
     <w:tbl>
       <w:tblPr>
@@ -13174,15 +13105,15 @@
       <w:pPr>
         <w:pStyle w:val="Rubrik2"/>
       </w:pPr>
-      <w:bookmarkStart w:id="77" w:name="_Toc357754850"/>
-      <w:bookmarkStart w:id="78" w:name="_Toc374962626"/>
-      <w:bookmarkStart w:id="79" w:name="_Toc383167587"/>
+      <w:bookmarkStart w:id="76" w:name="_Toc357754850"/>
+      <w:bookmarkStart w:id="77" w:name="_Toc374962626"/>
+      <w:bookmarkStart w:id="78" w:name="_Toc383167587"/>
       <w:r>
         <w:t>Aggregering och engagemangsindex</w:t>
       </w:r>
+      <w:bookmarkEnd w:id="76"/>
       <w:bookmarkEnd w:id="77"/>
       <w:bookmarkEnd w:id="78"/>
-      <w:bookmarkEnd w:id="79"/>
     </w:p>
     <w:p>
       <w:r>
@@ -13240,8 +13171,8 @@
           <w:szCs w:val="28"/>
         </w:rPr>
       </w:pPr>
-      <w:bookmarkStart w:id="80" w:name="_Toc224960921"/>
-      <w:bookmarkStart w:id="81" w:name="_Toc357754852"/>
+      <w:bookmarkStart w:id="79" w:name="_Toc224960921"/>
+      <w:bookmarkStart w:id="80" w:name="_Toc357754852"/>
       <w:r>
         <w:br w:type="page"/>
       </w:r>
@@ -13250,14 +13181,14 @@
       <w:pPr>
         <w:pStyle w:val="Rubrik1"/>
       </w:pPr>
-      <w:bookmarkStart w:id="82" w:name="_Toc383167588"/>
+      <w:bookmarkStart w:id="81" w:name="_Toc383167588"/>
       <w:r>
         <w:lastRenderedPageBreak/>
         <w:t>Tjänstedomänens krav och regler</w:t>
       </w:r>
+      <w:bookmarkEnd w:id="79"/>
       <w:bookmarkEnd w:id="80"/>
       <w:bookmarkEnd w:id="81"/>
-      <w:bookmarkEnd w:id="82"/>
     </w:p>
     <w:p>
       <w:r>
@@ -13269,9 +13200,9 @@
       <w:pPr>
         <w:pStyle w:val="Rubrik2"/>
       </w:pPr>
-      <w:bookmarkStart w:id="83" w:name="_Toc244018071"/>
-      <w:bookmarkStart w:id="84" w:name="_Toc374962628"/>
-      <w:bookmarkStart w:id="85" w:name="_Toc383167589"/>
+      <w:bookmarkStart w:id="82" w:name="_Toc244018071"/>
+      <w:bookmarkStart w:id="83" w:name="_Toc374962628"/>
+      <w:bookmarkStart w:id="84" w:name="_Toc383167589"/>
       <w:r>
         <w:t>Uppdatering</w:t>
       </w:r>
@@ -13281,9 +13212,9 @@
       <w:r>
         <w:t>engagemangsindex</w:t>
       </w:r>
+      <w:bookmarkEnd w:id="82"/>
       <w:bookmarkEnd w:id="83"/>
       <w:bookmarkEnd w:id="84"/>
-      <w:bookmarkEnd w:id="85"/>
     </w:p>
     <w:p>
       <w:r>
@@ -14683,32 +14614,32 @@
       <w:pPr>
         <w:pStyle w:val="Rubrik2"/>
       </w:pPr>
-      <w:bookmarkStart w:id="86" w:name="_Toc357754853"/>
-      <w:bookmarkStart w:id="87" w:name="_Ref381192713"/>
-      <w:bookmarkStart w:id="88" w:name="_Ref381192723"/>
-      <w:bookmarkStart w:id="89" w:name="_Toc383167590"/>
+      <w:bookmarkStart w:id="85" w:name="_Toc357754853"/>
+      <w:bookmarkStart w:id="86" w:name="_Ref381192713"/>
+      <w:bookmarkStart w:id="87" w:name="_Ref381192723"/>
+      <w:bookmarkStart w:id="88" w:name="_Toc383167590"/>
       <w:r>
         <w:t>Informationssäkerhet och juridik</w:t>
       </w:r>
+      <w:bookmarkEnd w:id="85"/>
       <w:bookmarkEnd w:id="86"/>
       <w:bookmarkEnd w:id="87"/>
       <w:bookmarkEnd w:id="88"/>
-      <w:bookmarkEnd w:id="89"/>
     </w:p>
     <w:p>
       <w:pPr>
         <w:pStyle w:val="Rubrik3"/>
       </w:pPr>
-      <w:bookmarkStart w:id="90" w:name="_Toc374962630"/>
-      <w:bookmarkStart w:id="91" w:name="_Toc383167591"/>
+      <w:bookmarkStart w:id="89" w:name="_Toc374962630"/>
+      <w:bookmarkStart w:id="90" w:name="_Toc383167591"/>
       <w:r>
         <w:t xml:space="preserve">Medarbetarens </w:t>
       </w:r>
       <w:r>
         <w:t>direktåtkomst</w:t>
       </w:r>
+      <w:bookmarkEnd w:id="89"/>
       <w:bookmarkEnd w:id="90"/>
-      <w:bookmarkEnd w:id="91"/>
     </w:p>
     <w:p>
       <w:r>
@@ -14758,13 +14689,13 @@
       <w:pPr>
         <w:pStyle w:val="Rubrik3"/>
       </w:pPr>
-      <w:bookmarkStart w:id="92" w:name="_Toc374962631"/>
-      <w:bookmarkStart w:id="93" w:name="_Toc383167592"/>
+      <w:bookmarkStart w:id="91" w:name="_Toc374962631"/>
+      <w:bookmarkStart w:id="92" w:name="_Toc383167592"/>
       <w:r>
         <w:t>Patientens direktåtkomst</w:t>
       </w:r>
+      <w:bookmarkEnd w:id="91"/>
       <w:bookmarkEnd w:id="92"/>
-      <w:bookmarkEnd w:id="93"/>
     </w:p>
     <w:p>
       <w:r>
@@ -14804,19 +14735,19 @@
       <w:pPr>
         <w:pStyle w:val="Rubrik3"/>
       </w:pPr>
-      <w:bookmarkStart w:id="94" w:name="_Toc219337773"/>
-      <w:bookmarkStart w:id="95" w:name="_Toc227077997"/>
-      <w:bookmarkStart w:id="96" w:name="_Toc245231401"/>
-      <w:bookmarkStart w:id="97" w:name="_Toc374962632"/>
-      <w:bookmarkStart w:id="98" w:name="_Toc383167593"/>
+      <w:bookmarkStart w:id="93" w:name="_Toc219337773"/>
+      <w:bookmarkStart w:id="94" w:name="_Toc227077997"/>
+      <w:bookmarkStart w:id="95" w:name="_Toc245231401"/>
+      <w:bookmarkStart w:id="96" w:name="_Toc374962632"/>
+      <w:bookmarkStart w:id="97" w:name="_Toc383167593"/>
       <w:r>
         <w:t>Generellt</w:t>
       </w:r>
+      <w:bookmarkEnd w:id="93"/>
       <w:bookmarkEnd w:id="94"/>
       <w:bookmarkEnd w:id="95"/>
       <w:bookmarkEnd w:id="96"/>
       <w:bookmarkEnd w:id="97"/>
-      <w:bookmarkEnd w:id="98"/>
     </w:p>
     <w:p>
       <w:r>
@@ -14834,11 +14765,11 @@
       <w:pPr>
         <w:pStyle w:val="Rubrik2"/>
       </w:pPr>
-      <w:bookmarkStart w:id="99" w:name="_Toc383167594"/>
+      <w:bookmarkStart w:id="98" w:name="_Toc383167594"/>
       <w:r>
         <w:t>Icke funktionella krav</w:t>
       </w:r>
-      <w:bookmarkEnd w:id="99"/>
+      <w:bookmarkEnd w:id="98"/>
     </w:p>
     <w:p>
       <w:r>
@@ -14850,11 +14781,11 @@
       <w:pPr>
         <w:pStyle w:val="Rubrik3"/>
       </w:pPr>
-      <w:bookmarkStart w:id="100" w:name="_Toc383167595"/>
+      <w:bookmarkStart w:id="99" w:name="_Toc383167595"/>
       <w:r>
         <w:t>SLA krav</w:t>
       </w:r>
-      <w:bookmarkEnd w:id="100"/>
+      <w:bookmarkEnd w:id="99"/>
     </w:p>
     <w:p>
       <w:r>
@@ -15162,14 +15093,14 @@
       <w:pPr>
         <w:pStyle w:val="Rubrik3"/>
       </w:pPr>
-      <w:bookmarkStart w:id="101" w:name="_Toc383167596"/>
+      <w:bookmarkStart w:id="100" w:name="_Toc383167596"/>
       <w:r>
         <w:t>Övriga krav</w:t>
       </w:r>
       <w:r>
         <w:t xml:space="preserve"> och regler</w:t>
       </w:r>
-      <w:bookmarkEnd w:id="101"/>
+      <w:bookmarkEnd w:id="100"/>
     </w:p>
     <w:p>
       <w:pPr>
@@ -15356,30 +15287,30 @@
       <w:pPr>
         <w:pStyle w:val="Rubrik2"/>
       </w:pPr>
-      <w:bookmarkStart w:id="102" w:name="_Toc357754854"/>
-      <w:bookmarkStart w:id="103" w:name="_Ref383164105"/>
-      <w:bookmarkStart w:id="104" w:name="_Toc383167597"/>
-      <w:bookmarkStart w:id="105" w:name="_Toc224960922"/>
-      <w:bookmarkStart w:id="106" w:name="_Toc357754855"/>
+      <w:bookmarkStart w:id="101" w:name="_Toc357754854"/>
+      <w:bookmarkStart w:id="102" w:name="_Ref383164105"/>
+      <w:bookmarkStart w:id="103" w:name="_Toc383167597"/>
+      <w:bookmarkStart w:id="104" w:name="_Toc224960922"/>
+      <w:bookmarkStart w:id="105" w:name="_Toc357754855"/>
       <w:bookmarkEnd w:id="16"/>
       <w:bookmarkEnd w:id="17"/>
       <w:bookmarkEnd w:id="18"/>
       <w:r>
         <w:t>Felhantering</w:t>
       </w:r>
+      <w:bookmarkEnd w:id="101"/>
       <w:bookmarkEnd w:id="102"/>
       <w:bookmarkEnd w:id="103"/>
-      <w:bookmarkEnd w:id="104"/>
     </w:p>
     <w:p>
       <w:pPr>
         <w:pStyle w:val="Rubrik3"/>
       </w:pPr>
-      <w:bookmarkStart w:id="107" w:name="_Toc383167598"/>
+      <w:bookmarkStart w:id="106" w:name="_Toc383167598"/>
       <w:r>
         <w:t>Krav på en tjänsteproducent</w:t>
       </w:r>
-      <w:bookmarkEnd w:id="107"/>
+      <w:bookmarkEnd w:id="106"/>
     </w:p>
     <w:p>
       <w:pPr>
@@ -15498,7 +15429,7 @@
     </w:p>
     <w:p/>
     <w:p>
-      <w:commentRangeStart w:id="108"/>
+      <w:commentRangeStart w:id="107"/>
       <w:r>
         <w:t>En omsändning av informationen kan</w:t>
       </w:r>
@@ -15513,7 +15444,7 @@
       <w:r>
         <w:t>.</w:t>
       </w:r>
-      <w:commentRangeEnd w:id="108"/>
+      <w:commentRangeEnd w:id="107"/>
       <w:r>
         <w:rPr>
           <w:rStyle w:val="Kommentarsreferens"/>
@@ -15522,7 +15453,7 @@
           <w:color w:val="000000"/>
           <w:lang w:val="en-GB"/>
         </w:rPr>
-        <w:commentReference w:id="108"/>
+        <w:commentReference w:id="107"/>
       </w:r>
     </w:p>
     <w:p/>
@@ -15555,12 +15486,12 @@
       <w:pPr>
         <w:pStyle w:val="Rubrik4"/>
       </w:pPr>
-      <w:bookmarkStart w:id="109" w:name="_Ref379357515"/>
+      <w:bookmarkStart w:id="108" w:name="_Ref379357515"/>
       <w:r>
         <w:lastRenderedPageBreak/>
         <w:t>Tekniska fel</w:t>
       </w:r>
-      <w:bookmarkEnd w:id="109"/>
+      <w:bookmarkEnd w:id="108"/>
     </w:p>
     <w:p>
       <w:r>
@@ -15603,11 +15534,11 @@
       <w:pPr>
         <w:pStyle w:val="Rubrik3"/>
       </w:pPr>
-      <w:bookmarkStart w:id="110" w:name="_Toc383167599"/>
+      <w:bookmarkStart w:id="109" w:name="_Toc383167599"/>
       <w:r>
         <w:t>Krav på en tjänstekonsument</w:t>
       </w:r>
-      <w:bookmarkEnd w:id="110"/>
+      <w:bookmarkEnd w:id="109"/>
     </w:p>
     <w:p>
       <w:pPr>
@@ -15685,12 +15616,12 @@
       <w:pPr>
         <w:pStyle w:val="Rubrik1"/>
       </w:pPr>
-      <w:bookmarkStart w:id="111" w:name="_Toc383167600"/>
+      <w:bookmarkStart w:id="110" w:name="_Toc383167600"/>
       <w:r>
         <w:lastRenderedPageBreak/>
         <w:t>Gemensamma informationskomponenter</w:t>
       </w:r>
-      <w:bookmarkEnd w:id="111"/>
+      <w:bookmarkEnd w:id="110"/>
     </w:p>
     <w:p>
       <w:pPr>
@@ -15852,20 +15783,20 @@
       <w:pPr>
         <w:pStyle w:val="Rubrik1"/>
       </w:pPr>
-      <w:bookmarkStart w:id="112" w:name="_Toc383167601"/>
+      <w:bookmarkStart w:id="111" w:name="_Toc383167601"/>
       <w:r>
         <w:lastRenderedPageBreak/>
         <w:t xml:space="preserve">Tjänstedomänens </w:t>
       </w:r>
+      <w:bookmarkEnd w:id="104"/>
+      <w:r>
+        <w:t>meddelandemodeller</w:t>
+      </w:r>
       <w:bookmarkEnd w:id="105"/>
-      <w:r>
-        <w:t>meddelandemodeller</w:t>
-      </w:r>
-      <w:bookmarkEnd w:id="106"/>
-      <w:bookmarkEnd w:id="112"/>
+      <w:bookmarkEnd w:id="111"/>
     </w:p>
     <w:p>
-      <w:bookmarkStart w:id="113" w:name="_Toc224960923"/>
+      <w:bookmarkStart w:id="112" w:name="_Toc224960923"/>
       <w:r>
         <w:t>Här beskrivs de meddelandemodeller som tjänstekontrakten bygger på. För varje meddelandemodell beskrivs hur mappning ser ut delvis mot V-TIM, här version 2.2 samt mot schema (XSD) för tjänstekontrakt.</w:t>
       </w:r>
@@ -15875,22 +15806,22 @@
       <w:pPr>
         <w:pStyle w:val="Rubrik2"/>
       </w:pPr>
-      <w:bookmarkStart w:id="114" w:name="_Toc357754856"/>
-      <w:bookmarkStart w:id="115" w:name="_Toc383167602"/>
+      <w:bookmarkStart w:id="113" w:name="_Toc357754856"/>
+      <w:bookmarkStart w:id="114" w:name="_Toc383167602"/>
       <w:r>
         <w:t>V-MIM</w:t>
       </w:r>
+      <w:bookmarkEnd w:id="113"/>
+      <w:r>
+        <w:t xml:space="preserve"> </w:t>
+      </w:r>
+      <w:r>
+        <w:t>Vård- och omsorgs</w:t>
+      </w:r>
+      <w:r>
+        <w:t>kontakt</w:t>
+      </w:r>
       <w:bookmarkEnd w:id="114"/>
-      <w:r>
-        <w:t xml:space="preserve"> </w:t>
-      </w:r>
-      <w:r>
-        <w:t>Vård- och omsorgs</w:t>
-      </w:r>
-      <w:r>
-        <w:t>kontakt</w:t>
-      </w:r>
-      <w:bookmarkEnd w:id="115"/>
     </w:p>
     <w:p>
       <w:r>
@@ -18452,7 +18383,6 @@
                 <w:szCs w:val="20"/>
               </w:rPr>
             </w:pPr>
-            <w:proofErr w:type="spellStart"/>
             <w:r>
               <w:rPr>
                 <w:szCs w:val="20"/>
@@ -18463,16 +18393,33 @@
               <w:rPr>
                 <w:szCs w:val="20"/>
               </w:rPr>
-              <w:t>egalAuthenticator.legalAuthenticat</w:t>
-            </w:r>
-            <w:r>
-              <w:rPr>
-                <w:szCs w:val="20"/>
-              </w:rPr>
-              <w:lastRenderedPageBreak/>
-              <w:t>orTime</w:t>
-            </w:r>
-            <w:proofErr w:type="spellEnd"/>
+              <w:t>egalAuthenticator.</w:t>
+            </w:r>
+            <w:del w:id="115" w:author="Björn Genfors" w:date="2014-03-28T16:19:00Z">
+              <w:r>
+                <w:rPr>
+                  <w:szCs w:val="20"/>
+                </w:rPr>
+                <w:delText>legalAuthenticat</w:delText>
+              </w:r>
+              <w:r>
+                <w:rPr>
+                  <w:szCs w:val="20"/>
+                </w:rPr>
+                <w:lastRenderedPageBreak/>
+                <w:delText>orTime</w:delText>
+              </w:r>
+            </w:del>
+            <w:ins w:id="116" w:author="Björn Genfors" w:date="2014-03-28T16:19:00Z">
+              <w:r>
+                <w:rPr>
+                  <w:szCs w:val="20"/>
+                </w:rPr>
+                <w:t>signatureTime</w:t>
+              </w:r>
+            </w:ins>
+            <w:bookmarkStart w:id="117" w:name="_GoBack"/>
+            <w:bookmarkEnd w:id="117"/>
           </w:p>
         </w:tc>
         <w:tc>
@@ -21616,7 +21563,7 @@
       </w:tr>
     </w:tbl>
     <w:p>
-      <w:bookmarkStart w:id="116" w:name="_Toc357754858"/>
+      <w:bookmarkStart w:id="118" w:name="_Toc357754858"/>
     </w:p>
     <w:p>
       <w:pPr>
@@ -21636,26 +21583,26 @@
       <w:pPr>
         <w:pStyle w:val="Rubrik1"/>
       </w:pPr>
-      <w:bookmarkStart w:id="117" w:name="_Ref381192930"/>
-      <w:bookmarkStart w:id="118" w:name="_Ref381192935"/>
-      <w:bookmarkStart w:id="119" w:name="_Ref381192944"/>
-      <w:bookmarkStart w:id="120" w:name="_Toc383167603"/>
+      <w:bookmarkStart w:id="119" w:name="_Ref381192930"/>
+      <w:bookmarkStart w:id="120" w:name="_Ref381192935"/>
+      <w:bookmarkStart w:id="121" w:name="_Ref381192944"/>
+      <w:bookmarkStart w:id="122" w:name="_Toc383167603"/>
       <w:r>
         <w:lastRenderedPageBreak/>
         <w:t>Tjänstekontrakt</w:t>
       </w:r>
-      <w:bookmarkEnd w:id="113"/>
-      <w:bookmarkEnd w:id="116"/>
-      <w:bookmarkEnd w:id="117"/>
+      <w:bookmarkEnd w:id="112"/>
       <w:bookmarkEnd w:id="118"/>
       <w:bookmarkEnd w:id="119"/>
       <w:bookmarkEnd w:id="120"/>
+      <w:bookmarkEnd w:id="121"/>
+      <w:bookmarkEnd w:id="122"/>
     </w:p>
     <w:p>
       <w:pPr>
         <w:pStyle w:val="Rubrik2"/>
       </w:pPr>
-      <w:bookmarkStart w:id="121" w:name="_Toc383167604"/>
+      <w:bookmarkStart w:id="123" w:name="_Toc383167604"/>
       <w:proofErr w:type="spellStart"/>
       <w:r>
         <w:t>Get</w:t>
@@ -21666,7 +21613,7 @@
       <w:r>
         <w:t>Contacts</w:t>
       </w:r>
-      <w:bookmarkEnd w:id="121"/>
+      <w:bookmarkEnd w:id="123"/>
       <w:proofErr w:type="spellEnd"/>
     </w:p>
     <w:p>
@@ -21803,11 +21750,11 @@
       <w:pPr>
         <w:pStyle w:val="Rubrik3"/>
       </w:pPr>
-      <w:bookmarkStart w:id="122" w:name="_Toc383167605"/>
+      <w:bookmarkStart w:id="124" w:name="_Toc383167605"/>
       <w:r>
         <w:t>Version</w:t>
       </w:r>
-      <w:bookmarkEnd w:id="122"/>
+      <w:bookmarkEnd w:id="124"/>
     </w:p>
     <w:p>
       <w:r>
@@ -21822,11 +21769,11 @@
       <w:pPr>
         <w:pStyle w:val="Rubrik3"/>
       </w:pPr>
-      <w:bookmarkStart w:id="123" w:name="_Toc383167606"/>
+      <w:bookmarkStart w:id="125" w:name="_Toc383167606"/>
       <w:r>
         <w:t>Gemensamma informationskomponenter</w:t>
       </w:r>
-      <w:bookmarkEnd w:id="123"/>
+      <w:bookmarkEnd w:id="125"/>
     </w:p>
     <w:p>
       <w:r>
@@ -21858,11 +21805,11 @@
       <w:pPr>
         <w:pStyle w:val="Rubrik3"/>
       </w:pPr>
-      <w:bookmarkStart w:id="124" w:name="_Toc383167607"/>
+      <w:bookmarkStart w:id="126" w:name="_Toc383167607"/>
       <w:r>
         <w:t>Fältregler</w:t>
       </w:r>
-      <w:bookmarkEnd w:id="124"/>
+      <w:bookmarkEnd w:id="126"/>
     </w:p>
     <w:p>
       <w:r>
@@ -31165,7 +31112,7 @@
                 <w:szCs w:val="20"/>
               </w:rPr>
             </w:pPr>
-            <w:del w:id="125" w:author="Björn Genfors" w:date="2014-03-25T10:29:00Z">
+            <w:del w:id="127" w:author="Björn Genfors" w:date="2014-03-25T10:29:00Z">
               <w:r>
                 <w:rPr>
                   <w:rFonts w:ascii="Georgia" w:hAnsi="Georgia"/>
@@ -31177,7 +31124,7 @@
               </w:r>
             </w:del>
             <w:proofErr w:type="spellStart"/>
-            <w:ins w:id="126" w:author="Björn Genfors" w:date="2014-03-25T10:29:00Z">
+            <w:ins w:id="128" w:author="Björn Genfors" w:date="2014-03-25T10:29:00Z">
               <w:r>
                 <w:rPr>
                   <w:rFonts w:ascii="Georgia" w:hAnsi="Georgia"/>
@@ -32170,7 +32117,7 @@
                 <w:szCs w:val="20"/>
               </w:rPr>
             </w:pPr>
-            <w:commentRangeStart w:id="127"/>
+            <w:commentRangeStart w:id="129"/>
             <w:r>
               <w:rPr>
                 <w:rFonts w:ascii="Georgia" w:hAnsi="Georgia"/>
@@ -32179,7 +32126,7 @@
               </w:rPr>
               <w:t>0..1</w:t>
             </w:r>
-            <w:commentRangeEnd w:id="127"/>
+            <w:commentRangeEnd w:id="129"/>
             <w:r>
               <w:rPr>
                 <w:rStyle w:val="Kommentarsreferens"/>
@@ -32188,7 +32135,7 @@
                 <w:color w:val="000000"/>
                 <w:lang w:val="en-GB"/>
               </w:rPr>
-              <w:commentReference w:id="127"/>
+              <w:commentReference w:id="129"/>
             </w:r>
           </w:p>
         </w:tc>
@@ -33057,7 +33004,7 @@
               </w:rPr>
             </w:pPr>
             <w:proofErr w:type="spellStart"/>
-            <w:ins w:id="128" w:author="Khaled Daham" w:date="2014-03-25T09:18:00Z">
+            <w:ins w:id="130" w:author="Khaled Daham" w:date="2014-03-25T09:18:00Z">
               <w:r>
                 <w:rPr>
                   <w:rFonts w:ascii="Georgia" w:hAnsi="Georgia"/>
@@ -33904,7 +33851,7 @@
                 <w:szCs w:val="20"/>
               </w:rPr>
             </w:pPr>
-            <w:ins w:id="129" w:author="Björn Genfors" w:date="2014-03-25T09:51:00Z">
+            <w:ins w:id="131" w:author="Björn Genfors" w:date="2014-03-25T09:51:00Z">
               <w:r>
                 <w:rPr>
                   <w:rFonts w:ascii="Georgia" w:hAnsi="Georgia"/>
@@ -33914,7 +33861,7 @@
                 <w:t>0</w:t>
               </w:r>
             </w:ins>
-            <w:del w:id="130" w:author="Björn Genfors" w:date="2014-03-25T09:51:00Z">
+            <w:del w:id="132" w:author="Björn Genfors" w:date="2014-03-25T09:51:00Z">
               <w:r>
                 <w:rPr>
                   <w:rFonts w:ascii="Georgia" w:hAnsi="Georgia"/>
@@ -34152,7 +34099,7 @@
               </w:rPr>
               <w:t>../../../../</w:t>
             </w:r>
-            <w:ins w:id="131" w:author="Khaled Daham" w:date="2014-03-25T09:28:00Z">
+            <w:ins w:id="133" w:author="Khaled Daham" w:date="2014-03-25T09:28:00Z">
               <w:r>
                 <w:rPr>
                   <w:szCs w:val="20"/>
@@ -34423,7 +34370,7 @@
                 <w:szCs w:val="20"/>
               </w:rPr>
             </w:pPr>
-            <w:commentRangeStart w:id="132"/>
+            <w:commentRangeStart w:id="134"/>
             <w:r>
               <w:rPr>
                 <w:rFonts w:ascii="Georgia" w:hAnsi="Georgia"/>
@@ -34433,7 +34380,7 @@
               </w:rPr>
               <w:t>URN</w:t>
             </w:r>
-            <w:commentRangeEnd w:id="132"/>
+            <w:commentRangeEnd w:id="134"/>
             <w:r>
               <w:rPr>
                 <w:rStyle w:val="Kommentarsreferens"/>
@@ -34442,7 +34389,7 @@
                 <w:color w:val="000000"/>
                 <w:lang w:val="en-GB"/>
               </w:rPr>
-              <w:commentReference w:id="132"/>
+              <w:commentReference w:id="134"/>
             </w:r>
           </w:p>
         </w:tc>
@@ -35699,11 +35646,11 @@
       <w:pPr>
         <w:pStyle w:val="Rubrik3"/>
       </w:pPr>
-      <w:bookmarkStart w:id="133" w:name="_Toc383167608"/>
+      <w:bookmarkStart w:id="135" w:name="_Toc383167608"/>
       <w:r>
         <w:t>Övriga regler</w:t>
       </w:r>
-      <w:bookmarkEnd w:id="133"/>
+      <w:bookmarkEnd w:id="135"/>
     </w:p>
     <w:p>
       <w:r>
@@ -35771,7 +35718,7 @@
 
 <file path=word/comments.xml><?xml version="1.0" encoding="utf-8"?>
 <w:comments xmlns:wpc="http://schemas.microsoft.com/office/word/2010/wordprocessingCanvas" xmlns:mc="http://schemas.openxmlformats.org/markup-compatibility/2006" xmlns:o="urn:schemas-microsoft-com:office:office" xmlns:r="http://schemas.openxmlformats.org/officeDocument/2006/relationships" xmlns:m="http://schemas.openxmlformats.org/officeDocument/2006/math" xmlns:v="urn:schemas-microsoft-com:vml" xmlns:wp14="http://schemas.microsoft.com/office/word/2010/wordprocessingDrawing" xmlns:wp="http://schemas.openxmlformats.org/drawingml/2006/wordprocessingDrawing" xmlns:w10="urn:schemas-microsoft-com:office:word" xmlns:w="http://schemas.openxmlformats.org/wordprocessingml/2006/main" xmlns:w14="http://schemas.microsoft.com/office/word/2010/wordml" xmlns:wpg="http://schemas.microsoft.com/office/word/2010/wordprocessingGroup" xmlns:wpi="http://schemas.microsoft.com/office/word/2010/wordprocessingInk" xmlns:wne="http://schemas.microsoft.com/office/word/2006/wordml" xmlns:wps="http://schemas.microsoft.com/office/word/2010/wordprocessingShape" mc:Ignorable="w14 wp14">
-  <w:comment w:id="41" w:author="Khaled Daham" w:date="2014-03-25T09:04:00Z" w:initials="KD">
+  <w:comment w:id="40" w:author="Khaled Daham" w:date="2014-03-25T09:04:00Z" w:initials="KD">
     <w:p>
       <w:pPr>
         <w:pStyle w:val="Kommentarer"/>
@@ -35815,7 +35762,7 @@
       <w:proofErr w:type="spellEnd"/>
     </w:p>
   </w:comment>
-  <w:comment w:id="108" w:author="Khaled Daham" w:date="2014-03-25T09:11:00Z" w:initials="KD">
+  <w:comment w:id="107" w:author="Khaled Daham" w:date="2014-03-25T09:11:00Z" w:initials="KD">
     <w:p>
       <w:pPr>
         <w:pStyle w:val="Kommentarer"/>
@@ -35865,7 +35812,7 @@
       </w:r>
     </w:p>
   </w:comment>
-  <w:comment w:id="127" w:author="Björn Genfors" w:date="2014-03-25T10:31:00Z" w:initials="BG">
+  <w:comment w:id="129" w:author="Björn Genfors" w:date="2014-03-25T10:31:00Z" w:initials="BG">
     <w:p>
       <w:pPr>
         <w:pStyle w:val="Kommentarer"/>
@@ -35893,7 +35840,7 @@
       </w:r>
     </w:p>
   </w:comment>
-  <w:comment w:id="132" w:author="Khaled Daham" w:date="2014-03-25T09:27:00Z" w:initials="KD">
+  <w:comment w:id="134" w:author="Khaled Daham" w:date="2014-03-25T09:27:00Z" w:initials="KD">
     <w:p>
       <w:pPr>
         <w:pStyle w:val="Kommentarer"/>
@@ -36071,7 +36018,7 @@
     <w:pPr>
       <w:pStyle w:val="Sidfot"/>
     </w:pPr>
-    <w:bookmarkStart w:id="171" w:name="Footer"/>
+    <w:bookmarkStart w:id="173" w:name="Footer"/>
     <w:r>
       <w:rPr>
         <w:i/>
@@ -36187,7 +36134,7 @@
       </w:rPr>
       <w:t xml:space="preserve"> styrs av representanter från landsting och regioner, Sveriges Kommuner och Landsting (SKL), kommunerna och de privata vårdgivarna.</w:t>
     </w:r>
-    <w:bookmarkEnd w:id="171"/>
+    <w:bookmarkEnd w:id="173"/>
     <w:r>
       <w:rPr>
         <w:rFonts w:cs="Georgia"/>
@@ -36411,11 +36358,11 @@
     <w:r>
       <w:tab/>
     </w:r>
-    <w:bookmarkStart w:id="134" w:name="Date1"/>
+    <w:bookmarkStart w:id="136" w:name="Date1"/>
     <w:r>
       <w:t>21 mars 201</w:t>
     </w:r>
-    <w:bookmarkEnd w:id="134"/>
+    <w:bookmarkEnd w:id="136"/>
     <w:r>
       <w:t>4</w:t>
     </w:r>
@@ -36429,13 +36376,13 @@
     <w:r>
       <w:tab/>
     </w:r>
-    <w:bookmarkStart w:id="135" w:name="LDnr1"/>
-    <w:bookmarkEnd w:id="135"/>
+    <w:bookmarkStart w:id="137" w:name="LDnr1"/>
+    <w:bookmarkEnd w:id="137"/>
     <w:r>
       <w:t xml:space="preserve"> </w:t>
     </w:r>
-    <w:bookmarkStart w:id="136" w:name="Dnr1"/>
-    <w:bookmarkEnd w:id="136"/>
+    <w:bookmarkStart w:id="138" w:name="Dnr1"/>
+    <w:bookmarkEnd w:id="138"/>
     <w:r>
       <w:rPr>
         <w:rFonts w:cs="Georgia"/>
@@ -36531,7 +36478,7 @@
                               <w:sz w:val="16"/>
                               <w:szCs w:val="16"/>
                             </w:rPr>
-                            <w:t>12</w:t>
+                            <w:t>26</w:t>
                           </w:r>
                           <w:r>
                             <w:rPr>
@@ -36547,61 +36494,46 @@
                             </w:rPr>
                             <w:t xml:space="preserve"> (</w:t>
                           </w:r>
-                          <w:r>
-                            <w:fldChar w:fldCharType="begin"/>
-                          </w:r>
-                          <w:r>
-                            <w:instrText xml:space="preserve"> SECTIONPAGES   \* MERGEFORMAT </w:instrText>
-                          </w:r>
-                          <w:r>
-                            <w:fldChar w:fldCharType="separate"/>
-                          </w:r>
-                          <w:ins w:id="137" w:author="Björn Genfors" w:date="2014-03-27T13:28:00Z">
-                            <w:r>
-                              <w:rPr>
-                                <w:noProof/>
-                                <w:sz w:val="16"/>
-                                <w:szCs w:val="16"/>
-                                <w:rPrChange w:id="138" w:author="Björn Genfors" w:date="2014-03-27T13:28:00Z">
-                                  <w:rPr/>
-                                </w:rPrChange>
-                              </w:rPr>
-                              <w:t>36</w:t>
-                            </w:r>
-                          </w:ins>
-                          <w:ins w:id="139" w:author="Khaled Daham" w:date="2014-03-25T09:29:00Z">
-                            <w:del w:id="140" w:author="Björn Genfors" w:date="2014-03-25T09:45:00Z">
+                          <w:fldSimple w:instr=" SECTIONPAGES   \* MERGEFORMAT ">
+                            <w:ins w:id="139" w:author="Björn Genfors" w:date="2014-03-28T16:19:00Z">
                               <w:r>
                                 <w:rPr>
                                   <w:noProof/>
                                   <w:sz w:val="16"/>
                                   <w:szCs w:val="16"/>
-                                  <w:rPrChange w:id="141" w:author="Khaled Daham" w:date="2014-03-25T09:29:00Z">
+                                  <w:rPrChange w:id="140" w:author="Björn Genfors" w:date="2014-03-28T16:19:00Z">
                                     <w:rPr/>
                                   </w:rPrChange>
+                                </w:rPr>
+                                <w:t>36</w:t>
+                              </w:r>
+                            </w:ins>
+                            <w:ins w:id="141" w:author="Khaled Daham" w:date="2014-03-25T09:29:00Z">
+                              <w:del w:id="142" w:author="Björn Genfors" w:date="2014-03-25T09:45:00Z">
+                                <w:r>
+                                  <w:rPr>
+                                    <w:noProof/>
+                                    <w:sz w:val="16"/>
+                                    <w:szCs w:val="16"/>
+                                    <w:rPrChange w:id="143" w:author="Khaled Daham" w:date="2014-03-25T09:29:00Z">
+                                      <w:rPr/>
+                                    </w:rPrChange>
+                                  </w:rPr>
+                                  <w:delText>36</w:delText>
+                                </w:r>
+                              </w:del>
+                            </w:ins>
+                            <w:del w:id="144" w:author="Björn Genfors" w:date="2014-03-25T09:45:00Z">
+                              <w:r>
+                                <w:rPr>
+                                  <w:noProof/>
+                                  <w:sz w:val="16"/>
+                                  <w:szCs w:val="16"/>
                                 </w:rPr>
                                 <w:delText>36</w:delText>
                               </w:r>
                             </w:del>
-                          </w:ins>
-                          <w:del w:id="142" w:author="Björn Genfors" w:date="2014-03-25T09:45:00Z">
-                            <w:r>
-                              <w:rPr>
-                                <w:noProof/>
-                                <w:sz w:val="16"/>
-                                <w:szCs w:val="16"/>
-                              </w:rPr>
-                              <w:delText>36</w:delText>
-                            </w:r>
-                          </w:del>
-                          <w:r>
-                            <w:rPr>
-                              <w:noProof/>
-                              <w:sz w:val="16"/>
-                              <w:szCs w:val="16"/>
-                            </w:rPr>
-                            <w:fldChar w:fldCharType="end"/>
-                          </w:r>
+                          </w:fldSimple>
                           <w:r>
                             <w:rPr>
                               <w:sz w:val="16"/>
@@ -36667,7 +36599,7 @@
                         <w:sz w:val="16"/>
                         <w:szCs w:val="16"/>
                       </w:rPr>
-                      <w:t>12</w:t>
+                      <w:t>26</w:t>
                     </w:r>
                     <w:r>
                       <w:rPr>
@@ -36683,61 +36615,46 @@
                       </w:rPr>
                       <w:t xml:space="preserve"> (</w:t>
                     </w:r>
-                    <w:r>
-                      <w:fldChar w:fldCharType="begin"/>
-                    </w:r>
-                    <w:r>
-                      <w:instrText xml:space="preserve"> SECTIONPAGES   \* MERGEFORMAT </w:instrText>
-                    </w:r>
-                    <w:r>
-                      <w:fldChar w:fldCharType="separate"/>
-                    </w:r>
-                    <w:ins w:id="143" w:author="Björn Genfors" w:date="2014-03-27T13:28:00Z">
-                      <w:r>
-                        <w:rPr>
-                          <w:noProof/>
-                          <w:sz w:val="16"/>
-                          <w:szCs w:val="16"/>
-                          <w:rPrChange w:id="144" w:author="Björn Genfors" w:date="2014-03-27T13:28:00Z">
-                            <w:rPr/>
-                          </w:rPrChange>
-                        </w:rPr>
-                        <w:t>36</w:t>
-                      </w:r>
-                    </w:ins>
-                    <w:ins w:id="145" w:author="Khaled Daham" w:date="2014-03-25T09:29:00Z">
-                      <w:del w:id="146" w:author="Björn Genfors" w:date="2014-03-25T09:45:00Z">
+                    <w:fldSimple w:instr=" SECTIONPAGES   \* MERGEFORMAT ">
+                      <w:ins w:id="145" w:author="Björn Genfors" w:date="2014-03-28T16:19:00Z">
                         <w:r>
                           <w:rPr>
                             <w:noProof/>
                             <w:sz w:val="16"/>
                             <w:szCs w:val="16"/>
-                            <w:rPrChange w:id="147" w:author="Khaled Daham" w:date="2014-03-25T09:29:00Z">
+                            <w:rPrChange w:id="146" w:author="Björn Genfors" w:date="2014-03-28T16:19:00Z">
                               <w:rPr/>
                             </w:rPrChange>
+                          </w:rPr>
+                          <w:t>36</w:t>
+                        </w:r>
+                      </w:ins>
+                      <w:ins w:id="147" w:author="Khaled Daham" w:date="2014-03-25T09:29:00Z">
+                        <w:del w:id="148" w:author="Björn Genfors" w:date="2014-03-25T09:45:00Z">
+                          <w:r>
+                            <w:rPr>
+                              <w:noProof/>
+                              <w:sz w:val="16"/>
+                              <w:szCs w:val="16"/>
+                              <w:rPrChange w:id="149" w:author="Khaled Daham" w:date="2014-03-25T09:29:00Z">
+                                <w:rPr/>
+                              </w:rPrChange>
+                            </w:rPr>
+                            <w:delText>36</w:delText>
+                          </w:r>
+                        </w:del>
+                      </w:ins>
+                      <w:del w:id="150" w:author="Björn Genfors" w:date="2014-03-25T09:45:00Z">
+                        <w:r>
+                          <w:rPr>
+                            <w:noProof/>
+                            <w:sz w:val="16"/>
+                            <w:szCs w:val="16"/>
                           </w:rPr>
                           <w:delText>36</w:delText>
                         </w:r>
                       </w:del>
-                    </w:ins>
-                    <w:del w:id="148" w:author="Björn Genfors" w:date="2014-03-25T09:45:00Z">
-                      <w:r>
-                        <w:rPr>
-                          <w:noProof/>
-                          <w:sz w:val="16"/>
-                          <w:szCs w:val="16"/>
-                        </w:rPr>
-                        <w:delText>36</w:delText>
-                      </w:r>
-                    </w:del>
-                    <w:r>
-                      <w:rPr>
-                        <w:noProof/>
-                        <w:sz w:val="16"/>
-                        <w:szCs w:val="16"/>
-                      </w:rPr>
-                      <w:fldChar w:fldCharType="end"/>
-                    </w:r>
+                    </w:fldSimple>
                     <w:r>
                       <w:rPr>
                         <w:sz w:val="16"/>
@@ -36831,11 +36748,11 @@
     <w:r>
       <w:tab/>
     </w:r>
-    <w:bookmarkStart w:id="149" w:name="Date"/>
+    <w:bookmarkStart w:id="151" w:name="Date"/>
     <w:r>
       <w:t>21 mars 201</w:t>
     </w:r>
-    <w:bookmarkEnd w:id="149"/>
+    <w:bookmarkEnd w:id="151"/>
     <w:r>
       <w:t>4</w:t>
     </w:r>
@@ -36849,13 +36766,13 @@
     <w:r>
       <w:tab/>
     </w:r>
-    <w:bookmarkStart w:id="150" w:name="LDnr"/>
-    <w:bookmarkEnd w:id="150"/>
+    <w:bookmarkStart w:id="152" w:name="LDnr"/>
+    <w:bookmarkEnd w:id="152"/>
     <w:r>
       <w:t xml:space="preserve"> </w:t>
     </w:r>
-    <w:bookmarkStart w:id="151" w:name="Dnr"/>
-    <w:bookmarkEnd w:id="151"/>
+    <w:bookmarkStart w:id="153" w:name="Dnr"/>
+    <w:bookmarkEnd w:id="153"/>
   </w:p>
   <w:p/>
   <w:tbl>
@@ -36957,10 +36874,10 @@
             </w:rPr>
             <w:t>: 08-452 70 00</w:t>
           </w:r>
-          <w:bookmarkStart w:id="152" w:name="PhoneDirect"/>
-          <w:bookmarkStart w:id="153" w:name="LMobile"/>
-          <w:bookmarkEnd w:id="152"/>
-          <w:bookmarkEnd w:id="153"/>
+          <w:bookmarkStart w:id="154" w:name="PhoneDirect"/>
+          <w:bookmarkStart w:id="155" w:name="LMobile"/>
+          <w:bookmarkEnd w:id="154"/>
+          <w:bookmarkEnd w:id="155"/>
           <w:r>
             <w:rPr>
               <w:rFonts w:cs="Georgia"/>
@@ -36969,8 +36886,8 @@
             </w:rPr>
             <w:t xml:space="preserve"> </w:t>
           </w:r>
-          <w:bookmarkStart w:id="154" w:name="Mobile"/>
-          <w:bookmarkEnd w:id="154"/>
+          <w:bookmarkStart w:id="156" w:name="Mobile"/>
+          <w:bookmarkEnd w:id="156"/>
         </w:p>
         <w:p>
           <w:pPr>
@@ -36982,8 +36899,8 @@
             </w:rPr>
           </w:pPr>
         </w:p>
-        <w:bookmarkStart w:id="155" w:name="Email"/>
-        <w:bookmarkEnd w:id="155"/>
+        <w:bookmarkStart w:id="157" w:name="Email"/>
+        <w:bookmarkEnd w:id="157"/>
         <w:p>
           <w:pPr>
             <w:pStyle w:val="Sidhuvud"/>
@@ -37072,10 +36989,10 @@
           <w:r>
             <w:t xml:space="preserve"> </w:t>
           </w:r>
-          <w:bookmarkStart w:id="156" w:name="slask"/>
-          <w:bookmarkStart w:id="157" w:name="Addressee"/>
-          <w:bookmarkEnd w:id="156"/>
-          <w:bookmarkEnd w:id="157"/>
+          <w:bookmarkStart w:id="158" w:name="slask"/>
+          <w:bookmarkStart w:id="159" w:name="Addressee"/>
+          <w:bookmarkEnd w:id="158"/>
+          <w:bookmarkEnd w:id="159"/>
         </w:p>
       </w:tc>
     </w:tr>
@@ -37168,8 +37085,8 @@
     <w:pPr>
       <w:pStyle w:val="Sidhuvud"/>
     </w:pPr>
-    <w:bookmarkStart w:id="158" w:name="Radera2"/>
-    <w:bookmarkEnd w:id="158"/>
+    <w:bookmarkStart w:id="160" w:name="Radera2"/>
+    <w:bookmarkEnd w:id="160"/>
   </w:p>
   <w:p>
     <w:pPr>
@@ -37290,61 +37207,46 @@
                             </w:rPr>
                             <w:t xml:space="preserve"> (</w:t>
                           </w:r>
-                          <w:r>
-                            <w:fldChar w:fldCharType="begin"/>
-                          </w:r>
-                          <w:r>
-                            <w:instrText xml:space="preserve"> SECTIONPAGES   \* MERGEFORMAT </w:instrText>
-                          </w:r>
-                          <w:r>
-                            <w:fldChar w:fldCharType="separate"/>
-                          </w:r>
-                          <w:ins w:id="159" w:author="Björn Genfors" w:date="2014-03-27T13:27:00Z">
-                            <w:r>
-                              <w:rPr>
-                                <w:noProof/>
-                                <w:sz w:val="16"/>
-                                <w:szCs w:val="16"/>
-                                <w:rPrChange w:id="160" w:author="Björn Genfors" w:date="2014-03-27T13:27:00Z">
-                                  <w:rPr/>
-                                </w:rPrChange>
-                              </w:rPr>
-                              <w:t>2</w:t>
-                            </w:r>
-                          </w:ins>
-                          <w:ins w:id="161" w:author="Khaled Daham" w:date="2014-03-25T09:28:00Z">
-                            <w:del w:id="162" w:author="Björn Genfors" w:date="2014-03-25T09:45:00Z">
+                          <w:fldSimple w:instr=" SECTIONPAGES   \* MERGEFORMAT ">
+                            <w:ins w:id="161" w:author="Björn Genfors" w:date="2014-03-28T16:19:00Z">
                               <w:r>
                                 <w:rPr>
                                   <w:noProof/>
                                   <w:sz w:val="16"/>
                                   <w:szCs w:val="16"/>
-                                  <w:rPrChange w:id="163" w:author="Khaled Daham" w:date="2014-03-25T09:28:00Z">
+                                  <w:rPrChange w:id="162" w:author="Björn Genfors" w:date="2014-03-28T16:19:00Z">
                                     <w:rPr/>
                                   </w:rPrChange>
+                                </w:rPr>
+                                <w:t>2</w:t>
+                              </w:r>
+                            </w:ins>
+                            <w:ins w:id="163" w:author="Khaled Daham" w:date="2014-03-25T09:28:00Z">
+                              <w:del w:id="164" w:author="Björn Genfors" w:date="2014-03-25T09:45:00Z">
+                                <w:r>
+                                  <w:rPr>
+                                    <w:noProof/>
+                                    <w:sz w:val="16"/>
+                                    <w:szCs w:val="16"/>
+                                    <w:rPrChange w:id="165" w:author="Khaled Daham" w:date="2014-03-25T09:28:00Z">
+                                      <w:rPr/>
+                                    </w:rPrChange>
+                                  </w:rPr>
+                                  <w:delText>36</w:delText>
+                                </w:r>
+                              </w:del>
+                            </w:ins>
+                            <w:del w:id="166" w:author="Björn Genfors" w:date="2014-03-25T09:45:00Z">
+                              <w:r>
+                                <w:rPr>
+                                  <w:noProof/>
+                                  <w:sz w:val="16"/>
+                                  <w:szCs w:val="16"/>
                                 </w:rPr>
                                 <w:delText>36</w:delText>
                               </w:r>
                             </w:del>
-                          </w:ins>
-                          <w:del w:id="164" w:author="Björn Genfors" w:date="2014-03-25T09:45:00Z">
-                            <w:r>
-                              <w:rPr>
-                                <w:noProof/>
-                                <w:sz w:val="16"/>
-                                <w:szCs w:val="16"/>
-                              </w:rPr>
-                              <w:delText>36</w:delText>
-                            </w:r>
-                          </w:del>
-                          <w:r>
-                            <w:rPr>
-                              <w:noProof/>
-                              <w:sz w:val="16"/>
-                              <w:szCs w:val="16"/>
-                            </w:rPr>
-                            <w:fldChar w:fldCharType="end"/>
-                          </w:r>
+                          </w:fldSimple>
                           <w:r>
                             <w:rPr>
                               <w:sz w:val="16"/>
@@ -37426,61 +37328,46 @@
                       </w:rPr>
                       <w:t xml:space="preserve"> (</w:t>
                     </w:r>
-                    <w:r>
-                      <w:fldChar w:fldCharType="begin"/>
-                    </w:r>
-                    <w:r>
-                      <w:instrText xml:space="preserve"> SECTIONPAGES   \* MERGEFORMAT </w:instrText>
-                    </w:r>
-                    <w:r>
-                      <w:fldChar w:fldCharType="separate"/>
-                    </w:r>
-                    <w:ins w:id="165" w:author="Björn Genfors" w:date="2014-03-27T13:27:00Z">
-                      <w:r>
-                        <w:rPr>
-                          <w:noProof/>
-                          <w:sz w:val="16"/>
-                          <w:szCs w:val="16"/>
-                          <w:rPrChange w:id="166" w:author="Björn Genfors" w:date="2014-03-27T13:27:00Z">
-                            <w:rPr/>
-                          </w:rPrChange>
-                        </w:rPr>
-                        <w:t>2</w:t>
-                      </w:r>
-                    </w:ins>
-                    <w:ins w:id="167" w:author="Khaled Daham" w:date="2014-03-25T09:28:00Z">
-                      <w:del w:id="168" w:author="Björn Genfors" w:date="2014-03-25T09:45:00Z">
+                    <w:fldSimple w:instr=" SECTIONPAGES   \* MERGEFORMAT ">
+                      <w:ins w:id="167" w:author="Björn Genfors" w:date="2014-03-28T16:19:00Z">
                         <w:r>
                           <w:rPr>
                             <w:noProof/>
                             <w:sz w:val="16"/>
                             <w:szCs w:val="16"/>
-                            <w:rPrChange w:id="169" w:author="Khaled Daham" w:date="2014-03-25T09:28:00Z">
+                            <w:rPrChange w:id="168" w:author="Björn Genfors" w:date="2014-03-28T16:19:00Z">
                               <w:rPr/>
                             </w:rPrChange>
+                          </w:rPr>
+                          <w:t>2</w:t>
+                        </w:r>
+                      </w:ins>
+                      <w:ins w:id="169" w:author="Khaled Daham" w:date="2014-03-25T09:28:00Z">
+                        <w:del w:id="170" w:author="Björn Genfors" w:date="2014-03-25T09:45:00Z">
+                          <w:r>
+                            <w:rPr>
+                              <w:noProof/>
+                              <w:sz w:val="16"/>
+                              <w:szCs w:val="16"/>
+                              <w:rPrChange w:id="171" w:author="Khaled Daham" w:date="2014-03-25T09:28:00Z">
+                                <w:rPr/>
+                              </w:rPrChange>
+                            </w:rPr>
+                            <w:delText>36</w:delText>
+                          </w:r>
+                        </w:del>
+                      </w:ins>
+                      <w:del w:id="172" w:author="Björn Genfors" w:date="2014-03-25T09:45:00Z">
+                        <w:r>
+                          <w:rPr>
+                            <w:noProof/>
+                            <w:sz w:val="16"/>
+                            <w:szCs w:val="16"/>
                           </w:rPr>
                           <w:delText>36</w:delText>
                         </w:r>
                       </w:del>
-                    </w:ins>
-                    <w:del w:id="170" w:author="Björn Genfors" w:date="2014-03-25T09:45:00Z">
-                      <w:r>
-                        <w:rPr>
-                          <w:noProof/>
-                          <w:sz w:val="16"/>
-                          <w:szCs w:val="16"/>
-                        </w:rPr>
-                        <w:delText>36</w:delText>
-                      </w:r>
-                    </w:del>
-                    <w:r>
-                      <w:rPr>
-                        <w:noProof/>
-                        <w:sz w:val="16"/>
-                        <w:szCs w:val="16"/>
-                      </w:rPr>
-                      <w:fldChar w:fldCharType="end"/>
-                    </w:r>
+                    </w:fldSimple>
                     <w:r>
                       <w:rPr>
                         <w:sz w:val="16"/>
@@ -43345,7 +43232,7 @@
 </file>
 
 <file path=customXml/itemProps1.xml><?xml version="1.0" encoding="utf-8"?>
-<ds:datastoreItem xmlns:ds="http://schemas.openxmlformats.org/officeDocument/2006/customXml" ds:itemID="{9A6AB12D-CE96-4586-9E8C-07653FFE97AB}">
+<ds:datastoreItem xmlns:ds="http://schemas.openxmlformats.org/officeDocument/2006/customXml" ds:itemID="{C1B8080F-AB99-497D-97D3-ADAFB136E9E5}">
   <ds:schemaRefs>
     <ds:schemaRef ds:uri="http://schemas.openxmlformats.org/officeDocument/2006/bibliography"/>
   </ds:schemaRefs>

</xml_diff>